<commit_message>
hooks' changes, i'll be making mine soon probably
</commit_message>
<xml_diff>
--- a/TacticalRPGDesign.docx
+++ b/TacticalRPGDesign.docx
@@ -3691,7 +3691,63 @@
         <w:rPr>
           <w:rFonts w:ascii="Arial" w:hAnsi="Arial" w:cs="Arial"/>
         </w:rPr>
-        <w:t>The layers of the architectural design can be broken into 3 levels with each level being dependent on the one directly below itself.  The lowest of these levels is the data structure level.  This level of the application involves building data structures, at startup, to be filled during program execution.  Without these data structures, the next highest level, the processing level, would crash.  The data level contains single dimensional arrays containing the selected units for the player team and for the A.I. team.  These arrays are filled during program execution</w:t>
+        <w:t xml:space="preserve">The layers of the architectural design can be broken into </w:t>
+      </w:r>
+      <w:commentRangeStart w:id="20"/>
+      <w:r>
+        <w:rPr>
+          <w:rFonts w:ascii="Arial" w:hAnsi="Arial" w:cs="Arial"/>
+        </w:rPr>
+        <w:t>3 levels</w:t>
+      </w:r>
+      <w:commentRangeEnd w:id="20"/>
+      <w:r>
+        <w:rPr>
+          <w:rStyle w:val="CommentReference"/>
+          <w:rFonts w:ascii="Times New Roman" w:eastAsia="Times New Roman" w:hAnsi="Times New Roman" w:cs="Times New Roman"/>
+        </w:rPr>
+        <w:commentReference w:id="20"/>
+      </w:r>
+      <w:r>
+        <w:rPr>
+          <w:rFonts w:ascii="Arial" w:hAnsi="Arial" w:cs="Arial"/>
+        </w:rPr>
+        <w:t xml:space="preserve"> with </w:t>
+      </w:r>
+      <w:commentRangeStart w:id="21"/>
+      <w:r>
+        <w:rPr>
+          <w:rFonts w:ascii="Arial" w:hAnsi="Arial" w:cs="Arial"/>
+        </w:rPr>
+        <w:t>each</w:t>
+      </w:r>
+      <w:commentRangeEnd w:id="21"/>
+      <w:r>
+        <w:rPr>
+          <w:rStyle w:val="CommentReference"/>
+          <w:rFonts w:ascii="Times New Roman" w:eastAsia="Times New Roman" w:hAnsi="Times New Roman" w:cs="Times New Roman"/>
+        </w:rPr>
+        <w:commentReference w:id="21"/>
+      </w:r>
+      <w:r>
+        <w:rPr>
+          <w:rFonts w:ascii="Arial" w:hAnsi="Arial" w:cs="Arial"/>
+        </w:rPr>
+        <w:t xml:space="preserve"> level being dependent on the one directly below itself.  The lowest of these levels is the data structure level. </w:t>
+      </w:r>
+      <w:ins w:id="22" w:author="----------" w:date="2010-03-13T20:54:00Z">
+        <w:r>
+          <w:rPr>
+            <w:rFonts w:ascii="Arial" w:hAnsi="Arial" w:cs="Arial"/>
+          </w:rPr>
+          <w:t>v</w:t>
+        </w:r>
+      </w:ins>
+      <w:r>
+        <w:rPr>
+          <w:rFonts w:ascii="Arial" w:hAnsi="Arial" w:cs="Arial"/>
+        </w:rPr>
+        <w:t xml:space="preserve"> This level of the application involves building data structures, at startup, to be filled during program execution.  Without these data structures, the next highest level, the processing level, would crash.  The data level contains single dimensional arrays containing the selected units for the player team and for the A.I. team.  These arrays are filled during program execution</w:t>
       </w:r>
     </w:p>
     <w:p>
@@ -3770,7 +3826,7 @@
           <v:shape id="_x0000_i1025" type="#_x0000_t75" style="width:174pt;height:174pt" o:ole="">
             <v:imagedata r:id="rId8" o:title=""/>
           </v:shape>
-          <o:OLEObject Type="Embed" ProgID="Visio.Drawing.11" ShapeID="_x0000_i1025" DrawAspect="Content" ObjectID="_1329931309" r:id="rId9"/>
+          <o:OLEObject Type="Embed" ProgID="Visio.Drawing.11" ShapeID="_x0000_i1025" DrawAspect="Content" ObjectID="_1330030802" r:id="rId9"/>
         </w:object>
       </w:r>
     </w:p>
@@ -3798,7 +3854,7 @@
           <w:bCs w:val="0"/>
         </w:rPr>
       </w:pPr>
-      <w:bookmarkStart w:id="20" w:name="_Toc255778009"/>
+      <w:bookmarkStart w:id="23" w:name="_Toc255778009"/>
       <w:r>
         <w:rPr>
           <w:rFonts w:cs="Arial"/>
@@ -3807,7 +3863,7 @@
         </w:rPr>
         <w:t>4.0  Schedule</w:t>
       </w:r>
-      <w:bookmarkEnd w:id="20"/>
+      <w:bookmarkEnd w:id="23"/>
     </w:p>
     <w:p>
       <w:pPr>
@@ -3826,7 +3882,7 @@
         </w:rPr>
         <w:tab/>
       </w:r>
-      <w:bookmarkStart w:id="21" w:name="_Toc255778010"/>
+      <w:bookmarkStart w:id="24" w:name="_Toc255778010"/>
       <w:r>
         <w:rPr>
           <w:rFonts w:cs="Arial"/>
@@ -3835,7 +3891,7 @@
         </w:rPr>
         <w:t>4.1 Scheduling diagram</w:t>
       </w:r>
-      <w:bookmarkEnd w:id="21"/>
+      <w:bookmarkEnd w:id="24"/>
       <w:r>
         <w:rPr>
           <w:rFonts w:cs="Arial"/>
@@ -3876,10 +3932,10 @@
           <w:bCs/>
         </w:rPr>
         <w:object w:dxaOrig="11909" w:dyaOrig="6736">
-          <v:shape id="_x0000_i1026" type="#_x0000_t75" style="width:486pt;height:274.5pt" o:ole="">
+          <v:shape id="_x0000_i1026" type="#_x0000_t75" style="width:486pt;height:274.2pt" o:ole="">
             <v:imagedata r:id="rId10" o:title=""/>
           </v:shape>
-          <o:OLEObject Type="Embed" ProgID="Excel.Sheet.8" ShapeID="_x0000_i1026" DrawAspect="Content" ObjectID="_1329931310" r:id="rId11"/>
+          <o:OLEObject Type="Embed" ProgID="Excel.Sheet.8" ShapeID="_x0000_i1026" DrawAspect="Content" ObjectID="_1330030803" r:id="rId11"/>
         </w:object>
       </w:r>
     </w:p>
@@ -4322,7 +4378,7 @@
       <w:pPr>
         <w:pStyle w:val="Heading2"/>
       </w:pPr>
-      <w:bookmarkStart w:id="22" w:name="_Toc255778011"/>
+      <w:bookmarkStart w:id="25" w:name="_Toc255778011"/>
       <w:r>
         <w:rPr>
           <w:rFonts w:cs="Arial"/>
@@ -4331,13 +4387,13 @@
         </w:rPr>
         <w:t>5.0 Component - level design</w:t>
       </w:r>
-      <w:bookmarkEnd w:id="22"/>
+      <w:bookmarkEnd w:id="25"/>
     </w:p>
     <w:p>
       <w:pPr>
         <w:pStyle w:val="Heading3"/>
       </w:pPr>
-      <w:bookmarkStart w:id="23" w:name="_Toc255778012"/>
+      <w:bookmarkStart w:id="26" w:name="_Toc255778012"/>
       <w:r>
         <w:rPr>
           <w:rFonts w:cs="Arial"/>
@@ -4346,7 +4402,7 @@
         </w:rPr>
         <w:t>5.1.1 Description for components included in the current design and development iteration</w:t>
       </w:r>
-      <w:bookmarkEnd w:id="23"/>
+      <w:bookmarkEnd w:id="26"/>
       <w:r>
         <w:rPr>
           <w:rFonts w:cs="Arial"/>
@@ -4485,7 +4541,7 @@
           <w:bCs w:val="0"/>
         </w:rPr>
       </w:pPr>
-      <w:bookmarkStart w:id="24" w:name="_Toc255778013"/>
+      <w:bookmarkStart w:id="27" w:name="_Toc255778013"/>
       <w:r>
         <w:rPr>
           <w:rFonts w:cs="Arial"/>
@@ -4495,7 +4551,7 @@
         <w:lastRenderedPageBreak/>
         <w:t>5.1.2 Processing narrative (PSPEC) for state 0</w:t>
       </w:r>
-      <w:bookmarkEnd w:id="24"/>
+      <w:bookmarkEnd w:id="27"/>
     </w:p>
     <w:p>
       <w:pPr>
@@ -4510,10 +4566,10 @@
           <w:rFonts w:ascii="Arial" w:hAnsi="Arial" w:cs="Arial"/>
         </w:rPr>
         <w:object w:dxaOrig="8814" w:dyaOrig="4547">
-          <v:shape id="_x0000_i1027" type="#_x0000_t75" style="width:6in;height:222.75pt" o:ole="">
+          <v:shape id="_x0000_i1027" type="#_x0000_t75" style="width:6in;height:222.6pt" o:ole="">
             <v:imagedata r:id="rId13" o:title=""/>
           </v:shape>
-          <o:OLEObject Type="Embed" ProgID="Visio.Drawing.11" ShapeID="_x0000_i1027" DrawAspect="Content" ObjectID="_1329931311" r:id="rId14"/>
+          <o:OLEObject Type="Embed" ProgID="Visio.Drawing.11" ShapeID="_x0000_i1027" DrawAspect="Content" ObjectID="_1330030804" r:id="rId14"/>
         </w:object>
       </w:r>
     </w:p>
@@ -4742,7 +4798,7 @@
       <w:pPr>
         <w:pStyle w:val="Heading3"/>
       </w:pPr>
-      <w:bookmarkStart w:id="25" w:name="_Toc255778014"/>
+      <w:bookmarkStart w:id="28" w:name="_Toc255778014"/>
       <w:r>
         <w:rPr>
           <w:rFonts w:cs="Arial"/>
@@ -4751,7 +4807,7 @@
         </w:rPr>
         <w:t>5.1.3 Processing narrative (PSPEC) for state 1</w:t>
       </w:r>
-      <w:bookmarkEnd w:id="25"/>
+      <w:bookmarkEnd w:id="28"/>
     </w:p>
     <w:p>
       <w:pPr>
@@ -4766,10 +4822,10 @@
           <w:rFonts w:ascii="Arial" w:hAnsi="Arial" w:cs="Arial"/>
         </w:rPr>
         <w:object w:dxaOrig="11514" w:dyaOrig="6166">
-          <v:shape id="_x0000_i1028" type="#_x0000_t75" style="width:450pt;height:240.75pt" o:ole="">
+          <v:shape id="_x0000_i1028" type="#_x0000_t75" style="width:450pt;height:240.6pt" o:ole="">
             <v:imagedata r:id="rId15" o:title=""/>
           </v:shape>
-          <o:OLEObject Type="Embed" ProgID="Visio.Drawing.11" ShapeID="_x0000_i1028" DrawAspect="Content" ObjectID="_1329931312" r:id="rId16"/>
+          <o:OLEObject Type="Embed" ProgID="Visio.Drawing.11" ShapeID="_x0000_i1028" DrawAspect="Content" ObjectID="_1330030805" r:id="rId16"/>
         </w:object>
       </w:r>
     </w:p>
@@ -5008,7 +5064,7 @@
       <w:pPr>
         <w:pStyle w:val="Heading3"/>
       </w:pPr>
-      <w:bookmarkStart w:id="26" w:name="_Toc255778015"/>
+      <w:bookmarkStart w:id="29" w:name="_Toc255778015"/>
       <w:r>
         <w:rPr>
           <w:rFonts w:cs="Arial"/>
@@ -5018,7 +5074,7 @@
         <w:lastRenderedPageBreak/>
         <w:t>5.1.4 Processing narrative (PSPEC) for state 2</w:t>
       </w:r>
-      <w:bookmarkEnd w:id="26"/>
+      <w:bookmarkEnd w:id="29"/>
     </w:p>
     <w:p>
       <w:pPr>
@@ -5033,10 +5089,10 @@
           <w:rFonts w:ascii="Arial" w:hAnsi="Arial" w:cs="Arial"/>
         </w:rPr>
         <w:object w:dxaOrig="11477" w:dyaOrig="14086">
-          <v:shape id="_x0000_i1029" type="#_x0000_t75" style="width:463.5pt;height:569.25pt" o:ole="">
+          <v:shape id="_x0000_i1029" type="#_x0000_t75" style="width:463.8pt;height:568.8pt" o:ole="">
             <v:imagedata r:id="rId17" o:title=""/>
           </v:shape>
-          <o:OLEObject Type="Embed" ProgID="Visio.Drawing.11" ShapeID="_x0000_i1029" DrawAspect="Content" ObjectID="_1329931313" r:id="rId18"/>
+          <o:OLEObject Type="Embed" ProgID="Visio.Drawing.11" ShapeID="_x0000_i1029" DrawAspect="Content" ObjectID="_1330030806" r:id="rId18"/>
         </w:object>
       </w:r>
       <w:r>
@@ -5267,14 +5323,35 @@
         <w:rPr>
           <w:rFonts w:ascii="Arial" w:hAnsi="Arial" w:cs="Arial"/>
         </w:rPr>
-        <w:t>This state makes use of 3 distinct functions for drawing a new frame to the screen.  As such, each of these functions must be sure to wipe the screen clear before drawing so that image overlap does not occur from the previous drawFrame function.</w:t>
+        <w:t xml:space="preserve">This state makes use of </w:t>
+      </w:r>
+      <w:commentRangeStart w:id="30"/>
+      <w:r>
+        <w:rPr>
+          <w:rFonts w:ascii="Arial" w:hAnsi="Arial" w:cs="Arial"/>
+        </w:rPr>
+        <w:t>3</w:t>
+      </w:r>
+      <w:commentRangeEnd w:id="30"/>
+      <w:r>
+        <w:rPr>
+          <w:rStyle w:val="CommentReference"/>
+          <w:rFonts w:ascii="Times New Roman" w:eastAsia="Times New Roman" w:hAnsi="Times New Roman" w:cs="Times New Roman"/>
+        </w:rPr>
+        <w:commentReference w:id="30"/>
+      </w:r>
+      <w:r>
+        <w:rPr>
+          <w:rFonts w:ascii="Arial" w:hAnsi="Arial" w:cs="Arial"/>
+        </w:rPr>
+        <w:t xml:space="preserve"> distinct functions for drawing a new frame to the screen.  As such, each of these functions must be sure to wipe the screen clear before drawing so that image overlap does not occur from the previous drawFrame function.</w:t>
       </w:r>
     </w:p>
     <w:p>
       <w:pPr>
         <w:pStyle w:val="Heading3"/>
       </w:pPr>
-      <w:bookmarkStart w:id="27" w:name="_Toc255778016"/>
+      <w:bookmarkStart w:id="31" w:name="_Toc255778016"/>
       <w:r>
         <w:lastRenderedPageBreak/>
         <w:t>5.1.5 Processing narrative (PSPEC) for state</w:t>
@@ -5285,13 +5362,13 @@
       <w:r>
         <w:t xml:space="preserve"> </w:t>
       </w:r>
-      <w:bookmarkEnd w:id="27"/>
+      <w:bookmarkEnd w:id="31"/>
       <w:r>
         <w:object w:dxaOrig="8634" w:dyaOrig="13546">
-          <v:shape id="_x0000_i1030" type="#_x0000_t75" style="width:397.5pt;height:621pt" o:ole="">
+          <v:shape id="_x0000_i1030" type="#_x0000_t75" style="width:397.8pt;height:621pt" o:ole="">
             <v:imagedata r:id="rId19" o:title=""/>
           </v:shape>
-          <o:OLEObject Type="Embed" ProgID="Visio.Drawing.11" ShapeID="_x0000_i1030" DrawAspect="Content" ObjectID="_1329931314" r:id="rId20"/>
+          <o:OLEObject Type="Embed" ProgID="Visio.Drawing.11" ShapeID="_x0000_i1030" DrawAspect="Content" ObjectID="_1330030807" r:id="rId20"/>
         </w:object>
       </w:r>
     </w:p>
@@ -5538,7 +5615,7 @@
       <w:pPr>
         <w:pStyle w:val="Heading3"/>
       </w:pPr>
-      <w:bookmarkStart w:id="28" w:name="_Toc255778017"/>
+      <w:bookmarkStart w:id="32" w:name="_Toc255778017"/>
       <w:r>
         <w:rPr>
           <w:rFonts w:cs="Arial"/>
@@ -5547,7 +5624,7 @@
         </w:rPr>
         <w:t>5.1.6 Processing narrative (PSPEC) for state 4</w:t>
       </w:r>
-      <w:bookmarkEnd w:id="28"/>
+      <w:bookmarkEnd w:id="32"/>
     </w:p>
     <w:p>
       <w:pPr>
@@ -5562,10 +5639,10 @@
           <w:rFonts w:ascii="Arial" w:hAnsi="Arial" w:cs="Arial"/>
         </w:rPr>
         <w:object w:dxaOrig="4674" w:dyaOrig="4336">
-          <v:shape id="_x0000_i1031" type="#_x0000_t75" style="width:234pt;height:216.75pt" o:ole="">
+          <v:shape id="_x0000_i1031" type="#_x0000_t75" style="width:234pt;height:216.6pt" o:ole="">
             <v:imagedata r:id="rId21" o:title=""/>
           </v:shape>
-          <o:OLEObject Type="Embed" ProgID="Visio.Drawing.11" ShapeID="_x0000_i1031" DrawAspect="Content" ObjectID="_1329931315" r:id="rId22"/>
+          <o:OLEObject Type="Embed" ProgID="Visio.Drawing.11" ShapeID="_x0000_i1031" DrawAspect="Content" ObjectID="_1330030808" r:id="rId22"/>
         </w:object>
       </w:r>
     </w:p>
@@ -5799,7 +5876,7 @@
       <w:pPr>
         <w:pStyle w:val="Heading3"/>
       </w:pPr>
-      <w:bookmarkStart w:id="29" w:name="_Toc255778018"/>
+      <w:bookmarkStart w:id="33" w:name="_Toc255778018"/>
       <w:r>
         <w:rPr>
           <w:rFonts w:cs="Arial"/>
@@ -5808,7 +5885,7 @@
         </w:rPr>
         <w:t>5.2.1 Processing narrative (PSPEC) for drawFrame0()</w:t>
       </w:r>
-      <w:bookmarkEnd w:id="29"/>
+      <w:bookmarkEnd w:id="33"/>
     </w:p>
     <w:p>
       <w:pPr>
@@ -6003,7 +6080,7 @@
       <w:pPr>
         <w:pStyle w:val="Heading3"/>
       </w:pPr>
-      <w:bookmarkStart w:id="30" w:name="_Toc255778019"/>
+      <w:bookmarkStart w:id="34" w:name="_Toc255778019"/>
       <w:r>
         <w:rPr>
           <w:rFonts w:cs="Arial"/>
@@ -6012,7 +6089,7 @@
         </w:rPr>
         <w:t>5.2.2 Processing narrative (PSPEC) for changeSelection(int dir)</w:t>
       </w:r>
-      <w:bookmarkEnd w:id="30"/>
+      <w:bookmarkEnd w:id="34"/>
     </w:p>
     <w:p>
       <w:pPr>
@@ -6206,7 +6283,7 @@
       <w:pPr>
         <w:pStyle w:val="Heading3"/>
       </w:pPr>
-      <w:bookmarkStart w:id="31" w:name="_Toc255778020"/>
+      <w:bookmarkStart w:id="35" w:name="_Toc255778020"/>
       <w:r>
         <w:rPr>
           <w:rFonts w:cs="Arial"/>
@@ -6216,7 +6293,7 @@
         <w:lastRenderedPageBreak/>
         <w:t>5.3.1 Processing narrative (PSPEC) for drawFrame1()</w:t>
       </w:r>
-      <w:bookmarkEnd w:id="31"/>
+      <w:bookmarkEnd w:id="35"/>
     </w:p>
     <w:p>
       <w:pPr>
@@ -6413,7 +6490,7 @@
       <w:pPr>
         <w:pStyle w:val="Heading3"/>
       </w:pPr>
-      <w:bookmarkStart w:id="32" w:name="_Toc255778021"/>
+      <w:bookmarkStart w:id="36" w:name="_Toc255778021"/>
       <w:r>
         <w:rPr>
           <w:rFonts w:cs="Arial"/>
@@ -6422,7 +6499,7 @@
         </w:rPr>
         <w:t>5.3.2 Processing narrative (PSPEC) for addToParty(int x)</w:t>
       </w:r>
-      <w:bookmarkEnd w:id="32"/>
+      <w:bookmarkEnd w:id="36"/>
     </w:p>
     <w:p>
       <w:pPr>
@@ -6617,7 +6694,7 @@
       <w:pPr>
         <w:pStyle w:val="Heading3"/>
       </w:pPr>
-      <w:bookmarkStart w:id="33" w:name="_Toc255778022"/>
+      <w:bookmarkStart w:id="37" w:name="_Toc255778022"/>
       <w:r>
         <w:rPr>
           <w:rFonts w:cs="Arial"/>
@@ -6626,7 +6703,7 @@
         </w:rPr>
         <w:t>5.3.3 Processing narrative (PSPEC) for removeFromParty(int x)</w:t>
       </w:r>
-      <w:bookmarkEnd w:id="33"/>
+      <w:bookmarkEnd w:id="37"/>
     </w:p>
     <w:p>
       <w:pPr>
@@ -6824,7 +6901,7 @@
       <w:pPr>
         <w:pStyle w:val="Heading3"/>
       </w:pPr>
-      <w:bookmarkStart w:id="34" w:name="_Toc255778023"/>
+      <w:bookmarkStart w:id="38" w:name="_Toc255778023"/>
       <w:r>
         <w:rPr>
           <w:rFonts w:cs="Arial"/>
@@ -6833,7 +6910,7 @@
         </w:rPr>
         <w:t>5.3.4 Processing narrative (PSPEC) for changeSelection(int dir)</w:t>
       </w:r>
-      <w:bookmarkEnd w:id="34"/>
+      <w:bookmarkEnd w:id="38"/>
     </w:p>
     <w:p>
       <w:pPr>
@@ -7028,7 +7105,7 @@
       <w:pPr>
         <w:pStyle w:val="Heading3"/>
       </w:pPr>
-      <w:bookmarkStart w:id="35" w:name="_Toc255778024"/>
+      <w:bookmarkStart w:id="39" w:name="_Toc255778024"/>
       <w:r>
         <w:rPr>
           <w:rFonts w:cs="Arial"/>
@@ -7037,7 +7114,7 @@
         </w:rPr>
         <w:t>5.3.5 Processing narrative (PSPEC) for changeColumn(int dir)</w:t>
       </w:r>
-      <w:bookmarkEnd w:id="35"/>
+      <w:bookmarkEnd w:id="39"/>
     </w:p>
     <w:p>
       <w:pPr>
@@ -7088,7 +7165,32 @@
           <w:b/>
           <w:bCs/>
         </w:rPr>
-        <w:t>5.3.5.2 changeColum(int dir) processing detail</w:t>
+        <w:t xml:space="preserve">5.3.5.2 </w:t>
+      </w:r>
+      <w:commentRangeStart w:id="40"/>
+      <w:r>
+        <w:rPr>
+          <w:rFonts w:ascii="Arial" w:hAnsi="Arial" w:cs="Arial"/>
+          <w:b/>
+          <w:bCs/>
+        </w:rPr>
+        <w:t>changeColum</w:t>
+      </w:r>
+      <w:commentRangeEnd w:id="40"/>
+      <w:r>
+        <w:rPr>
+          <w:rStyle w:val="CommentReference"/>
+          <w:rFonts w:ascii="Times New Roman" w:eastAsia="Times New Roman" w:hAnsi="Times New Roman" w:cs="Times New Roman"/>
+        </w:rPr>
+        <w:commentReference w:id="40"/>
+      </w:r>
+      <w:r>
+        <w:rPr>
+          <w:rFonts w:ascii="Arial" w:hAnsi="Arial" w:cs="Arial"/>
+          <w:b/>
+          <w:bCs/>
+        </w:rPr>
+        <w:t>(int dir) processing detail</w:t>
       </w:r>
     </w:p>
     <w:p>
@@ -7127,11 +7229,26 @@
         <w:pStyle w:val="NormalWeb"/>
         <w:ind w:left="2160"/>
       </w:pPr>
-      <w:r>
-        <w:rPr>
-          <w:rFonts w:ascii="Arial" w:hAnsi="Arial" w:cs="Arial"/>
-        </w:rPr>
-        <w:t>If selection + 15 is less than 26 or selection – 15 is greater than 0, increment or decrement selection by 15 as determined by the value of dir. Dir = 0 when the left key is pressed.  Dir = 1 when the right key is pressed.</w:t>
+      <w:commentRangeStart w:id="41"/>
+      <w:r>
+        <w:rPr>
+          <w:rFonts w:ascii="Arial" w:hAnsi="Arial" w:cs="Arial"/>
+        </w:rPr>
+        <w:t>If selection + 15 is less than 26 or selection – 15 is greater than 0, increment or decrement selection by 15 as determined by the value of dir.</w:t>
+      </w:r>
+      <w:commentRangeEnd w:id="41"/>
+      <w:r>
+        <w:rPr>
+          <w:rStyle w:val="CommentReference"/>
+          <w:rFonts w:ascii="Times New Roman" w:eastAsia="Times New Roman" w:hAnsi="Times New Roman" w:cs="Times New Roman"/>
+        </w:rPr>
+        <w:commentReference w:id="41"/>
+      </w:r>
+      <w:r>
+        <w:rPr>
+          <w:rFonts w:ascii="Arial" w:hAnsi="Arial" w:cs="Arial"/>
+        </w:rPr>
+        <w:t xml:space="preserve"> Dir = 0 when the left key is pressed.  Dir = 1 when the right key is pressed.</w:t>
       </w:r>
     </w:p>
     <w:p>
@@ -7237,7 +7354,7 @@
       <w:pPr>
         <w:pStyle w:val="Heading3"/>
       </w:pPr>
-      <w:bookmarkStart w:id="36" w:name="_Toc255778025"/>
+      <w:bookmarkStart w:id="42" w:name="_Toc255778025"/>
       <w:r>
         <w:rPr>
           <w:rFonts w:cs="Arial"/>
@@ -7246,7 +7363,7 @@
         </w:rPr>
         <w:t>5.4.1 Processing narrative (PSPEC) for checkUnitTurn()</w:t>
       </w:r>
-      <w:bookmarkEnd w:id="36"/>
+      <w:bookmarkEnd w:id="42"/>
     </w:p>
     <w:p>
       <w:pPr>
@@ -7447,7 +7564,7 @@
       <w:pPr>
         <w:pStyle w:val="Heading3"/>
       </w:pPr>
-      <w:bookmarkStart w:id="37" w:name="_Toc255778026"/>
+      <w:bookmarkStart w:id="43" w:name="_Toc255778026"/>
       <w:r>
         <w:rPr>
           <w:rFonts w:cs="Arial"/>
@@ -7456,7 +7573,7 @@
         </w:rPr>
         <w:t>5.4.2 Processing narrative (PSPEC) for drawFrame2a()</w:t>
       </w:r>
-      <w:bookmarkEnd w:id="37"/>
+      <w:bookmarkEnd w:id="43"/>
     </w:p>
     <w:p>
       <w:pPr>
@@ -7519,7 +7636,28 @@
         <w:rPr>
           <w:rFonts w:ascii="Arial" w:hAnsi="Arial" w:cs="Arial"/>
         </w:rPr>
-        <w:t>Use depth buffering, texture mapping, and shading to render a 3d battleground with a curser hovering above the selected panel</w:t>
+        <w:t xml:space="preserve">Use depth buffering, texture mapping, and shading to render a 3d battleground with a </w:t>
+      </w:r>
+      <w:commentRangeStart w:id="44"/>
+      <w:r>
+        <w:rPr>
+          <w:rFonts w:ascii="Arial" w:hAnsi="Arial" w:cs="Arial"/>
+        </w:rPr>
+        <w:t>curser</w:t>
+      </w:r>
+      <w:commentRangeEnd w:id="44"/>
+      <w:r>
+        <w:rPr>
+          <w:rStyle w:val="CommentReference"/>
+          <w:rFonts w:ascii="Times New Roman" w:eastAsia="Times New Roman" w:hAnsi="Times New Roman" w:cs="Times New Roman"/>
+        </w:rPr>
+        <w:commentReference w:id="44"/>
+      </w:r>
+      <w:r>
+        <w:rPr>
+          <w:rFonts w:ascii="Arial" w:hAnsi="Arial" w:cs="Arial"/>
+        </w:rPr>
+        <w:t xml:space="preserve"> hovering above the selected panel</w:t>
       </w:r>
     </w:p>
     <w:p>
@@ -7657,7 +7795,7 @@
       <w:pPr>
         <w:pStyle w:val="Heading3"/>
       </w:pPr>
-      <w:bookmarkStart w:id="38" w:name="_Toc255778027"/>
+      <w:bookmarkStart w:id="45" w:name="_Toc255778027"/>
       <w:r>
         <w:rPr>
           <w:rFonts w:cs="Arial"/>
@@ -7666,7 +7804,7 @@
         </w:rPr>
         <w:t>5.4.3 Processing narrative (PSPEC) for updateCoord(int dir)</w:t>
       </w:r>
-      <w:bookmarkEnd w:id="38"/>
+      <w:bookmarkEnd w:id="45"/>
     </w:p>
     <w:p>
       <w:pPr>
@@ -7915,7 +8053,7 @@
       <w:pPr>
         <w:pStyle w:val="Heading3"/>
       </w:pPr>
-      <w:bookmarkStart w:id="39" w:name="_Toc255778028"/>
+      <w:bookmarkStart w:id="46" w:name="_Toc255778028"/>
       <w:r>
         <w:rPr>
           <w:rFonts w:cs="Arial"/>
@@ -7924,7 +8062,7 @@
         </w:rPr>
         <w:t>5.4.4 Processing narrative (PSPEC) for movePlayer(int x, int y)</w:t>
       </w:r>
-      <w:bookmarkEnd w:id="39"/>
+      <w:bookmarkEnd w:id="46"/>
     </w:p>
     <w:p>
       <w:pPr>
@@ -8127,7 +8265,7 @@
       <w:pPr>
         <w:pStyle w:val="Heading3"/>
       </w:pPr>
-      <w:bookmarkStart w:id="40" w:name="_Toc255778029"/>
+      <w:bookmarkStart w:id="47" w:name="_Toc255778029"/>
       <w:r>
         <w:rPr>
           <w:rFonts w:cs="Arial"/>
@@ -8137,7 +8275,7 @@
         <w:lastRenderedPageBreak/>
         <w:t>5.4.5 Processing narrative (PSPEC) for drawFrame2b()</w:t>
       </w:r>
-      <w:bookmarkEnd w:id="40"/>
+      <w:bookmarkEnd w:id="47"/>
     </w:p>
     <w:p>
       <w:pPr>
@@ -8148,53 +8286,105 @@
         <w:rPr>
           <w:rFonts w:ascii="Arial" w:hAnsi="Arial" w:cs="Arial"/>
         </w:rPr>
+        <w:t>Use depth buffering, texture mapping, and shading to render a 3d battleground.  A 2d command menu is to be displayed on the right-hand side of the screen with a curs</w:t>
+      </w:r>
+      <w:commentRangeStart w:id="48"/>
+      <w:r>
+        <w:rPr>
+          <w:rFonts w:ascii="Arial" w:hAnsi="Arial" w:cs="Arial"/>
+        </w:rPr>
+        <w:t>e</w:t>
+      </w:r>
+      <w:commentRangeEnd w:id="48"/>
+      <w:r>
+        <w:rPr>
+          <w:rStyle w:val="CommentReference"/>
+          <w:rFonts w:ascii="Times New Roman" w:eastAsia="Times New Roman" w:hAnsi="Times New Roman" w:cs="Times New Roman"/>
+        </w:rPr>
+        <w:commentReference w:id="48"/>
+      </w:r>
+      <w:r>
+        <w:rPr>
+          <w:rFonts w:ascii="Arial" w:hAnsi="Arial" w:cs="Arial"/>
+        </w:rPr>
+        <w:t>r pointing to the current selection</w:t>
+      </w:r>
+    </w:p>
+    <w:p>
+      <w:pPr>
+        <w:pStyle w:val="NormalWeb"/>
+        <w:ind w:left="1440"/>
+      </w:pPr>
+      <w:r>
+        <w:rPr>
+          <w:rFonts w:ascii="Arial" w:hAnsi="Arial" w:cs="Arial"/>
+          <w:b/>
+          <w:bCs/>
+        </w:rPr>
+        <w:t>5.4.5.1 drawFrame2b() interface description.</w:t>
+      </w:r>
+    </w:p>
+    <w:p>
+      <w:pPr>
+        <w:pStyle w:val="NormalWeb"/>
+        <w:ind w:left="1440"/>
+      </w:pPr>
+      <w:r>
+        <w:rPr>
+          <w:rFonts w:ascii="Arial" w:hAnsi="Arial" w:cs="Arial"/>
+        </w:rPr>
+        <w:t>No input parameter. No return value.</w:t>
+      </w:r>
+    </w:p>
+    <w:p>
+      <w:pPr>
+        <w:pStyle w:val="NormalWeb"/>
+        <w:ind w:left="1440"/>
+      </w:pPr>
+      <w:r>
+        <w:rPr>
+          <w:rFonts w:ascii="Arial" w:hAnsi="Arial" w:cs="Arial"/>
+          <w:b/>
+          <w:bCs/>
+        </w:rPr>
+        <w:t>5.4.5.2 drawFrame2b() processing detail</w:t>
+      </w:r>
+    </w:p>
+    <w:p>
+      <w:pPr>
+        <w:pStyle w:val="NormalWeb"/>
+        <w:ind w:left="1440"/>
+      </w:pPr>
+      <w:r>
+        <w:rPr>
+          <w:rFonts w:ascii="Arial" w:hAnsi="Arial" w:cs="Arial"/>
+        </w:rPr>
         <w:t>Use depth buffering, texture mapping, and shading to render a 3d battleground.  A 2d command menu is to be displayed on the right-hand side of the screen with a curser pointing to the current selection</w:t>
       </w:r>
     </w:p>
     <w:p>
       <w:pPr>
         <w:pStyle w:val="NormalWeb"/>
-        <w:ind w:left="1440"/>
-      </w:pPr>
-      <w:r>
-        <w:rPr>
-          <w:rFonts w:ascii="Arial" w:hAnsi="Arial" w:cs="Arial"/>
-          <w:b/>
-          <w:bCs/>
-        </w:rPr>
-        <w:t>5.4.5.1 drawFrame2b() interface description.</w:t>
-      </w:r>
-    </w:p>
-    <w:p>
-      <w:pPr>
-        <w:pStyle w:val="NormalWeb"/>
-        <w:ind w:left="1440"/>
-      </w:pPr>
-      <w:r>
-        <w:rPr>
-          <w:rFonts w:ascii="Arial" w:hAnsi="Arial" w:cs="Arial"/>
-        </w:rPr>
-        <w:t>No input parameter. No return value.</w:t>
-      </w:r>
-    </w:p>
-    <w:p>
-      <w:pPr>
-        <w:pStyle w:val="NormalWeb"/>
-        <w:ind w:left="1440"/>
-      </w:pPr>
-      <w:r>
-        <w:rPr>
-          <w:rFonts w:ascii="Arial" w:hAnsi="Arial" w:cs="Arial"/>
-          <w:b/>
-          <w:bCs/>
-        </w:rPr>
-        <w:t>5.4.5.2 drawFrame2b() processing detail</w:t>
-      </w:r>
-    </w:p>
-    <w:p>
-      <w:pPr>
-        <w:pStyle w:val="NormalWeb"/>
-        <w:ind w:left="1440"/>
+        <w:ind w:left="2160"/>
+        <w:rPr>
+          <w:rFonts w:ascii="Arial" w:hAnsi="Arial" w:cs="Arial"/>
+          <w:b/>
+          <w:bCs/>
+        </w:rPr>
+      </w:pPr>
+      <w:r>
+        <w:rPr>
+          <w:rFonts w:ascii="Arial" w:hAnsi="Arial" w:cs="Arial"/>
+          <w:b/>
+          <w:bCs/>
+        </w:rPr>
+        <w:t>5.4.5.2.1 Algorithmic model (e.g., PDL)</w:t>
+      </w:r>
+    </w:p>
+    <w:p>
+      <w:pPr>
+        <w:pStyle w:val="NormalWeb"/>
+        <w:ind w:left="2160"/>
       </w:pPr>
       <w:r>
         <w:rPr>
@@ -8219,37 +8409,6 @@
           <w:b/>
           <w:bCs/>
         </w:rPr>
-        <w:t>5.4.5.2.1 Algorithmic model (e.g., PDL)</w:t>
-      </w:r>
-    </w:p>
-    <w:p>
-      <w:pPr>
-        <w:pStyle w:val="NormalWeb"/>
-        <w:ind w:left="2160"/>
-      </w:pPr>
-      <w:r>
-        <w:rPr>
-          <w:rFonts w:ascii="Arial" w:hAnsi="Arial" w:cs="Arial"/>
-        </w:rPr>
-        <w:t>Use depth buffering, texture mapping, and shading to render a 3d battleground.  A 2d command menu is to be displayed on the right-hand side of the screen with a curser pointing to the current selection</w:t>
-      </w:r>
-    </w:p>
-    <w:p>
-      <w:pPr>
-        <w:pStyle w:val="NormalWeb"/>
-        <w:ind w:left="2160"/>
-        <w:rPr>
-          <w:rFonts w:ascii="Arial" w:hAnsi="Arial" w:cs="Arial"/>
-          <w:b/>
-          <w:bCs/>
-        </w:rPr>
-      </w:pPr>
-      <w:r>
-        <w:rPr>
-          <w:rFonts w:ascii="Arial" w:hAnsi="Arial" w:cs="Arial"/>
-          <w:b/>
-          <w:bCs/>
-        </w:rPr>
         <w:t>5.4.5.2.2 Restrictions/limitations</w:t>
       </w:r>
     </w:p>
@@ -8340,7 +8499,7 @@
       <w:pPr>
         <w:pStyle w:val="Heading3"/>
       </w:pPr>
-      <w:bookmarkStart w:id="41" w:name="_Toc255778030"/>
+      <w:bookmarkStart w:id="49" w:name="_Toc255778030"/>
       <w:r>
         <w:rPr>
           <w:rFonts w:cs="Arial"/>
@@ -8349,7 +8508,7 @@
         </w:rPr>
         <w:t>5.4.6 Processing narrative (PSPEC) for drawFrame2c</w:t>
       </w:r>
-      <w:bookmarkEnd w:id="41"/>
+      <w:bookmarkEnd w:id="49"/>
     </w:p>
     <w:p>
       <w:pPr>
@@ -8413,7 +8572,28 @@
         <w:rPr>
           <w:rFonts w:ascii="Arial" w:hAnsi="Arial" w:cs="Arial"/>
         </w:rPr>
-        <w:t>Use depth buffering, texture mapping, and shading to render a 3d battleground with a curser hovering above the selected panel</w:t>
+        <w:t>Use depth buffering, texture mapping, and shading to render a 3d battleground with a curs</w:t>
+      </w:r>
+      <w:commentRangeStart w:id="50"/>
+      <w:r>
+        <w:rPr>
+          <w:rFonts w:ascii="Arial" w:hAnsi="Arial" w:cs="Arial"/>
+        </w:rPr>
+        <w:t>e</w:t>
+      </w:r>
+      <w:commentRangeEnd w:id="50"/>
+      <w:r>
+        <w:rPr>
+          <w:rStyle w:val="CommentReference"/>
+          <w:rFonts w:ascii="Times New Roman" w:eastAsia="Times New Roman" w:hAnsi="Times New Roman" w:cs="Times New Roman"/>
+        </w:rPr>
+        <w:commentReference w:id="50"/>
+      </w:r>
+      <w:r>
+        <w:rPr>
+          <w:rFonts w:ascii="Arial" w:hAnsi="Arial" w:cs="Arial"/>
+        </w:rPr>
+        <w:t>r hovering above the selected panel</w:t>
       </w:r>
     </w:p>
     <w:p>
@@ -8444,7 +8624,28 @@
         <w:rPr>
           <w:rFonts w:ascii="Arial" w:hAnsi="Arial" w:cs="Arial"/>
         </w:rPr>
-        <w:t>Use depth buffering, texture mapping, and shading to render a 3d battleground with a curser hovering above the selected panel.</w:t>
+        <w:t xml:space="preserve">Use depth buffering, texture mapping, and shading to render a 3d battleground with a </w:t>
+      </w:r>
+      <w:commentRangeStart w:id="51"/>
+      <w:r>
+        <w:rPr>
+          <w:rFonts w:ascii="Arial" w:hAnsi="Arial" w:cs="Arial"/>
+        </w:rPr>
+        <w:t xml:space="preserve">curser </w:t>
+      </w:r>
+      <w:commentRangeEnd w:id="51"/>
+      <w:r>
+        <w:rPr>
+          <w:rStyle w:val="CommentReference"/>
+          <w:rFonts w:ascii="Times New Roman" w:eastAsia="Times New Roman" w:hAnsi="Times New Roman" w:cs="Times New Roman"/>
+        </w:rPr>
+        <w:commentReference w:id="51"/>
+      </w:r>
+      <w:r>
+        <w:rPr>
+          <w:rFonts w:ascii="Arial" w:hAnsi="Arial" w:cs="Arial"/>
+        </w:rPr>
+        <w:t>hovering above the selected panel.</w:t>
       </w:r>
     </w:p>
     <w:p>
@@ -8550,7 +8751,7 @@
       <w:pPr>
         <w:pStyle w:val="Heading3"/>
       </w:pPr>
-      <w:bookmarkStart w:id="42" w:name="_Toc255778031"/>
+      <w:bookmarkStart w:id="52" w:name="_Toc255778031"/>
       <w:r>
         <w:rPr>
           <w:rFonts w:cs="Arial"/>
@@ -8559,7 +8760,7 @@
         </w:rPr>
         <w:t>5.4.7 Processing narrative (PSPEC) for executeCommand(int com, int x, int y)</w:t>
       </w:r>
-      <w:bookmarkEnd w:id="42"/>
+      <w:bookmarkEnd w:id="52"/>
     </w:p>
     <w:p>
       <w:pPr>
@@ -8760,7 +8961,7 @@
       <w:pPr>
         <w:pStyle w:val="Heading3"/>
       </w:pPr>
-      <w:bookmarkStart w:id="43" w:name="_Toc255778032"/>
+      <w:bookmarkStart w:id="53" w:name="_Toc255778032"/>
       <w:r>
         <w:rPr>
           <w:rFonts w:cs="Arial"/>
@@ -8769,7 +8970,7 @@
         </w:rPr>
         <w:t>5.5.1 Processing narrative (PSPEC) for selectTarget()</w:t>
       </w:r>
-      <w:bookmarkEnd w:id="43"/>
+      <w:bookmarkEnd w:id="53"/>
     </w:p>
     <w:p>
       <w:pPr>
@@ -8982,7 +9183,7 @@
       <w:pPr>
         <w:pStyle w:val="Heading3"/>
       </w:pPr>
-      <w:bookmarkStart w:id="44" w:name="_Toc255778033"/>
+      <w:bookmarkStart w:id="54" w:name="_Toc255778033"/>
       <w:r>
         <w:rPr>
           <w:rFonts w:cs="Arial"/>
@@ -8991,7 +9192,7 @@
         </w:rPr>
         <w:t>5.5.2 Processing narrative (PSPEC) for findClosePoint()</w:t>
       </w:r>
-      <w:bookmarkEnd w:id="44"/>
+      <w:bookmarkEnd w:id="54"/>
     </w:p>
     <w:p>
       <w:pPr>
@@ -9081,11 +9282,26 @@
         <w:pStyle w:val="NormalWeb"/>
         <w:ind w:left="2160"/>
       </w:pPr>
-      <w:r>
-        <w:rPr>
-          <w:rFonts w:ascii="Arial" w:hAnsi="Arial" w:cs="Arial"/>
-        </w:rPr>
-        <w:t>Using the range attribute of the active unit, count horizontally until lined up with the target’s x position, and then vertically until lined up with the target’s y position until the number of spaces is equal to the range attribute.  Call movePlayer(x,y) with the x and y positions of the space that has been reached.</w:t>
+      <w:commentRangeStart w:id="55"/>
+      <w:r>
+        <w:rPr>
+          <w:rFonts w:ascii="Arial" w:hAnsi="Arial" w:cs="Arial"/>
+        </w:rPr>
+        <w:t xml:space="preserve">Using the range attribute of the active unit, count horizontally until lined up with the target’s x position, and then vertically until lined up with the target’s y position until the number of spaces is equal to the range attribute.  </w:t>
+      </w:r>
+      <w:commentRangeEnd w:id="55"/>
+      <w:r>
+        <w:rPr>
+          <w:rStyle w:val="CommentReference"/>
+          <w:rFonts w:ascii="Times New Roman" w:eastAsia="Times New Roman" w:hAnsi="Times New Roman" w:cs="Times New Roman"/>
+        </w:rPr>
+        <w:commentReference w:id="55"/>
+      </w:r>
+      <w:r>
+        <w:rPr>
+          <w:rFonts w:ascii="Arial" w:hAnsi="Arial" w:cs="Arial"/>
+        </w:rPr>
+        <w:t>Call movePlayer(x,y) with the x and y positions of the space that has been reached.</w:t>
       </w:r>
     </w:p>
     <w:p>
@@ -9191,7 +9407,7 @@
       <w:pPr>
         <w:pStyle w:val="Heading3"/>
       </w:pPr>
-      <w:bookmarkStart w:id="45" w:name="_Toc255778034"/>
+      <w:bookmarkStart w:id="56" w:name="_Toc255778034"/>
       <w:r>
         <w:rPr>
           <w:rFonts w:cs="Arial"/>
@@ -9200,7 +9416,7 @@
         </w:rPr>
         <w:t>5.5.3 Processing narrative (PSPEC) for chooseCommand()</w:t>
       </w:r>
-      <w:bookmarkEnd w:id="45"/>
+      <w:bookmarkEnd w:id="56"/>
     </w:p>
     <w:p>
       <w:pPr>
@@ -9404,7 +9620,7 @@
       <w:pPr>
         <w:pStyle w:val="Heading3"/>
       </w:pPr>
-      <w:bookmarkStart w:id="46" w:name="_Toc255778035"/>
+      <w:bookmarkStart w:id="57" w:name="_Toc255778035"/>
       <w:r>
         <w:rPr>
           <w:rFonts w:cs="Arial"/>
@@ -9413,7 +9629,7 @@
         </w:rPr>
         <w:t>5.6.1 Processing narrative (PSPEC) for drawFrame4()</w:t>
       </w:r>
-      <w:bookmarkEnd w:id="46"/>
+      <w:bookmarkEnd w:id="57"/>
     </w:p>
     <w:p>
       <w:pPr>
@@ -9450,7 +9666,28 @@
         <w:rPr>
           <w:rFonts w:ascii="Arial" w:hAnsi="Arial" w:cs="Arial"/>
         </w:rPr>
-        <w:t>No input parameter. no return value</w:t>
+        <w:t xml:space="preserve">No input parameter. </w:t>
+      </w:r>
+      <w:commentRangeStart w:id="58"/>
+      <w:r>
+        <w:rPr>
+          <w:rFonts w:ascii="Arial" w:hAnsi="Arial" w:cs="Arial"/>
+        </w:rPr>
+        <w:t>n</w:t>
+      </w:r>
+      <w:commentRangeEnd w:id="58"/>
+      <w:r>
+        <w:rPr>
+          <w:rStyle w:val="CommentReference"/>
+          <w:rFonts w:ascii="Times New Roman" w:eastAsia="Times New Roman" w:hAnsi="Times New Roman" w:cs="Times New Roman"/>
+        </w:rPr>
+        <w:commentReference w:id="58"/>
+      </w:r>
+      <w:r>
+        <w:rPr>
+          <w:rFonts w:ascii="Arial" w:hAnsi="Arial" w:cs="Arial"/>
+        </w:rPr>
+        <w:t>o return value</w:t>
       </w:r>
     </w:p>
     <w:p>
@@ -9507,7 +9744,28 @@
         <w:rPr>
           <w:rFonts w:ascii="Arial" w:hAnsi="Arial" w:cs="Arial"/>
         </w:rPr>
-        <w:t>Draw a ‘win’ or ‘lose’ or ‘forfeit’ image depending on which program state lead to state 4</w:t>
+        <w:t xml:space="preserve">Draw a </w:t>
+      </w:r>
+      <w:commentRangeStart w:id="59"/>
+      <w:r>
+        <w:rPr>
+          <w:rFonts w:ascii="Arial" w:hAnsi="Arial" w:cs="Arial"/>
+        </w:rPr>
+        <w:t xml:space="preserve">‘win’ or ‘lose’ or ‘forfeit’ </w:t>
+      </w:r>
+      <w:commentRangeEnd w:id="59"/>
+      <w:r>
+        <w:rPr>
+          <w:rStyle w:val="CommentReference"/>
+          <w:rFonts w:ascii="Times New Roman" w:eastAsia="Times New Roman" w:hAnsi="Times New Roman" w:cs="Times New Roman"/>
+        </w:rPr>
+        <w:commentReference w:id="59"/>
+      </w:r>
+      <w:r>
+        <w:rPr>
+          <w:rFonts w:ascii="Arial" w:hAnsi="Arial" w:cs="Arial"/>
+        </w:rPr>
+        <w:t>image depending on which program state lead to state 4</w:t>
       </w:r>
     </w:p>
     <w:p>
@@ -9614,7 +9872,7 @@
       <w:pPr>
         <w:pStyle w:val="Heading3"/>
       </w:pPr>
-      <w:bookmarkStart w:id="47" w:name="_Toc255778036"/>
+      <w:bookmarkStart w:id="60" w:name="_Toc255778036"/>
       <w:r>
         <w:rPr>
           <w:rFonts w:cs="Arial"/>
@@ -9623,7 +9881,7 @@
         </w:rPr>
         <w:t>5.6.2 Processing narrative (PSPEC) for exitGame()</w:t>
       </w:r>
-      <w:bookmarkEnd w:id="47"/>
+      <w:bookmarkEnd w:id="60"/>
     </w:p>
     <w:p>
       <w:pPr>
@@ -9832,7 +10090,7 @@
       <w:pPr>
         <w:pStyle w:val="Heading2"/>
       </w:pPr>
-      <w:bookmarkStart w:id="48" w:name="_Toc255778037"/>
+      <w:bookmarkStart w:id="61" w:name="_Toc255778037"/>
       <w:r>
         <w:rPr>
           <w:rFonts w:cs="Arial"/>
@@ -9842,7 +10100,7 @@
         <w:lastRenderedPageBreak/>
         <w:t>6.0 User interface design</w:t>
       </w:r>
-      <w:bookmarkEnd w:id="48"/>
+      <w:bookmarkEnd w:id="61"/>
     </w:p>
     <w:p>
       <w:pPr>
@@ -9859,7 +10117,7 @@
       <w:pPr>
         <w:pStyle w:val="Heading3"/>
       </w:pPr>
-      <w:bookmarkStart w:id="49" w:name="_Toc255778038"/>
+      <w:bookmarkStart w:id="62" w:name="_Toc255778038"/>
       <w:r>
         <w:rPr>
           <w:rFonts w:cs="Arial"/>
@@ -9868,7 +10126,7 @@
         </w:rPr>
         <w:t>6.1 Description of the user interface</w:t>
       </w:r>
-      <w:bookmarkEnd w:id="49"/>
+      <w:bookmarkEnd w:id="62"/>
     </w:p>
     <w:p>
       <w:pPr>
@@ -9927,20 +10185,20 @@
         </w:rPr>
         <w:t xml:space="preserve"> to the Mountain Lair.  The board will feature rendered tiles in which units may be positioned to attack the </w:t>
       </w:r>
-      <w:commentRangeStart w:id="50"/>
+      <w:commentRangeStart w:id="63"/>
       <w:r>
         <w:rPr>
           <w:rFonts w:ascii="Arial" w:hAnsi="Arial" w:cs="Arial"/>
         </w:rPr>
         <w:t>AI units</w:t>
       </w:r>
-      <w:commentRangeEnd w:id="50"/>
+      <w:commentRangeEnd w:id="63"/>
       <w:r>
         <w:rPr>
           <w:rStyle w:val="CommentReference"/>
           <w:rFonts w:ascii="Times New Roman" w:eastAsia="Times New Roman" w:hAnsi="Times New Roman" w:cs="Times New Roman"/>
         </w:rPr>
-        <w:commentReference w:id="50"/>
+        <w:commentReference w:id="63"/>
       </w:r>
       <w:r>
         <w:rPr>
@@ -10246,20 +10504,20 @@
         </w:rPr>
         <w:t xml:space="preserve"> – This screen will feature a window that shows the games title, a logo for the Pillowpants Software </w:t>
       </w:r>
-      <w:commentRangeStart w:id="51"/>
+      <w:commentRangeStart w:id="64"/>
       <w:r>
         <w:rPr>
           <w:rFonts w:ascii="Arial" w:hAnsi="Arial" w:cs="Arial"/>
         </w:rPr>
         <w:t>Team</w:t>
       </w:r>
-      <w:commentRangeEnd w:id="51"/>
+      <w:commentRangeEnd w:id="64"/>
       <w:r>
         <w:rPr>
           <w:rStyle w:val="CommentReference"/>
           <w:rFonts w:ascii="Times New Roman" w:eastAsia="Times New Roman" w:hAnsi="Times New Roman" w:cs="Times New Roman"/>
         </w:rPr>
-        <w:commentReference w:id="51"/>
+        <w:commentReference w:id="64"/>
       </w:r>
       <w:r>
         <w:rPr>
@@ -10289,20 +10547,20 @@
         </w:rPr>
         <w:t xml:space="preserve"> – This screen will be a four paned window that will act as a mechanism for the user to </w:t>
       </w:r>
-      <w:commentRangeStart w:id="52"/>
+      <w:commentRangeStart w:id="65"/>
       <w:r>
         <w:rPr>
           <w:rFonts w:ascii="Arial" w:hAnsi="Arial" w:cs="Arial"/>
         </w:rPr>
         <w:t>chose</w:t>
       </w:r>
-      <w:commentRangeEnd w:id="52"/>
+      <w:commentRangeEnd w:id="65"/>
       <w:r>
         <w:rPr>
           <w:rStyle w:val="CommentReference"/>
           <w:rFonts w:ascii="Times New Roman" w:eastAsia="Times New Roman" w:hAnsi="Times New Roman" w:cs="Times New Roman"/>
         </w:rPr>
-        <w:commentReference w:id="52"/>
+        <w:commentReference w:id="65"/>
       </w:r>
       <w:r>
         <w:rPr>
@@ -10310,20 +10568,20 @@
         </w:rPr>
         <w:t xml:space="preserve"> which units to select for battle, which units have already been selected, the highlighted units </w:t>
       </w:r>
-      <w:commentRangeStart w:id="53"/>
+      <w:commentRangeStart w:id="66"/>
       <w:r>
         <w:rPr>
           <w:rFonts w:ascii="Arial" w:hAnsi="Arial" w:cs="Arial"/>
         </w:rPr>
         <w:t>attributes</w:t>
       </w:r>
-      <w:commentRangeEnd w:id="53"/>
+      <w:commentRangeEnd w:id="66"/>
       <w:r>
         <w:rPr>
           <w:rStyle w:val="CommentReference"/>
           <w:rFonts w:ascii="Times New Roman" w:eastAsia="Times New Roman" w:hAnsi="Times New Roman" w:cs="Times New Roman"/>
         </w:rPr>
-        <w:commentReference w:id="53"/>
+        <w:commentReference w:id="66"/>
       </w:r>
       <w:r>
         <w:rPr>
@@ -10331,7 +10589,7 @@
         </w:rPr>
         <w:t xml:space="preserve"> and then a pane that allows the user to deploy their team to load on the following screen for the game board.  </w:t>
       </w:r>
-      <w:commentRangeStart w:id="54"/>
+      <w:commentRangeStart w:id="67"/>
       <w:r>
         <w:rPr>
           <w:rFonts w:ascii="Arial" w:hAnsi="Arial" w:cs="Arial"/>
@@ -10345,13 +10603,13 @@
         <w:lastRenderedPageBreak/>
         <w:t>object to load the board and the game play screen once the deploy command has been selected.</w:t>
       </w:r>
-      <w:commentRangeEnd w:id="54"/>
+      <w:commentRangeEnd w:id="67"/>
       <w:r>
         <w:rPr>
           <w:rStyle w:val="CommentReference"/>
           <w:rFonts w:ascii="Times New Roman" w:eastAsia="Times New Roman" w:hAnsi="Times New Roman" w:cs="Times New Roman"/>
         </w:rPr>
-        <w:commentReference w:id="54"/>
+        <w:commentReference w:id="67"/>
       </w:r>
     </w:p>
     <w:p>
@@ -10377,7 +10635,7 @@
       <w:pPr>
         <w:pStyle w:val="Heading3"/>
       </w:pPr>
-      <w:bookmarkStart w:id="55" w:name="_Toc255778039"/>
+      <w:bookmarkStart w:id="68" w:name="_Toc255778039"/>
       <w:r>
         <w:rPr>
           <w:rFonts w:cs="Arial"/>
@@ -10386,7 +10644,7 @@
         </w:rPr>
         <w:t>6.2 Interface design rules</w:t>
       </w:r>
-      <w:bookmarkEnd w:id="55"/>
+      <w:bookmarkEnd w:id="68"/>
     </w:p>
     <w:p>
       <w:pPr>
@@ -10402,20 +10660,20 @@
         </w:rPr>
         <w:t xml:space="preserve">Before the game begins the user will be presented with a menu where they will be prompted to select a set number of units which will make up their army.  After they have selected their army, the game will begin and </w:t>
       </w:r>
-      <w:commentRangeStart w:id="56"/>
+      <w:commentRangeStart w:id="69"/>
       <w:r>
         <w:rPr>
           <w:rFonts w:ascii="Arial" w:hAnsi="Arial" w:cs="Arial"/>
         </w:rPr>
         <w:t xml:space="preserve">we will </w:t>
       </w:r>
-      <w:commentRangeEnd w:id="56"/>
+      <w:commentRangeEnd w:id="69"/>
       <w:r>
         <w:rPr>
           <w:rStyle w:val="CommentReference"/>
           <w:rFonts w:ascii="Times New Roman" w:eastAsia="Times New Roman" w:hAnsi="Times New Roman" w:cs="Times New Roman"/>
         </w:rPr>
-        <w:commentReference w:id="56"/>
+        <w:commentReference w:id="69"/>
       </w:r>
       <w:r>
         <w:rPr>
@@ -10443,7 +10701,7 @@
       <w:pPr>
         <w:pStyle w:val="Heading2"/>
       </w:pPr>
-      <w:bookmarkStart w:id="57" w:name="_Toc255778040"/>
+      <w:bookmarkStart w:id="70" w:name="_Toc255778040"/>
       <w:r>
         <w:rPr>
           <w:rFonts w:cs="Arial"/>
@@ -10452,7 +10710,7 @@
         </w:rPr>
         <w:t>7.0 Restrictions, limitations, and constraints</w:t>
       </w:r>
-      <w:bookmarkEnd w:id="57"/>
+      <w:bookmarkEnd w:id="70"/>
     </w:p>
     <w:p>
       <w:pPr>
@@ -10468,20 +10726,20 @@
         </w:rPr>
         <w:t xml:space="preserve">With the design of this product, there are no operating system or hardware dependent issues to consider </w:t>
       </w:r>
-      <w:commentRangeStart w:id="58"/>
+      <w:commentRangeStart w:id="71"/>
       <w:r>
         <w:rPr>
           <w:rFonts w:ascii="Arial" w:hAnsi="Arial" w:cs="Arial"/>
         </w:rPr>
         <w:t>when looking at the design</w:t>
       </w:r>
-      <w:commentRangeEnd w:id="58"/>
+      <w:commentRangeEnd w:id="71"/>
       <w:r>
         <w:rPr>
           <w:rStyle w:val="CommentReference"/>
           <w:rFonts w:ascii="Times New Roman" w:eastAsia="Times New Roman" w:hAnsi="Times New Roman" w:cs="Times New Roman"/>
         </w:rPr>
-        <w:commentReference w:id="58"/>
+        <w:commentReference w:id="71"/>
       </w:r>
       <w:r>
         <w:rPr>
@@ -10489,20 +10747,20 @@
         </w:rPr>
         <w:t xml:space="preserve">.  In addition to any of these possibilities, </w:t>
       </w:r>
-      <w:commentRangeStart w:id="59"/>
+      <w:commentRangeStart w:id="72"/>
       <w:r>
         <w:rPr>
           <w:rFonts w:ascii="Arial" w:hAnsi="Arial" w:cs="Arial"/>
         </w:rPr>
         <w:t xml:space="preserve">there is no limitation on the breadth of the design based upon the above discussed aspects of the software itself.  </w:t>
       </w:r>
-      <w:commentRangeEnd w:id="59"/>
+      <w:commentRangeEnd w:id="72"/>
       <w:r>
         <w:rPr>
           <w:rStyle w:val="CommentReference"/>
           <w:rFonts w:ascii="Times New Roman" w:eastAsia="Times New Roman" w:hAnsi="Times New Roman" w:cs="Times New Roman"/>
         </w:rPr>
-        <w:commentReference w:id="59"/>
+        <w:commentReference w:id="72"/>
       </w:r>
     </w:p>
     <w:p>
@@ -10510,20 +10768,20 @@
         <w:pStyle w:val="NormalWeb"/>
         <w:ind w:left="720"/>
       </w:pPr>
-      <w:commentRangeStart w:id="60"/>
+      <w:commentRangeStart w:id="73"/>
       <w:r>
         <w:rPr>
           <w:rFonts w:ascii="Arial" w:hAnsi="Arial" w:cs="Arial"/>
         </w:rPr>
         <w:t>In terms of constraints, the time frame in which design</w:t>
       </w:r>
-      <w:commentRangeEnd w:id="60"/>
+      <w:commentRangeEnd w:id="73"/>
       <w:r>
         <w:rPr>
           <w:rStyle w:val="CommentReference"/>
           <w:rFonts w:ascii="Times New Roman" w:eastAsia="Times New Roman" w:hAnsi="Times New Roman" w:cs="Times New Roman"/>
         </w:rPr>
-        <w:commentReference w:id="60"/>
+        <w:commentReference w:id="73"/>
       </w:r>
       <w:r>
         <w:rPr>
@@ -10531,20 +10789,20 @@
         </w:rPr>
         <w:t>, development, testing</w:t>
       </w:r>
-      <w:commentRangeStart w:id="61"/>
+      <w:commentRangeStart w:id="74"/>
       <w:r>
         <w:rPr>
           <w:rFonts w:ascii="Arial" w:hAnsi="Arial" w:cs="Arial"/>
         </w:rPr>
         <w:t xml:space="preserve"> </w:t>
       </w:r>
-      <w:commentRangeEnd w:id="61"/>
+      <w:commentRangeEnd w:id="74"/>
       <w:r>
         <w:rPr>
           <w:rStyle w:val="CommentReference"/>
           <w:rFonts w:ascii="Times New Roman" w:eastAsia="Times New Roman" w:hAnsi="Times New Roman" w:cs="Times New Roman"/>
         </w:rPr>
-        <w:commentReference w:id="61"/>
+        <w:commentReference w:id="74"/>
       </w:r>
       <w:r>
         <w:rPr>
@@ -10552,20 +10810,20 @@
         </w:rPr>
         <w:t>and implementation must occur for the product to be implemented in a “real world” setting does put a limit on the scope and brevity of the software’s design</w:t>
       </w:r>
-      <w:commentRangeStart w:id="62"/>
+      <w:commentRangeStart w:id="75"/>
       <w:r>
         <w:rPr>
           <w:rFonts w:ascii="Arial" w:hAnsi="Arial" w:cs="Arial"/>
         </w:rPr>
         <w:t>.  Unlike other software development projects, this design must be completed by the specified dead line and there are no instances of time extension for deliverables.</w:t>
       </w:r>
-      <w:commentRangeEnd w:id="62"/>
+      <w:commentRangeEnd w:id="75"/>
       <w:r>
         <w:rPr>
           <w:rStyle w:val="CommentReference"/>
           <w:rFonts w:ascii="Times New Roman" w:eastAsia="Times New Roman" w:hAnsi="Times New Roman" w:cs="Times New Roman"/>
         </w:rPr>
-        <w:commentReference w:id="62"/>
+        <w:commentReference w:id="75"/>
       </w:r>
     </w:p>
     <w:p>
@@ -10580,7 +10838,7 @@
       <w:pPr>
         <w:pStyle w:val="Heading2"/>
       </w:pPr>
-      <w:bookmarkStart w:id="63" w:name="_Toc255778041"/>
+      <w:bookmarkStart w:id="76" w:name="_Toc255778041"/>
       <w:r>
         <w:rPr>
           <w:rFonts w:cs="Arial"/>
@@ -10589,7 +10847,7 @@
         </w:rPr>
         <w:t>8.0 Appendices</w:t>
       </w:r>
-      <w:bookmarkEnd w:id="63"/>
+      <w:bookmarkEnd w:id="76"/>
     </w:p>
     <w:p>
       <w:pPr>
@@ -10600,7 +10858,7 @@
           <w:bCs w:val="0"/>
         </w:rPr>
       </w:pPr>
-      <w:bookmarkStart w:id="64" w:name="_Toc255778042"/>
+      <w:bookmarkStart w:id="77" w:name="_Toc255778042"/>
       <w:r>
         <w:rPr>
           <w:rFonts w:cs="Arial"/>
@@ -10609,7 +10867,7 @@
         </w:rPr>
         <w:t>8.1 Packaging and installation issues</w:t>
       </w:r>
-      <w:bookmarkEnd w:id="64"/>
+      <w:bookmarkEnd w:id="77"/>
     </w:p>
     <w:p>
       <w:pPr>
@@ -10663,7 +10921,7 @@
           <w:bCs w:val="0"/>
         </w:rPr>
       </w:pPr>
-      <w:bookmarkStart w:id="65" w:name="_Toc255778043"/>
+      <w:bookmarkStart w:id="78" w:name="_Toc255778043"/>
       <w:r>
         <w:rPr>
           <w:rFonts w:cs="Arial"/>
@@ -10672,7 +10930,7 @@
         </w:rPr>
         <w:t>8.2 Software Risk Table</w:t>
       </w:r>
-      <w:bookmarkEnd w:id="65"/>
+      <w:bookmarkEnd w:id="78"/>
     </w:p>
     <w:p>
       <w:pPr>
@@ -10950,19 +11208,19 @@
                 <w:sz w:val="22"/>
               </w:rPr>
             </w:pPr>
-            <w:commentRangeStart w:id="66"/>
+            <w:commentRangeStart w:id="79"/>
             <w:r>
               <w:rPr>
                 <w:sz w:val="22"/>
               </w:rPr>
               <w:t>R-02</w:t>
             </w:r>
-            <w:commentRangeEnd w:id="66"/>
+            <w:commentRangeEnd w:id="79"/>
             <w:r>
               <w:rPr>
                 <w:rStyle w:val="CommentReference"/>
               </w:rPr>
-              <w:commentReference w:id="66"/>
+              <w:commentReference w:id="79"/>
             </w:r>
           </w:p>
         </w:tc>
@@ -11110,19 +11368,19 @@
                 <w:sz w:val="22"/>
               </w:rPr>
             </w:pPr>
-            <w:commentRangeStart w:id="67"/>
+            <w:commentRangeStart w:id="80"/>
             <w:r>
               <w:rPr>
                 <w:sz w:val="22"/>
               </w:rPr>
               <w:t>R-04</w:t>
             </w:r>
-            <w:commentRangeEnd w:id="67"/>
+            <w:commentRangeEnd w:id="80"/>
             <w:r>
               <w:rPr>
                 <w:rStyle w:val="CommentReference"/>
               </w:rPr>
-              <w:commentReference w:id="67"/>
+              <w:commentReference w:id="80"/>
             </w:r>
           </w:p>
         </w:tc>
@@ -11292,19 +11550,19 @@
                 <w:sz w:val="22"/>
               </w:rPr>
             </w:pPr>
-            <w:commentRangeStart w:id="68"/>
+            <w:commentRangeStart w:id="81"/>
             <w:r>
               <w:rPr>
                 <w:sz w:val="22"/>
               </w:rPr>
               <w:t>R-06</w:t>
             </w:r>
-            <w:commentRangeEnd w:id="68"/>
+            <w:commentRangeEnd w:id="81"/>
             <w:r>
               <w:rPr>
                 <w:rStyle w:val="CommentReference"/>
               </w:rPr>
-              <w:commentReference w:id="68"/>
+              <w:commentReference w:id="81"/>
             </w:r>
           </w:p>
         </w:tc>
@@ -11483,19 +11741,19 @@
                 <w:sz w:val="22"/>
               </w:rPr>
             </w:pPr>
-            <w:commentRangeStart w:id="69"/>
+            <w:commentRangeStart w:id="82"/>
             <w:r>
               <w:rPr>
                 <w:sz w:val="22"/>
               </w:rPr>
               <w:t>R-09</w:t>
             </w:r>
-            <w:commentRangeEnd w:id="69"/>
+            <w:commentRangeEnd w:id="82"/>
             <w:r>
               <w:rPr>
                 <w:rStyle w:val="CommentReference"/>
               </w:rPr>
-              <w:commentReference w:id="69"/>
+              <w:commentReference w:id="82"/>
             </w:r>
           </w:p>
         </w:tc>
@@ -11641,7 +11899,7 @@
                 <w:sz w:val="22"/>
               </w:rPr>
             </w:pPr>
-            <w:commentRangeStart w:id="70"/>
+            <w:commentRangeStart w:id="83"/>
             <w:r>
               <w:rPr>
                 <w:sz w:val="22"/>
@@ -11649,12 +11907,12 @@
               <w:lastRenderedPageBreak/>
               <w:t>R-11</w:t>
             </w:r>
-            <w:commentRangeEnd w:id="70"/>
+            <w:commentRangeEnd w:id="83"/>
             <w:r>
               <w:rPr>
                 <w:rStyle w:val="CommentReference"/>
               </w:rPr>
-              <w:commentReference w:id="70"/>
+              <w:commentReference w:id="83"/>
             </w:r>
           </w:p>
         </w:tc>
@@ -11800,20 +12058,20 @@
                 <w:sz w:val="22"/>
               </w:rPr>
             </w:pPr>
-            <w:commentRangeStart w:id="71"/>
-            <w:ins w:id="72" w:author="Nick" w:date="2010-03-12T20:34:00Z">
+            <w:commentRangeStart w:id="84"/>
+            <w:ins w:id="85" w:author="Nick" w:date="2010-03-12T20:34:00Z">
               <w:r>
                 <w:rPr>
                   <w:sz w:val="22"/>
                 </w:rPr>
                 <w:t xml:space="preserve"> </w:t>
               </w:r>
-              <w:commentRangeEnd w:id="71"/>
+              <w:commentRangeEnd w:id="84"/>
               <w:r>
                 <w:rPr>
                   <w:rStyle w:val="CommentReference"/>
                 </w:rPr>
-                <w:commentReference w:id="71"/>
+                <w:commentReference w:id="84"/>
               </w:r>
             </w:ins>
           </w:p>
@@ -12530,7 +12788,7 @@
       </w:r>
     </w:p>
   </w:comment>
-  <w:comment w:id="50" w:author="Nick" w:date="2010-03-12T20:34:00Z" w:initials="N">
+  <w:comment w:id="20" w:author="----------" w:date="2010-03-13T20:36:00Z" w:initials="-">
     <w:p>
       <w:pPr>
         <w:pStyle w:val="CommentText"/>
@@ -12542,11 +12800,200 @@
         <w:annotationRef/>
       </w:r>
       <w:r>
+        <w:t>three</w:t>
+      </w:r>
+    </w:p>
+  </w:comment>
+  <w:comment w:id="21" w:author="----------" w:date="2010-03-13T20:36:00Z" w:initials="-">
+    <w:p>
+      <w:pPr>
+        <w:pStyle w:val="CommentText"/>
+      </w:pPr>
+      <w:r>
+        <w:rPr>
+          <w:rStyle w:val="CommentReference"/>
+        </w:rPr>
+        <w:annotationRef/>
+      </w:r>
+    </w:p>
+  </w:comment>
+  <w:comment w:id="30" w:author="----------" w:date="2010-03-13T20:59:00Z" w:initials="-">
+    <w:p>
+      <w:pPr>
+        <w:pStyle w:val="CommentText"/>
+      </w:pPr>
+      <w:r>
+        <w:rPr>
+          <w:rStyle w:val="CommentReference"/>
+        </w:rPr>
+        <w:annotationRef/>
+      </w:r>
+      <w:r>
+        <w:t>three</w:t>
+      </w:r>
+    </w:p>
+  </w:comment>
+  <w:comment w:id="40" w:author="----------" w:date="2010-03-13T21:31:00Z" w:initials="-">
+    <w:p>
+      <w:pPr>
+        <w:pStyle w:val="CommentText"/>
+      </w:pPr>
+      <w:r>
+        <w:rPr>
+          <w:rStyle w:val="CommentReference"/>
+        </w:rPr>
+        <w:annotationRef/>
+      </w:r>
+      <w:r>
+        <w:t>changeColumn</w:t>
+      </w:r>
+    </w:p>
+  </w:comment>
+  <w:comment w:id="41" w:author="----------" w:date="2010-03-13T21:32:00Z" w:initials="-">
+    <w:p>
+      <w:pPr>
+        <w:pStyle w:val="CommentText"/>
+      </w:pPr>
+      <w:r>
+        <w:rPr>
+          <w:rStyle w:val="CommentReference"/>
+        </w:rPr>
+        <w:annotationRef/>
+      </w:r>
+      <w:r>
+        <w:t>Mentioned above</w:t>
+      </w:r>
+    </w:p>
+  </w:comment>
+  <w:comment w:id="44" w:author="----------" w:date="2010-03-13T21:33:00Z" w:initials="-">
+    <w:p>
+      <w:pPr>
+        <w:pStyle w:val="CommentText"/>
+      </w:pPr>
+      <w:r>
+        <w:rPr>
+          <w:rStyle w:val="CommentReference"/>
+        </w:rPr>
+        <w:annotationRef/>
+      </w:r>
+      <w:r>
+        <w:t>Should be cursor</w:t>
+      </w:r>
+    </w:p>
+  </w:comment>
+  <w:comment w:id="48" w:author="----------" w:date="2010-03-13T21:35:00Z" w:initials="-">
+    <w:p>
+      <w:pPr>
+        <w:pStyle w:val="CommentText"/>
+      </w:pPr>
+      <w:r>
+        <w:rPr>
+          <w:rStyle w:val="CommentReference"/>
+        </w:rPr>
+        <w:annotationRef/>
+      </w:r>
+      <w:r>
+        <w:t>cursor</w:t>
+      </w:r>
+    </w:p>
+  </w:comment>
+  <w:comment w:id="50" w:author="----------" w:date="2010-03-13T21:36:00Z" w:initials="-">
+    <w:p>
+      <w:pPr>
+        <w:pStyle w:val="CommentText"/>
+      </w:pPr>
+      <w:r>
+        <w:rPr>
+          <w:rStyle w:val="CommentReference"/>
+        </w:rPr>
+        <w:annotationRef/>
+      </w:r>
+      <w:r>
+        <w:t>cursor</w:t>
+      </w:r>
+    </w:p>
+  </w:comment>
+  <w:comment w:id="51" w:author="----------" w:date="2010-03-13T21:36:00Z" w:initials="-">
+    <w:p>
+      <w:pPr>
+        <w:pStyle w:val="CommentText"/>
+      </w:pPr>
+      <w:r>
+        <w:rPr>
+          <w:rStyle w:val="CommentReference"/>
+        </w:rPr>
+        <w:annotationRef/>
+      </w:r>
+      <w:r>
+        <w:t>cursor</w:t>
+      </w:r>
+    </w:p>
+  </w:comment>
+  <w:comment w:id="55" w:author="----------" w:date="2010-03-13T21:38:00Z" w:initials="-">
+    <w:p>
+      <w:pPr>
+        <w:pStyle w:val="CommentText"/>
+      </w:pPr>
+      <w:r>
+        <w:rPr>
+          <w:rStyle w:val="CommentReference"/>
+        </w:rPr>
+        <w:annotationRef/>
+      </w:r>
+      <w:r>
+        <w:t>Split into two sentences</w:t>
+      </w:r>
+    </w:p>
+  </w:comment>
+  <w:comment w:id="58" w:author="----------" w:date="2010-03-13T21:40:00Z" w:initials="-">
+    <w:p>
+      <w:pPr>
+        <w:pStyle w:val="CommentText"/>
+      </w:pPr>
+      <w:r>
+        <w:rPr>
+          <w:rStyle w:val="CommentReference"/>
+        </w:rPr>
+        <w:annotationRef/>
+      </w:r>
+      <w:r>
+        <w:t>Capitalize:  No</w:t>
+      </w:r>
+    </w:p>
+  </w:comment>
+  <w:comment w:id="59" w:author="----------" w:date="2010-03-13T21:42:00Z" w:initials="-">
+    <w:p>
+      <w:pPr>
+        <w:pStyle w:val="CommentText"/>
+      </w:pPr>
+      <w:r>
+        <w:rPr>
+          <w:rStyle w:val="CommentReference"/>
+        </w:rPr>
+        <w:annotationRef/>
+      </w:r>
+      <w:r>
+        <w:t>Consider using commas</w:t>
+      </w:r>
+    </w:p>
+  </w:comment>
+  <w:comment w:id="63" w:author="Nick" w:date="2010-03-12T20:34:00Z" w:initials="N">
+    <w:p>
+      <w:pPr>
+        <w:pStyle w:val="CommentText"/>
+      </w:pPr>
+      <w:r>
+        <w:rPr>
+          <w:rStyle w:val="CommentReference"/>
+        </w:rPr>
+        <w:annotationRef/>
+      </w:r>
+      <w:r>
         <w:t>Maybe call AI units computer players or something like that?</w:t>
       </w:r>
     </w:p>
   </w:comment>
-  <w:comment w:id="51" w:author="Nick" w:date="2010-03-12T20:34:00Z" w:initials="N">
+  <w:comment w:id="64" w:author="Nick" w:date="2010-03-12T20:34:00Z" w:initials="N">
     <w:p>
       <w:pPr>
         <w:pStyle w:val="CommentText"/>
@@ -12562,7 +13009,7 @@
       </w:r>
     </w:p>
   </w:comment>
-  <w:comment w:id="52" w:author="Nick" w:date="2010-03-12T20:34:00Z" w:initials="N">
+  <w:comment w:id="65" w:author="Nick" w:date="2010-03-12T20:34:00Z" w:initials="N">
     <w:p>
       <w:pPr>
         <w:pStyle w:val="CommentText"/>
@@ -12575,134 +13022,6 @@
       </w:r>
       <w:r>
         <w:t>choose</w:t>
-      </w:r>
-    </w:p>
-  </w:comment>
-  <w:comment w:id="53" w:author="Nick" w:date="2010-03-12T20:34:00Z" w:initials="N">
-    <w:p>
-      <w:pPr>
-        <w:pStyle w:val="CommentText"/>
-      </w:pPr>
-      <w:r>
-        <w:rPr>
-          <w:rStyle w:val="CommentReference"/>
-        </w:rPr>
-        <w:annotationRef/>
-      </w:r>
-      <w:r>
-        <w:t>need comma after attributes</w:t>
-      </w:r>
-    </w:p>
-  </w:comment>
-  <w:comment w:id="54" w:author="Nick" w:date="2010-03-12T20:34:00Z" w:initials="N">
-    <w:p>
-      <w:pPr>
-        <w:pStyle w:val="CommentText"/>
-      </w:pPr>
-      <w:r>
-        <w:rPr>
-          <w:rStyle w:val="CommentReference"/>
-        </w:rPr>
-        <w:annotationRef/>
-      </w:r>
-      <w:r>
-        <w:t>A lot going on in this sentence, maybe break it up and simplify the flow.</w:t>
-      </w:r>
-    </w:p>
-  </w:comment>
-  <w:comment w:id="56" w:author="Nick" w:date="2010-03-12T20:34:00Z" w:initials="N">
-    <w:p>
-      <w:pPr>
-        <w:pStyle w:val="CommentText"/>
-      </w:pPr>
-      <w:r>
-        <w:rPr>
-          <w:rStyle w:val="CommentReference"/>
-        </w:rPr>
-        <w:annotationRef/>
-      </w:r>
-      <w:r>
-        <w:t>The system will move</w:t>
-      </w:r>
-    </w:p>
-  </w:comment>
-  <w:comment w:id="58" w:author="Nick" w:date="2010-03-12T20:34:00Z" w:initials="N">
-    <w:p>
-      <w:pPr>
-        <w:pStyle w:val="CommentText"/>
-      </w:pPr>
-      <w:r>
-        <w:rPr>
-          <w:rStyle w:val="CommentReference"/>
-        </w:rPr>
-        <w:annotationRef/>
-      </w:r>
-      <w:r>
-        <w:t>Not needed.</w:t>
-      </w:r>
-    </w:p>
-  </w:comment>
-  <w:comment w:id="59" w:author="Nick" w:date="2010-03-12T20:34:00Z" w:initials="N">
-    <w:p>
-      <w:pPr>
-        <w:pStyle w:val="CommentText"/>
-      </w:pPr>
-      <w:r>
-        <w:rPr>
-          <w:rStyle w:val="CommentReference"/>
-        </w:rPr>
-        <w:annotationRef/>
-      </w:r>
-      <w:r>
-        <w:t>Rework this sentence</w:t>
-      </w:r>
-    </w:p>
-  </w:comment>
-  <w:comment w:id="60" w:author="Nick" w:date="2010-03-12T20:34:00Z" w:initials="N">
-    <w:p>
-      <w:pPr>
-        <w:pStyle w:val="CommentText"/>
-      </w:pPr>
-      <w:r>
-        <w:rPr>
-          <w:rStyle w:val="CommentReference"/>
-        </w:rPr>
-        <w:annotationRef/>
-      </w:r>
-      <w:r>
-        <w:t>Rework this sentence</w:t>
-      </w:r>
-    </w:p>
-  </w:comment>
-  <w:comment w:id="61" w:author="Nick" w:date="2010-03-12T20:34:00Z" w:initials="N">
-    <w:p>
-      <w:pPr>
-        <w:pStyle w:val="CommentText"/>
-      </w:pPr>
-      <w:r>
-        <w:rPr>
-          <w:rStyle w:val="CommentReference"/>
-        </w:rPr>
-        <w:annotationRef/>
-      </w:r>
-      <w:r>
-        <w:t>Need comma</w:t>
-      </w:r>
-    </w:p>
-  </w:comment>
-  <w:comment w:id="62" w:author="Nick" w:date="2010-03-12T20:34:00Z" w:initials="N">
-    <w:p>
-      <w:pPr>
-        <w:pStyle w:val="CommentText"/>
-      </w:pPr>
-      <w:r>
-        <w:rPr>
-          <w:rStyle w:val="CommentReference"/>
-        </w:rPr>
-        <w:annotationRef/>
-      </w:r>
-      <w:r>
-        <w:t>I think this is the case for just about all software development projects</w:t>
       </w:r>
     </w:p>
   </w:comment>
@@ -12718,7 +13037,7 @@
         <w:annotationRef/>
       </w:r>
       <w:r>
-        <w:t>R-01</w:t>
+        <w:t>need comma after attributes</w:t>
       </w:r>
     </w:p>
   </w:comment>
@@ -12734,23 +13053,7 @@
         <w:annotationRef/>
       </w:r>
       <w:r>
-        <w:t>R-02</w:t>
-      </w:r>
-    </w:p>
-  </w:comment>
-  <w:comment w:id="68" w:author="Nick" w:date="2010-03-12T20:34:00Z" w:initials="N">
-    <w:p>
-      <w:pPr>
-        <w:pStyle w:val="CommentText"/>
-      </w:pPr>
-      <w:r>
-        <w:rPr>
-          <w:rStyle w:val="CommentReference"/>
-        </w:rPr>
-        <w:annotationRef/>
-      </w:r>
-      <w:r>
-        <w:t>R-03</w:t>
+        <w:t>A lot going on in this sentence, maybe break it up and simplify the flow.</w:t>
       </w:r>
     </w:p>
   </w:comment>
@@ -12766,27 +13069,171 @@
         <w:annotationRef/>
       </w:r>
       <w:r>
-        <w:t>R-04</w:t>
-      </w:r>
-    </w:p>
-  </w:comment>
-  <w:comment w:id="70" w:author="Nick" w:date="2010-03-12T20:34:00Z" w:initials="N">
-    <w:p>
-      <w:pPr>
-        <w:pStyle w:val="CommentText"/>
-      </w:pPr>
-      <w:r>
-        <w:rPr>
-          <w:rStyle w:val="CommentReference"/>
-        </w:rPr>
-        <w:annotationRef/>
-      </w:r>
-      <w:r>
-        <w:t>R-05</w:t>
+        <w:t>The system will move</w:t>
       </w:r>
     </w:p>
   </w:comment>
   <w:comment w:id="71" w:author="Nick" w:date="2010-03-12T20:34:00Z" w:initials="N">
+    <w:p>
+      <w:pPr>
+        <w:pStyle w:val="CommentText"/>
+      </w:pPr>
+      <w:r>
+        <w:rPr>
+          <w:rStyle w:val="CommentReference"/>
+        </w:rPr>
+        <w:annotationRef/>
+      </w:r>
+      <w:r>
+        <w:t>Not needed.</w:t>
+      </w:r>
+    </w:p>
+  </w:comment>
+  <w:comment w:id="72" w:author="Nick" w:date="2010-03-12T20:34:00Z" w:initials="N">
+    <w:p>
+      <w:pPr>
+        <w:pStyle w:val="CommentText"/>
+      </w:pPr>
+      <w:r>
+        <w:rPr>
+          <w:rStyle w:val="CommentReference"/>
+        </w:rPr>
+        <w:annotationRef/>
+      </w:r>
+      <w:r>
+        <w:t>Rework this sentence</w:t>
+      </w:r>
+    </w:p>
+  </w:comment>
+  <w:comment w:id="73" w:author="Nick" w:date="2010-03-12T20:34:00Z" w:initials="N">
+    <w:p>
+      <w:pPr>
+        <w:pStyle w:val="CommentText"/>
+      </w:pPr>
+      <w:r>
+        <w:rPr>
+          <w:rStyle w:val="CommentReference"/>
+        </w:rPr>
+        <w:annotationRef/>
+      </w:r>
+      <w:r>
+        <w:t>Rework this sentence</w:t>
+      </w:r>
+    </w:p>
+  </w:comment>
+  <w:comment w:id="74" w:author="Nick" w:date="2010-03-12T20:34:00Z" w:initials="N">
+    <w:p>
+      <w:pPr>
+        <w:pStyle w:val="CommentText"/>
+      </w:pPr>
+      <w:r>
+        <w:rPr>
+          <w:rStyle w:val="CommentReference"/>
+        </w:rPr>
+        <w:annotationRef/>
+      </w:r>
+      <w:r>
+        <w:t>Need comma</w:t>
+      </w:r>
+    </w:p>
+  </w:comment>
+  <w:comment w:id="75" w:author="Nick" w:date="2010-03-12T20:34:00Z" w:initials="N">
+    <w:p>
+      <w:pPr>
+        <w:pStyle w:val="CommentText"/>
+      </w:pPr>
+      <w:r>
+        <w:rPr>
+          <w:rStyle w:val="CommentReference"/>
+        </w:rPr>
+        <w:annotationRef/>
+      </w:r>
+      <w:r>
+        <w:t>I think this is the case for just about all software development projects</w:t>
+      </w:r>
+    </w:p>
+  </w:comment>
+  <w:comment w:id="79" w:author="Nick" w:date="2010-03-12T20:34:00Z" w:initials="N">
+    <w:p>
+      <w:pPr>
+        <w:pStyle w:val="CommentText"/>
+      </w:pPr>
+      <w:r>
+        <w:rPr>
+          <w:rStyle w:val="CommentReference"/>
+        </w:rPr>
+        <w:annotationRef/>
+      </w:r>
+      <w:r>
+        <w:t>R-01</w:t>
+      </w:r>
+    </w:p>
+  </w:comment>
+  <w:comment w:id="80" w:author="Nick" w:date="2010-03-12T20:34:00Z" w:initials="N">
+    <w:p>
+      <w:pPr>
+        <w:pStyle w:val="CommentText"/>
+      </w:pPr>
+      <w:r>
+        <w:rPr>
+          <w:rStyle w:val="CommentReference"/>
+        </w:rPr>
+        <w:annotationRef/>
+      </w:r>
+      <w:r>
+        <w:t>R-02</w:t>
+      </w:r>
+    </w:p>
+  </w:comment>
+  <w:comment w:id="81" w:author="Nick" w:date="2010-03-12T20:34:00Z" w:initials="N">
+    <w:p>
+      <w:pPr>
+        <w:pStyle w:val="CommentText"/>
+      </w:pPr>
+      <w:r>
+        <w:rPr>
+          <w:rStyle w:val="CommentReference"/>
+        </w:rPr>
+        <w:annotationRef/>
+      </w:r>
+      <w:r>
+        <w:t>R-03</w:t>
+      </w:r>
+    </w:p>
+  </w:comment>
+  <w:comment w:id="82" w:author="Nick" w:date="2010-03-12T20:34:00Z" w:initials="N">
+    <w:p>
+      <w:pPr>
+        <w:pStyle w:val="CommentText"/>
+      </w:pPr>
+      <w:r>
+        <w:rPr>
+          <w:rStyle w:val="CommentReference"/>
+        </w:rPr>
+        <w:annotationRef/>
+      </w:r>
+      <w:r>
+        <w:t>R-04</w:t>
+      </w:r>
+    </w:p>
+  </w:comment>
+  <w:comment w:id="83" w:author="Nick" w:date="2010-03-12T20:34:00Z" w:initials="N">
+    <w:p>
+      <w:pPr>
+        <w:pStyle w:val="CommentText"/>
+      </w:pPr>
+      <w:r>
+        <w:rPr>
+          <w:rStyle w:val="CommentReference"/>
+        </w:rPr>
+        <w:annotationRef/>
+      </w:r>
+      <w:r>
+        <w:t>R-05</w:t>
+      </w:r>
+    </w:p>
+  </w:comment>
+  <w:comment w:id="84" w:author="Nick" w:date="2010-03-12T20:34:00Z" w:initials="N">
     <w:p>
       <w:pPr>
         <w:pStyle w:val="CommentText"/>
@@ -12842,7 +13289,7 @@
           <w:b/>
           <w:noProof/>
         </w:rPr>
-        <w:t>38</w:t>
+        <w:t>7</w:t>
       </w:r>
     </w:fldSimple>
     <w:r>
@@ -15012,24 +15459,24 @@
   </dgm:ptLst>
   <dgm:cxnLst>
     <dgm:cxn modelId="{6CD6FBB5-B974-4121-8DB4-53A0FB2918D5}" srcId="{5E0ABF58-0D87-4E5A-8127-A72A71C2E324}" destId="{209A988B-EF55-46B3-B7DF-61C6F714038C}" srcOrd="2" destOrd="0" parTransId="{6F20CEDC-86FB-4F01-850D-15C13013CE4E}" sibTransId="{955E099C-9548-42B2-A22D-445BD57C3FB6}"/>
+    <dgm:cxn modelId="{5B9E091E-358E-4B97-85C2-D1AC1182299C}" type="presOf" srcId="{5E0ABF58-0D87-4E5A-8127-A72A71C2E324}" destId="{E8CB415B-FEE2-4F17-9505-BAEAA84A1E88}" srcOrd="0" destOrd="0" presId="urn:microsoft.com/office/officeart/2005/8/layout/pyramid2"/>
     <dgm:cxn modelId="{DE9C553B-90C0-4228-AEC3-B569BE65A70B}" srcId="{5E0ABF58-0D87-4E5A-8127-A72A71C2E324}" destId="{AA48101D-5A69-4126-BBED-263904997B6B}" srcOrd="0" destOrd="0" parTransId="{C14693F9-25AC-4F7E-8D85-972AEC815F36}" sibTransId="{F607A00A-3F0E-4337-9A2C-E884D16061B6}"/>
+    <dgm:cxn modelId="{37079901-91C5-4B5A-8ABD-93859BA9CC46}" type="presOf" srcId="{209A988B-EF55-46B3-B7DF-61C6F714038C}" destId="{540EBF6A-D2E0-43A0-A325-97998D476155}" srcOrd="0" destOrd="0" presId="urn:microsoft.com/office/officeart/2005/8/layout/pyramid2"/>
     <dgm:cxn modelId="{94D61C1C-FF3B-4116-AEB9-852F73EE7787}" srcId="{5E0ABF58-0D87-4E5A-8127-A72A71C2E324}" destId="{4C453B86-1146-4E89-8CBA-CA83E5C990CE}" srcOrd="3" destOrd="0" parTransId="{2E73BB10-40C2-451F-939A-A3CCC5F3AFB2}" sibTransId="{DED4925A-630C-4184-B4A3-9D3A608481EA}"/>
-    <dgm:cxn modelId="{C7CB0163-9612-4E0C-917E-667BCF7B9353}" type="presOf" srcId="{0FA605FB-2041-4DE6-9799-3B3722B53145}" destId="{AE320FBF-7BAF-44B5-A59B-31D2E4D92BBB}" srcOrd="0" destOrd="0" presId="urn:microsoft.com/office/officeart/2005/8/layout/pyramid2"/>
-    <dgm:cxn modelId="{27F24ECD-DBF4-4346-B875-E75201B86F5C}" type="presOf" srcId="{AA48101D-5A69-4126-BBED-263904997B6B}" destId="{3452481E-AAB2-4CD9-BCC4-7560434FDC83}" srcOrd="0" destOrd="0" presId="urn:microsoft.com/office/officeart/2005/8/layout/pyramid2"/>
-    <dgm:cxn modelId="{BB17DE61-8C65-46DE-9C1D-CA25B31825AE}" type="presOf" srcId="{5E0ABF58-0D87-4E5A-8127-A72A71C2E324}" destId="{E8CB415B-FEE2-4F17-9505-BAEAA84A1E88}" srcOrd="0" destOrd="0" presId="urn:microsoft.com/office/officeart/2005/8/layout/pyramid2"/>
-    <dgm:cxn modelId="{C5EB41E7-84D5-43AE-9429-19105817EBB6}" type="presOf" srcId="{209A988B-EF55-46B3-B7DF-61C6F714038C}" destId="{540EBF6A-D2E0-43A0-A325-97998D476155}" srcOrd="0" destOrd="0" presId="urn:microsoft.com/office/officeart/2005/8/layout/pyramid2"/>
-    <dgm:cxn modelId="{B441DF17-9133-4F97-955D-70AB3A75BF5D}" type="presOf" srcId="{4C453B86-1146-4E89-8CBA-CA83E5C990CE}" destId="{32459F88-445A-422E-820C-1863D13D7C31}" srcOrd="0" destOrd="0" presId="urn:microsoft.com/office/officeart/2005/8/layout/pyramid2"/>
+    <dgm:cxn modelId="{E17B4521-411F-41B4-95DA-F21BA1053BC6}" type="presOf" srcId="{AA48101D-5A69-4126-BBED-263904997B6B}" destId="{3452481E-AAB2-4CD9-BCC4-7560434FDC83}" srcOrd="0" destOrd="0" presId="urn:microsoft.com/office/officeart/2005/8/layout/pyramid2"/>
+    <dgm:cxn modelId="{A40AABFC-A950-47E6-9FF5-86DBCFD3B1C9}" type="presOf" srcId="{4C453B86-1146-4E89-8CBA-CA83E5C990CE}" destId="{32459F88-445A-422E-820C-1863D13D7C31}" srcOrd="0" destOrd="0" presId="urn:microsoft.com/office/officeart/2005/8/layout/pyramid2"/>
+    <dgm:cxn modelId="{7BEB0626-2112-4A62-8FB0-0AC78C5728B9}" type="presOf" srcId="{0FA605FB-2041-4DE6-9799-3B3722B53145}" destId="{AE320FBF-7BAF-44B5-A59B-31D2E4D92BBB}" srcOrd="0" destOrd="0" presId="urn:microsoft.com/office/officeart/2005/8/layout/pyramid2"/>
     <dgm:cxn modelId="{A6B87E3D-63AB-4ED3-B3F4-71C853B4AE55}" srcId="{5E0ABF58-0D87-4E5A-8127-A72A71C2E324}" destId="{0FA605FB-2041-4DE6-9799-3B3722B53145}" srcOrd="1" destOrd="0" parTransId="{060A2E7D-A4C7-4BB9-9CF6-1E0E305AF138}" sibTransId="{7D6AB4BB-583E-47A1-8CA0-CC89D14433DE}"/>
-    <dgm:cxn modelId="{87185DC9-08A1-4612-B267-08D9309DFB8A}" type="presParOf" srcId="{E8CB415B-FEE2-4F17-9505-BAEAA84A1E88}" destId="{C75A13AF-1491-4AA2-A7C7-2EE08E32F539}" srcOrd="0" destOrd="0" presId="urn:microsoft.com/office/officeart/2005/8/layout/pyramid2"/>
-    <dgm:cxn modelId="{C8649427-46F1-4C29-889C-5DE8ABA2A4A8}" type="presParOf" srcId="{E8CB415B-FEE2-4F17-9505-BAEAA84A1E88}" destId="{FAE8ED1C-CC97-4407-9968-447AF1132D6F}" srcOrd="1" destOrd="0" presId="urn:microsoft.com/office/officeart/2005/8/layout/pyramid2"/>
-    <dgm:cxn modelId="{21B599C1-7D33-4B5A-AE9A-C7F0B73FAB84}" type="presParOf" srcId="{FAE8ED1C-CC97-4407-9968-447AF1132D6F}" destId="{3452481E-AAB2-4CD9-BCC4-7560434FDC83}" srcOrd="0" destOrd="0" presId="urn:microsoft.com/office/officeart/2005/8/layout/pyramid2"/>
-    <dgm:cxn modelId="{70CF04CF-BE5B-40CB-9F26-0F151707D28F}" type="presParOf" srcId="{FAE8ED1C-CC97-4407-9968-447AF1132D6F}" destId="{1E947D9E-343C-48EF-8650-8BD962E8BBB3}" srcOrd="1" destOrd="0" presId="urn:microsoft.com/office/officeart/2005/8/layout/pyramid2"/>
-    <dgm:cxn modelId="{C224D4AA-22DF-4F89-86EC-A9B73B6C51C9}" type="presParOf" srcId="{FAE8ED1C-CC97-4407-9968-447AF1132D6F}" destId="{AE320FBF-7BAF-44B5-A59B-31D2E4D92BBB}" srcOrd="2" destOrd="0" presId="urn:microsoft.com/office/officeart/2005/8/layout/pyramid2"/>
-    <dgm:cxn modelId="{50440FC1-E140-4675-A3B3-F266826DFE4A}" type="presParOf" srcId="{FAE8ED1C-CC97-4407-9968-447AF1132D6F}" destId="{2D1B98CC-42BC-47D0-909F-BB42DF557A14}" srcOrd="3" destOrd="0" presId="urn:microsoft.com/office/officeart/2005/8/layout/pyramid2"/>
-    <dgm:cxn modelId="{A60CEB4F-1193-4353-8764-D48136F4C1F5}" type="presParOf" srcId="{FAE8ED1C-CC97-4407-9968-447AF1132D6F}" destId="{540EBF6A-D2E0-43A0-A325-97998D476155}" srcOrd="4" destOrd="0" presId="urn:microsoft.com/office/officeart/2005/8/layout/pyramid2"/>
-    <dgm:cxn modelId="{5D332079-5F3C-45B4-912E-D32682E57D44}" type="presParOf" srcId="{FAE8ED1C-CC97-4407-9968-447AF1132D6F}" destId="{A7B288EE-C63E-4FF9-8C76-9FBA40BAD9A7}" srcOrd="5" destOrd="0" presId="urn:microsoft.com/office/officeart/2005/8/layout/pyramid2"/>
-    <dgm:cxn modelId="{166217DA-9391-40E3-AAA1-CDFD3E4EE8D1}" type="presParOf" srcId="{FAE8ED1C-CC97-4407-9968-447AF1132D6F}" destId="{32459F88-445A-422E-820C-1863D13D7C31}" srcOrd="6" destOrd="0" presId="urn:microsoft.com/office/officeart/2005/8/layout/pyramid2"/>
-    <dgm:cxn modelId="{3BBA3345-B86C-41FB-A838-95FA7A53D2A4}" type="presParOf" srcId="{FAE8ED1C-CC97-4407-9968-447AF1132D6F}" destId="{EFDBF7B4-76D2-4C5C-A2E6-47E1C3D43131}" srcOrd="7" destOrd="0" presId="urn:microsoft.com/office/officeart/2005/8/layout/pyramid2"/>
+    <dgm:cxn modelId="{FB3B2D82-2C8F-4819-BD4F-DD9F8F259C72}" type="presParOf" srcId="{E8CB415B-FEE2-4F17-9505-BAEAA84A1E88}" destId="{C75A13AF-1491-4AA2-A7C7-2EE08E32F539}" srcOrd="0" destOrd="0" presId="urn:microsoft.com/office/officeart/2005/8/layout/pyramid2"/>
+    <dgm:cxn modelId="{C9375AB0-B049-400A-890D-3928A1C3C570}" type="presParOf" srcId="{E8CB415B-FEE2-4F17-9505-BAEAA84A1E88}" destId="{FAE8ED1C-CC97-4407-9968-447AF1132D6F}" srcOrd="1" destOrd="0" presId="urn:microsoft.com/office/officeart/2005/8/layout/pyramid2"/>
+    <dgm:cxn modelId="{19B15596-7157-4D75-9293-74BEAC97E84E}" type="presParOf" srcId="{FAE8ED1C-CC97-4407-9968-447AF1132D6F}" destId="{3452481E-AAB2-4CD9-BCC4-7560434FDC83}" srcOrd="0" destOrd="0" presId="urn:microsoft.com/office/officeart/2005/8/layout/pyramid2"/>
+    <dgm:cxn modelId="{A3422F37-BFFD-469E-B760-89C02BADDCE7}" type="presParOf" srcId="{FAE8ED1C-CC97-4407-9968-447AF1132D6F}" destId="{1E947D9E-343C-48EF-8650-8BD962E8BBB3}" srcOrd="1" destOrd="0" presId="urn:microsoft.com/office/officeart/2005/8/layout/pyramid2"/>
+    <dgm:cxn modelId="{CE0B0A0D-6345-4AD0-BD56-BD679B146698}" type="presParOf" srcId="{FAE8ED1C-CC97-4407-9968-447AF1132D6F}" destId="{AE320FBF-7BAF-44B5-A59B-31D2E4D92BBB}" srcOrd="2" destOrd="0" presId="urn:microsoft.com/office/officeart/2005/8/layout/pyramid2"/>
+    <dgm:cxn modelId="{D6044EB1-73AA-4A23-98EB-2BB652B11CAC}" type="presParOf" srcId="{FAE8ED1C-CC97-4407-9968-447AF1132D6F}" destId="{2D1B98CC-42BC-47D0-909F-BB42DF557A14}" srcOrd="3" destOrd="0" presId="urn:microsoft.com/office/officeart/2005/8/layout/pyramid2"/>
+    <dgm:cxn modelId="{D501744A-0BE0-4B97-85F0-93E6580503B5}" type="presParOf" srcId="{FAE8ED1C-CC97-4407-9968-447AF1132D6F}" destId="{540EBF6A-D2E0-43A0-A325-97998D476155}" srcOrd="4" destOrd="0" presId="urn:microsoft.com/office/officeart/2005/8/layout/pyramid2"/>
+    <dgm:cxn modelId="{1AB9839A-3014-42FA-98A3-E0D8AB44F9BD}" type="presParOf" srcId="{FAE8ED1C-CC97-4407-9968-447AF1132D6F}" destId="{A7B288EE-C63E-4FF9-8C76-9FBA40BAD9A7}" srcOrd="5" destOrd="0" presId="urn:microsoft.com/office/officeart/2005/8/layout/pyramid2"/>
+    <dgm:cxn modelId="{564180D3-486C-4832-B520-43E1947DE5B8}" type="presParOf" srcId="{FAE8ED1C-CC97-4407-9968-447AF1132D6F}" destId="{32459F88-445A-422E-820C-1863D13D7C31}" srcOrd="6" destOrd="0" presId="urn:microsoft.com/office/officeart/2005/8/layout/pyramid2"/>
+    <dgm:cxn modelId="{EF6F14CD-BF3A-4B18-9ED1-A66190ED24E3}" type="presParOf" srcId="{FAE8ED1C-CC97-4407-9968-447AF1132D6F}" destId="{EFDBF7B4-76D2-4C5C-A2E6-47E1C3D43131}" srcOrd="7" destOrd="0" presId="urn:microsoft.com/office/officeart/2005/8/layout/pyramid2"/>
   </dgm:cxnLst>
   <dgm:bg/>
   <dgm:whole/>

</xml_diff>

<commit_message>
commented section 5 (my section)...someone had already made some comments to it though? is everyone commenting the same sections they wrote for our paper?
</commit_message>
<xml_diff>
--- a/TacticalRPGDesign.docx
+++ b/TacticalRPGDesign.docx
@@ -3826,7 +3826,7 @@
           <v:shape id="_x0000_i1025" type="#_x0000_t75" style="width:174pt;height:174pt" o:ole="">
             <v:imagedata r:id="rId8" o:title=""/>
           </v:shape>
-          <o:OLEObject Type="Embed" ProgID="Visio.Drawing.11" ShapeID="_x0000_i1025" DrawAspect="Content" ObjectID="_1330030802" r:id="rId9"/>
+          <o:OLEObject Type="Embed" ProgID="Visio.Drawing.11" ShapeID="_x0000_i1025" DrawAspect="Content" ObjectID="_1330043494" r:id="rId9"/>
         </w:object>
       </w:r>
     </w:p>
@@ -3935,7 +3935,7 @@
           <v:shape id="_x0000_i1026" type="#_x0000_t75" style="width:486pt;height:274.2pt" o:ole="">
             <v:imagedata r:id="rId10" o:title=""/>
           </v:shape>
-          <o:OLEObject Type="Embed" ProgID="Excel.Sheet.8" ShapeID="_x0000_i1026" DrawAspect="Content" ObjectID="_1330030803" r:id="rId11"/>
+          <o:OLEObject Type="Embed" ProgID="Excel.Sheet.8" ShapeID="_x0000_i1026" DrawAspect="Content" ObjectID="_1330043495" r:id="rId11"/>
         </w:object>
       </w:r>
     </w:p>
@@ -4424,7 +4424,28 @@
         <w:rPr>
           <w:rFonts w:ascii="Arial" w:hAnsi="Arial" w:cs="Arial"/>
         </w:rPr>
-        <w:t>The components of this program are best described in terms of the program states.  Each of these states is capable of operating independently until the time comes for transition to another state.  Each of these program states operates in the form of a program loop which in most cases begin by polling for user input, calling functions based on that user input, and rendering a new frame.  One state, however, does not allow for user input.  As such, no polling occurs.  In this state, the user input portion of the loop is replaced with the running of A.I. algorithms to determine actions taken by the player’s opponent.</w:t>
+        <w:t xml:space="preserve">The components of this program are best described in terms of the program states.  Each of these states is capable of operating independently until the time comes for transition to another state.  Each of these program states operates in the form of a program loop which in most cases </w:t>
+      </w:r>
+      <w:commentRangeStart w:id="27"/>
+      <w:r>
+        <w:rPr>
+          <w:rFonts w:ascii="Arial" w:hAnsi="Arial" w:cs="Arial"/>
+        </w:rPr>
+        <w:t>begin</w:t>
+      </w:r>
+      <w:commentRangeEnd w:id="27"/>
+      <w:r>
+        <w:rPr>
+          <w:rStyle w:val="CommentReference"/>
+          <w:rFonts w:ascii="Times New Roman" w:eastAsia="Times New Roman" w:hAnsi="Times New Roman" w:cs="Times New Roman"/>
+        </w:rPr>
+        <w:commentReference w:id="27"/>
+      </w:r>
+      <w:r>
+        <w:rPr>
+          <w:rFonts w:ascii="Arial" w:hAnsi="Arial" w:cs="Arial"/>
+        </w:rPr>
+        <w:t xml:space="preserve"> by polling for user input, calling functions based on that user input, and rendering a new frame.  One state, however, does not allow for user input.  As such, no polling occurs.  In this state, the user input portion of the loop is replaced with the running of A.I. algorithms to determine actions taken by the player’s opponent.</w:t>
       </w:r>
     </w:p>
     <w:p>
@@ -4541,7 +4562,7 @@
           <w:bCs w:val="0"/>
         </w:rPr>
       </w:pPr>
-      <w:bookmarkStart w:id="27" w:name="_Toc255778013"/>
+      <w:bookmarkStart w:id="28" w:name="_Toc255778013"/>
       <w:r>
         <w:rPr>
           <w:rFonts w:cs="Arial"/>
@@ -4551,7 +4572,7 @@
         <w:lastRenderedPageBreak/>
         <w:t>5.1.2 Processing narrative (PSPEC) for state 0</w:t>
       </w:r>
-      <w:bookmarkEnd w:id="27"/>
+      <w:bookmarkEnd w:id="28"/>
     </w:p>
     <w:p>
       <w:pPr>
@@ -4569,7 +4590,7 @@
           <v:shape id="_x0000_i1027" type="#_x0000_t75" style="width:6in;height:222.6pt" o:ole="">
             <v:imagedata r:id="rId13" o:title=""/>
           </v:shape>
-          <o:OLEObject Type="Embed" ProgID="Visio.Drawing.11" ShapeID="_x0000_i1027" DrawAspect="Content" ObjectID="_1330030804" r:id="rId14"/>
+          <o:OLEObject Type="Embed" ProgID="Visio.Drawing.11" ShapeID="_x0000_i1027" DrawAspect="Content" ObjectID="_1330043496" r:id="rId14"/>
         </w:object>
       </w:r>
     </w:p>
@@ -4787,18 +4808,27 @@
           <w:rFonts w:ascii="Arial" w:hAnsi="Arial" w:cs="Arial"/>
         </w:rPr>
       </w:pPr>
+      <w:commentRangeStart w:id="29"/>
       <w:r>
         <w:rPr>
           <w:rFonts w:ascii="Arial" w:hAnsi="Arial" w:cs="Arial"/>
         </w:rPr>
         <w:t>With extremely little processing to be done in this state, the drawFrame0 function will be called very rapidly causing for a very high framerate.</w:t>
       </w:r>
+      <w:commentRangeEnd w:id="29"/>
+      <w:r>
+        <w:rPr>
+          <w:rStyle w:val="CommentReference"/>
+          <w:rFonts w:ascii="Times New Roman" w:eastAsia="Times New Roman" w:hAnsi="Times New Roman" w:cs="Times New Roman"/>
+        </w:rPr>
+        <w:commentReference w:id="29"/>
+      </w:r>
     </w:p>
     <w:p>
       <w:pPr>
         <w:pStyle w:val="Heading3"/>
       </w:pPr>
-      <w:bookmarkStart w:id="28" w:name="_Toc255778014"/>
+      <w:bookmarkStart w:id="30" w:name="_Toc255778014"/>
       <w:r>
         <w:rPr>
           <w:rFonts w:cs="Arial"/>
@@ -4807,7 +4837,7 @@
         </w:rPr>
         <w:t>5.1.3 Processing narrative (PSPEC) for state 1</w:t>
       </w:r>
-      <w:bookmarkEnd w:id="28"/>
+      <w:bookmarkEnd w:id="30"/>
     </w:p>
     <w:p>
       <w:pPr>
@@ -4825,7 +4855,7 @@
           <v:shape id="_x0000_i1028" type="#_x0000_t75" style="width:450pt;height:240.6pt" o:ole="">
             <v:imagedata r:id="rId15" o:title=""/>
           </v:shape>
-          <o:OLEObject Type="Embed" ProgID="Visio.Drawing.11" ShapeID="_x0000_i1028" DrawAspect="Content" ObjectID="_1330030805" r:id="rId16"/>
+          <o:OLEObject Type="Embed" ProgID="Visio.Drawing.11" ShapeID="_x0000_i1028" DrawAspect="Content" ObjectID="_1330043497" r:id="rId16"/>
         </w:object>
       </w:r>
     </w:p>
@@ -4868,7 +4898,28 @@
           <w:rFonts w:ascii="Arial" w:hAnsi="Arial" w:cs="Arial"/>
         </w:rPr>
         <w:lastRenderedPageBreak/>
-        <w:t>Initialization of this state does not make changes to the background music initialized in state 0.  as such, background music will continue uninterrupted from the previous state.  Video output will display to the user consisting of a list of available units for deployment, a list of already selected units, and a text description of the currently highlighted unit</w:t>
+        <w:t xml:space="preserve">Initialization of this state does not make changes to the background music initialized in state 0.  </w:t>
+      </w:r>
+      <w:commentRangeStart w:id="31"/>
+      <w:r>
+        <w:rPr>
+          <w:rFonts w:ascii="Arial" w:hAnsi="Arial" w:cs="Arial"/>
+        </w:rPr>
+        <w:t>as</w:t>
+      </w:r>
+      <w:commentRangeEnd w:id="31"/>
+      <w:r>
+        <w:rPr>
+          <w:rStyle w:val="CommentReference"/>
+          <w:rFonts w:ascii="Times New Roman" w:eastAsia="Times New Roman" w:hAnsi="Times New Roman" w:cs="Times New Roman"/>
+        </w:rPr>
+        <w:commentReference w:id="31"/>
+      </w:r>
+      <w:r>
+        <w:rPr>
+          <w:rFonts w:ascii="Arial" w:hAnsi="Arial" w:cs="Arial"/>
+        </w:rPr>
+        <w:t xml:space="preserve"> such, background music will continue uninterrupted from the previous state.  Video output will display to the user consisting of a list of available units for deployment, a list of already selected units, and a text description of the currently highlighted unit</w:t>
       </w:r>
     </w:p>
     <w:p>
@@ -4898,12 +4949,21 @@
           <w:rFonts w:ascii="Arial" w:hAnsi="Arial" w:cs="Arial"/>
         </w:rPr>
       </w:pPr>
+      <w:commentRangeStart w:id="32"/>
       <w:r>
         <w:rPr>
           <w:rFonts w:ascii="Arial" w:hAnsi="Arial" w:cs="Arial"/>
         </w:rPr>
         <w:t>A loop occurs which is only exited when the user pressed the enter key while the selection variable equals the ‘deploy’ value.</w:t>
       </w:r>
+      <w:commentRangeEnd w:id="32"/>
+      <w:r>
+        <w:rPr>
+          <w:rStyle w:val="CommentReference"/>
+          <w:rFonts w:ascii="Times New Roman" w:eastAsia="Times New Roman" w:hAnsi="Times New Roman" w:cs="Times New Roman"/>
+        </w:rPr>
+        <w:commentReference w:id="32"/>
+      </w:r>
     </w:p>
     <w:p>
       <w:pPr>
@@ -5064,7 +5124,7 @@
       <w:pPr>
         <w:pStyle w:val="Heading3"/>
       </w:pPr>
-      <w:bookmarkStart w:id="29" w:name="_Toc255778015"/>
+      <w:bookmarkStart w:id="33" w:name="_Toc255778015"/>
       <w:r>
         <w:rPr>
           <w:rFonts w:cs="Arial"/>
@@ -5074,8 +5134,9 @@
         <w:lastRenderedPageBreak/>
         <w:t>5.1.4 Processing narrative (PSPEC) for state 2</w:t>
       </w:r>
-      <w:bookmarkEnd w:id="29"/>
-    </w:p>
+      <w:bookmarkEnd w:id="33"/>
+    </w:p>
+    <w:commentRangeStart w:id="34"/>
     <w:p>
       <w:pPr>
         <w:pStyle w:val="NormalWeb"/>
@@ -5092,8 +5153,16 @@
           <v:shape id="_x0000_i1029" type="#_x0000_t75" style="width:463.8pt;height:568.8pt" o:ole="">
             <v:imagedata r:id="rId17" o:title=""/>
           </v:shape>
-          <o:OLEObject Type="Embed" ProgID="Visio.Drawing.11" ShapeID="_x0000_i1029" DrawAspect="Content" ObjectID="_1330030806" r:id="rId18"/>
+          <o:OLEObject Type="Embed" ProgID="Visio.Drawing.11" ShapeID="_x0000_i1029" DrawAspect="Content" ObjectID="_1330043498" r:id="rId18"/>
         </w:object>
+      </w:r>
+      <w:commentRangeEnd w:id="34"/>
+      <w:r>
+        <w:rPr>
+          <w:rStyle w:val="CommentReference"/>
+          <w:rFonts w:ascii="Times New Roman" w:eastAsia="Times New Roman" w:hAnsi="Times New Roman" w:cs="Times New Roman"/>
+        </w:rPr>
+        <w:commentReference w:id="34"/>
       </w:r>
       <w:r>
         <w:rPr>
@@ -5223,14 +5292,28 @@
         <w:rPr>
           <w:rFonts w:ascii="Arial" w:hAnsi="Arial" w:cs="Arial"/>
         </w:rPr>
-        <w:t xml:space="preserve">This state begins by determining which player unit is the active unit by deciding which unit is next in a simple queue system.  Control then passes to a loop that polls for input and draws a frame.  During this loop, the player can make use of the arrow keys to alter the selection coordinates.  Pressing the enter key on a valid coordinate(valid coordinate means that the distance from that coordinate to the active unit is less than or equal to the range value of the active unit) will break from the first loop and begin iteration of the second loop.  This loop checks only for the up key, down key, and enter key.  Up and down cycle through a list of available commands of the active unit.  When the user presses enter to confirm the chosen command, control passes to a third loop which behaves similarly to the first loop of this state.  The user is expected to select a coordinate on the battleground where the selected command will be executed.  </w:t>
+        <w:t>This state begins by determining which player unit is the active unit by deciding which unit is next in a simple queue system.  Control then passes to a loop that polls for input and draws a frame.  During this loop, the player can make use of the arrow keys to alter the selection coordinates.  Pressing the enter key on a valid coordinate</w:t>
+      </w:r>
+      <w:ins w:id="35" w:author="Kerm" w:date="2010-03-14T03:36:00Z">
+        <w:r>
+          <w:rPr>
+            <w:rFonts w:ascii="Arial" w:hAnsi="Arial" w:cs="Arial"/>
+          </w:rPr>
+          <w:t xml:space="preserve"> </w:t>
+        </w:r>
+      </w:ins>
+      <w:r>
+        <w:rPr>
+          <w:rFonts w:ascii="Arial" w:hAnsi="Arial" w:cs="Arial"/>
+        </w:rPr>
+        <w:t xml:space="preserve">(valid coordinate means that the distance from that coordinate to the active unit is less than or equal to the range value of the active unit) will break from the first loop and begin iteration of the second loop.  This loop checks only for the up key, down key, and enter key.  Up and down cycle through a list of available commands of the active unit.  When the user presses enter to confirm the chosen command, control passes to a third loop which behaves similarly to the first loop of this state.  The user is expected to select a coordinate on the battleground where the selected command will be executed.  If the user’s selected command is “wait”, </w:t>
       </w:r>
       <w:r>
         <w:rPr>
           <w:rFonts w:ascii="Arial" w:hAnsi="Arial" w:cs="Arial"/>
         </w:rPr>
         <w:lastRenderedPageBreak/>
-        <w:t>If the user’s selected command is “wait”, then this loop will be skipped and program control is passed to state 3.</w:t>
+        <w:t>then this loop will be skipped and program control is passed to state 3.</w:t>
       </w:r>
     </w:p>
     <w:p>
@@ -5325,20 +5408,20 @@
         </w:rPr>
         <w:t xml:space="preserve">This state makes use of </w:t>
       </w:r>
-      <w:commentRangeStart w:id="30"/>
+      <w:commentRangeStart w:id="36"/>
       <w:r>
         <w:rPr>
           <w:rFonts w:ascii="Arial" w:hAnsi="Arial" w:cs="Arial"/>
         </w:rPr>
         <w:t>3</w:t>
       </w:r>
-      <w:commentRangeEnd w:id="30"/>
+      <w:commentRangeEnd w:id="36"/>
       <w:r>
         <w:rPr>
           <w:rStyle w:val="CommentReference"/>
           <w:rFonts w:ascii="Times New Roman" w:eastAsia="Times New Roman" w:hAnsi="Times New Roman" w:cs="Times New Roman"/>
         </w:rPr>
-        <w:commentReference w:id="30"/>
+        <w:commentReference w:id="36"/>
       </w:r>
       <w:r>
         <w:rPr>
@@ -5351,7 +5434,7 @@
       <w:pPr>
         <w:pStyle w:val="Heading3"/>
       </w:pPr>
-      <w:bookmarkStart w:id="31" w:name="_Toc255778016"/>
+      <w:bookmarkStart w:id="37" w:name="_Toc255778016"/>
       <w:r>
         <w:lastRenderedPageBreak/>
         <w:t>5.1.5 Processing narrative (PSPEC) for state</w:t>
@@ -5362,13 +5445,13 @@
       <w:r>
         <w:t xml:space="preserve"> </w:t>
       </w:r>
-      <w:bookmarkEnd w:id="31"/>
+      <w:bookmarkEnd w:id="37"/>
       <w:r>
         <w:object w:dxaOrig="8634" w:dyaOrig="13546">
           <v:shape id="_x0000_i1030" type="#_x0000_t75" style="width:397.8pt;height:621pt" o:ole="">
             <v:imagedata r:id="rId19" o:title=""/>
           </v:shape>
-          <o:OLEObject Type="Embed" ProgID="Visio.Drawing.11" ShapeID="_x0000_i1030" DrawAspect="Content" ObjectID="_1330030807" r:id="rId20"/>
+          <o:OLEObject Type="Embed" ProgID="Visio.Drawing.11" ShapeID="_x0000_i1030" DrawAspect="Content" ObjectID="_1330043499" r:id="rId20"/>
         </w:object>
       </w:r>
     </w:p>
@@ -5604,18 +5687,27 @@
         <w:pStyle w:val="NormalWeb"/>
         <w:ind w:left="2160"/>
       </w:pPr>
+      <w:commentRangeStart w:id="38"/>
       <w:r>
         <w:rPr>
           <w:rFonts w:ascii="Arial" w:hAnsi="Arial" w:cs="Arial"/>
         </w:rPr>
         <w:t>Frame-rate issues are a possibility due to time spent determining the best movement position and the best command choice.  This issue will be addressed if testing shows the frame-rate drop to be significant.</w:t>
       </w:r>
+      <w:commentRangeEnd w:id="38"/>
+      <w:r>
+        <w:rPr>
+          <w:rStyle w:val="CommentReference"/>
+          <w:rFonts w:ascii="Times New Roman" w:eastAsia="Times New Roman" w:hAnsi="Times New Roman" w:cs="Times New Roman"/>
+        </w:rPr>
+        <w:commentReference w:id="38"/>
+      </w:r>
     </w:p>
     <w:p>
       <w:pPr>
         <w:pStyle w:val="Heading3"/>
       </w:pPr>
-      <w:bookmarkStart w:id="32" w:name="_Toc255778017"/>
+      <w:bookmarkStart w:id="39" w:name="_Toc255778017"/>
       <w:r>
         <w:rPr>
           <w:rFonts w:cs="Arial"/>
@@ -5624,7 +5716,7 @@
         </w:rPr>
         <w:t>5.1.6 Processing narrative (PSPEC) for state 4</w:t>
       </w:r>
-      <w:bookmarkEnd w:id="32"/>
+      <w:bookmarkEnd w:id="39"/>
     </w:p>
     <w:p>
       <w:pPr>
@@ -5642,7 +5734,7 @@
           <v:shape id="_x0000_i1031" type="#_x0000_t75" style="width:234pt;height:216.6pt" o:ole="">
             <v:imagedata r:id="rId21" o:title=""/>
           </v:shape>
-          <o:OLEObject Type="Embed" ProgID="Visio.Drawing.11" ShapeID="_x0000_i1031" DrawAspect="Content" ObjectID="_1330030808" r:id="rId22"/>
+          <o:OLEObject Type="Embed" ProgID="Visio.Drawing.11" ShapeID="_x0000_i1031" DrawAspect="Content" ObjectID="_1330043500" r:id="rId22"/>
         </w:object>
       </w:r>
     </w:p>
@@ -5876,7 +5968,7 @@
       <w:pPr>
         <w:pStyle w:val="Heading3"/>
       </w:pPr>
-      <w:bookmarkStart w:id="33" w:name="_Toc255778018"/>
+      <w:bookmarkStart w:id="40" w:name="_Toc255778018"/>
       <w:r>
         <w:rPr>
           <w:rFonts w:cs="Arial"/>
@@ -5885,7 +5977,7 @@
         </w:rPr>
         <w:t>5.2.1 Processing narrative (PSPEC) for drawFrame0()</w:t>
       </w:r>
-      <w:bookmarkEnd w:id="33"/>
+      <w:bookmarkEnd w:id="40"/>
     </w:p>
     <w:p>
       <w:pPr>
@@ -6080,7 +6172,7 @@
       <w:pPr>
         <w:pStyle w:val="Heading3"/>
       </w:pPr>
-      <w:bookmarkStart w:id="34" w:name="_Toc255778019"/>
+      <w:bookmarkStart w:id="41" w:name="_Toc255778019"/>
       <w:r>
         <w:rPr>
           <w:rFonts w:cs="Arial"/>
@@ -6089,7 +6181,7 @@
         </w:rPr>
         <w:t>5.2.2 Processing narrative (PSPEC) for changeSelection(int dir)</w:t>
       </w:r>
-      <w:bookmarkEnd w:id="34"/>
+      <w:bookmarkEnd w:id="41"/>
     </w:p>
     <w:p>
       <w:pPr>
@@ -6283,7 +6375,7 @@
       <w:pPr>
         <w:pStyle w:val="Heading3"/>
       </w:pPr>
-      <w:bookmarkStart w:id="35" w:name="_Toc255778020"/>
+      <w:bookmarkStart w:id="42" w:name="_Toc255778020"/>
       <w:r>
         <w:rPr>
           <w:rFonts w:cs="Arial"/>
@@ -6293,7 +6385,7 @@
         <w:lastRenderedPageBreak/>
         <w:t>5.3.1 Processing narrative (PSPEC) for drawFrame1()</w:t>
       </w:r>
-      <w:bookmarkEnd w:id="35"/>
+      <w:bookmarkEnd w:id="42"/>
     </w:p>
     <w:p>
       <w:pPr>
@@ -6386,12 +6478,21 @@
           <w:rFonts w:ascii="Arial" w:hAnsi="Arial"/>
         </w:rPr>
       </w:pPr>
+      <w:commentRangeStart w:id="43"/>
       <w:r>
         <w:rPr>
           <w:rFonts w:ascii="Arial" w:hAnsi="Arial"/>
         </w:rPr>
         <w:t>Draw objects to the screen in sequence.  When drawing unit description, update based on current selection value.  When drawing unit list text, update based on unit list data array.  When drawing available unit text, update based on available unit data array.  When drawing the highlight selection box, update position based on current value of selection variable.</w:t>
       </w:r>
+      <w:commentRangeEnd w:id="43"/>
+      <w:r>
+        <w:rPr>
+          <w:rStyle w:val="CommentReference"/>
+          <w:rFonts w:ascii="Times New Roman" w:eastAsia="Times New Roman" w:hAnsi="Times New Roman" w:cs="Times New Roman"/>
+        </w:rPr>
+        <w:commentReference w:id="43"/>
+      </w:r>
     </w:p>
     <w:p>
       <w:pPr>
@@ -6479,18 +6580,27 @@
         <w:pStyle w:val="NormalWeb"/>
         <w:ind w:left="2160"/>
       </w:pPr>
+      <w:commentRangeStart w:id="44"/>
       <w:r>
         <w:rPr>
           <w:rFonts w:ascii="Arial" w:hAnsi="Arial" w:cs="Arial"/>
         </w:rPr>
         <w:t>n/a</w:t>
       </w:r>
+      <w:commentRangeEnd w:id="44"/>
+      <w:r>
+        <w:rPr>
+          <w:rStyle w:val="CommentReference"/>
+          <w:rFonts w:ascii="Times New Roman" w:eastAsia="Times New Roman" w:hAnsi="Times New Roman" w:cs="Times New Roman"/>
+        </w:rPr>
+        <w:commentReference w:id="44"/>
+      </w:r>
     </w:p>
     <w:p>
       <w:pPr>
         <w:pStyle w:val="Heading3"/>
       </w:pPr>
-      <w:bookmarkStart w:id="36" w:name="_Toc255778021"/>
+      <w:bookmarkStart w:id="45" w:name="_Toc255778021"/>
       <w:r>
         <w:rPr>
           <w:rFonts w:cs="Arial"/>
@@ -6499,7 +6609,7 @@
         </w:rPr>
         <w:t>5.3.2 Processing narrative (PSPEC) for addToParty(int x)</w:t>
       </w:r>
-      <w:bookmarkEnd w:id="36"/>
+      <w:bookmarkEnd w:id="45"/>
     </w:p>
     <w:p>
       <w:pPr>
@@ -6694,7 +6804,7 @@
       <w:pPr>
         <w:pStyle w:val="Heading3"/>
       </w:pPr>
-      <w:bookmarkStart w:id="37" w:name="_Toc255778022"/>
+      <w:bookmarkStart w:id="46" w:name="_Toc255778022"/>
       <w:r>
         <w:rPr>
           <w:rFonts w:cs="Arial"/>
@@ -6703,7 +6813,7 @@
         </w:rPr>
         <w:t>5.3.3 Processing narrative (PSPEC) for removeFromParty(int x)</w:t>
       </w:r>
-      <w:bookmarkEnd w:id="37"/>
+      <w:bookmarkEnd w:id="46"/>
     </w:p>
     <w:p>
       <w:pPr>
@@ -6901,7 +7011,7 @@
       <w:pPr>
         <w:pStyle w:val="Heading3"/>
       </w:pPr>
-      <w:bookmarkStart w:id="38" w:name="_Toc255778023"/>
+      <w:bookmarkStart w:id="47" w:name="_Toc255778023"/>
       <w:r>
         <w:rPr>
           <w:rFonts w:cs="Arial"/>
@@ -6910,7 +7020,7 @@
         </w:rPr>
         <w:t>5.3.4 Processing narrative (PSPEC) for changeSelection(int dir)</w:t>
       </w:r>
-      <w:bookmarkEnd w:id="38"/>
+      <w:bookmarkEnd w:id="47"/>
     </w:p>
     <w:p>
       <w:pPr>
@@ -7105,7 +7215,7 @@
       <w:pPr>
         <w:pStyle w:val="Heading3"/>
       </w:pPr>
-      <w:bookmarkStart w:id="39" w:name="_Toc255778024"/>
+      <w:bookmarkStart w:id="48" w:name="_Toc255778024"/>
       <w:r>
         <w:rPr>
           <w:rFonts w:cs="Arial"/>
@@ -7114,7 +7224,7 @@
         </w:rPr>
         <w:t>5.3.5 Processing narrative (PSPEC) for changeColumn(int dir)</w:t>
       </w:r>
-      <w:bookmarkEnd w:id="39"/>
+      <w:bookmarkEnd w:id="48"/>
     </w:p>
     <w:p>
       <w:pPr>
@@ -7167,7 +7277,7 @@
         </w:rPr>
         <w:t xml:space="preserve">5.3.5.2 </w:t>
       </w:r>
-      <w:commentRangeStart w:id="40"/>
+      <w:commentRangeStart w:id="49"/>
       <w:r>
         <w:rPr>
           <w:rFonts w:ascii="Arial" w:hAnsi="Arial" w:cs="Arial"/>
@@ -7176,13 +7286,13 @@
         </w:rPr>
         <w:t>changeColum</w:t>
       </w:r>
-      <w:commentRangeEnd w:id="40"/>
+      <w:commentRangeEnd w:id="49"/>
       <w:r>
         <w:rPr>
           <w:rStyle w:val="CommentReference"/>
           <w:rFonts w:ascii="Times New Roman" w:eastAsia="Times New Roman" w:hAnsi="Times New Roman" w:cs="Times New Roman"/>
         </w:rPr>
-        <w:commentReference w:id="40"/>
+        <w:commentReference w:id="49"/>
       </w:r>
       <w:r>
         <w:rPr>
@@ -7229,20 +7339,20 @@
         <w:pStyle w:val="NormalWeb"/>
         <w:ind w:left="2160"/>
       </w:pPr>
-      <w:commentRangeStart w:id="41"/>
+      <w:commentRangeStart w:id="50"/>
       <w:r>
         <w:rPr>
           <w:rFonts w:ascii="Arial" w:hAnsi="Arial" w:cs="Arial"/>
         </w:rPr>
         <w:t>If selection + 15 is less than 26 or selection – 15 is greater than 0, increment or decrement selection by 15 as determined by the value of dir.</w:t>
       </w:r>
-      <w:commentRangeEnd w:id="41"/>
+      <w:commentRangeEnd w:id="50"/>
       <w:r>
         <w:rPr>
           <w:rStyle w:val="CommentReference"/>
           <w:rFonts w:ascii="Times New Roman" w:eastAsia="Times New Roman" w:hAnsi="Times New Roman" w:cs="Times New Roman"/>
         </w:rPr>
-        <w:commentReference w:id="41"/>
+        <w:commentReference w:id="50"/>
       </w:r>
       <w:r>
         <w:rPr>
@@ -7354,7 +7464,7 @@
       <w:pPr>
         <w:pStyle w:val="Heading3"/>
       </w:pPr>
-      <w:bookmarkStart w:id="42" w:name="_Toc255778025"/>
+      <w:bookmarkStart w:id="51" w:name="_Toc255778025"/>
       <w:r>
         <w:rPr>
           <w:rFonts w:cs="Arial"/>
@@ -7363,7 +7473,7 @@
         </w:rPr>
         <w:t>5.4.1 Processing narrative (PSPEC) for checkUnitTurn()</w:t>
       </w:r>
-      <w:bookmarkEnd w:id="42"/>
+      <w:bookmarkEnd w:id="51"/>
     </w:p>
     <w:p>
       <w:pPr>
@@ -7564,7 +7674,7 @@
       <w:pPr>
         <w:pStyle w:val="Heading3"/>
       </w:pPr>
-      <w:bookmarkStart w:id="43" w:name="_Toc255778026"/>
+      <w:bookmarkStart w:id="52" w:name="_Toc255778026"/>
       <w:r>
         <w:rPr>
           <w:rFonts w:cs="Arial"/>
@@ -7573,7 +7683,7 @@
         </w:rPr>
         <w:t>5.4.2 Processing narrative (PSPEC) for drawFrame2a()</w:t>
       </w:r>
-      <w:bookmarkEnd w:id="43"/>
+      <w:bookmarkEnd w:id="52"/>
     </w:p>
     <w:p>
       <w:pPr>
@@ -7638,20 +7748,20 @@
         </w:rPr>
         <w:t xml:space="preserve">Use depth buffering, texture mapping, and shading to render a 3d battleground with a </w:t>
       </w:r>
-      <w:commentRangeStart w:id="44"/>
+      <w:commentRangeStart w:id="53"/>
       <w:r>
         <w:rPr>
           <w:rFonts w:ascii="Arial" w:hAnsi="Arial" w:cs="Arial"/>
         </w:rPr>
         <w:t>curser</w:t>
       </w:r>
-      <w:commentRangeEnd w:id="44"/>
+      <w:commentRangeEnd w:id="53"/>
       <w:r>
         <w:rPr>
           <w:rStyle w:val="CommentReference"/>
           <w:rFonts w:ascii="Times New Roman" w:eastAsia="Times New Roman" w:hAnsi="Times New Roman" w:cs="Times New Roman"/>
         </w:rPr>
-        <w:commentReference w:id="44"/>
+        <w:commentReference w:id="53"/>
       </w:r>
       <w:r>
         <w:rPr>
@@ -7795,7 +7905,7 @@
       <w:pPr>
         <w:pStyle w:val="Heading3"/>
       </w:pPr>
-      <w:bookmarkStart w:id="45" w:name="_Toc255778027"/>
+      <w:bookmarkStart w:id="54" w:name="_Toc255778027"/>
       <w:r>
         <w:rPr>
           <w:rFonts w:cs="Arial"/>
@@ -7804,7 +7914,7 @@
         </w:rPr>
         <w:t>5.4.3 Processing narrative (PSPEC) for updateCoord(int dir)</w:t>
       </w:r>
-      <w:bookmarkEnd w:id="45"/>
+      <w:bookmarkEnd w:id="54"/>
     </w:p>
     <w:p>
       <w:pPr>
@@ -8053,7 +8163,7 @@
       <w:pPr>
         <w:pStyle w:val="Heading3"/>
       </w:pPr>
-      <w:bookmarkStart w:id="46" w:name="_Toc255778028"/>
+      <w:bookmarkStart w:id="55" w:name="_Toc255778028"/>
       <w:r>
         <w:rPr>
           <w:rFonts w:cs="Arial"/>
@@ -8062,7 +8172,7 @@
         </w:rPr>
         <w:t>5.4.4 Processing narrative (PSPEC) for movePlayer(int x, int y)</w:t>
       </w:r>
-      <w:bookmarkEnd w:id="46"/>
+      <w:bookmarkEnd w:id="55"/>
     </w:p>
     <w:p>
       <w:pPr>
@@ -8265,7 +8375,7 @@
       <w:pPr>
         <w:pStyle w:val="Heading3"/>
       </w:pPr>
-      <w:bookmarkStart w:id="47" w:name="_Toc255778029"/>
+      <w:bookmarkStart w:id="56" w:name="_Toc255778029"/>
       <w:r>
         <w:rPr>
           <w:rFonts w:cs="Arial"/>
@@ -8275,7 +8385,7 @@
         <w:lastRenderedPageBreak/>
         <w:t>5.4.5 Processing narrative (PSPEC) for drawFrame2b()</w:t>
       </w:r>
-      <w:bookmarkEnd w:id="47"/>
+      <w:bookmarkEnd w:id="56"/>
     </w:p>
     <w:p>
       <w:pPr>
@@ -8288,20 +8398,20 @@
         </w:rPr>
         <w:t>Use depth buffering, texture mapping, and shading to render a 3d battleground.  A 2d command menu is to be displayed on the right-hand side of the screen with a curs</w:t>
       </w:r>
-      <w:commentRangeStart w:id="48"/>
+      <w:commentRangeStart w:id="57"/>
       <w:r>
         <w:rPr>
           <w:rFonts w:ascii="Arial" w:hAnsi="Arial" w:cs="Arial"/>
         </w:rPr>
         <w:t>e</w:t>
       </w:r>
-      <w:commentRangeEnd w:id="48"/>
+      <w:commentRangeEnd w:id="57"/>
       <w:r>
         <w:rPr>
           <w:rStyle w:val="CommentReference"/>
           <w:rFonts w:ascii="Times New Roman" w:eastAsia="Times New Roman" w:hAnsi="Times New Roman" w:cs="Times New Roman"/>
         </w:rPr>
-        <w:commentReference w:id="48"/>
+        <w:commentReference w:id="57"/>
       </w:r>
       <w:r>
         <w:rPr>
@@ -8499,7 +8609,7 @@
       <w:pPr>
         <w:pStyle w:val="Heading3"/>
       </w:pPr>
-      <w:bookmarkStart w:id="49" w:name="_Toc255778030"/>
+      <w:bookmarkStart w:id="58" w:name="_Toc255778030"/>
       <w:r>
         <w:rPr>
           <w:rFonts w:cs="Arial"/>
@@ -8508,7 +8618,7 @@
         </w:rPr>
         <w:t>5.4.6 Processing narrative (PSPEC) for drawFrame2c</w:t>
       </w:r>
-      <w:bookmarkEnd w:id="49"/>
+      <w:bookmarkEnd w:id="58"/>
     </w:p>
     <w:p>
       <w:pPr>
@@ -8574,20 +8684,20 @@
         </w:rPr>
         <w:t>Use depth buffering, texture mapping, and shading to render a 3d battleground with a curs</w:t>
       </w:r>
-      <w:commentRangeStart w:id="50"/>
+      <w:commentRangeStart w:id="59"/>
       <w:r>
         <w:rPr>
           <w:rFonts w:ascii="Arial" w:hAnsi="Arial" w:cs="Arial"/>
         </w:rPr>
         <w:t>e</w:t>
       </w:r>
-      <w:commentRangeEnd w:id="50"/>
+      <w:commentRangeEnd w:id="59"/>
       <w:r>
         <w:rPr>
           <w:rStyle w:val="CommentReference"/>
           <w:rFonts w:ascii="Times New Roman" w:eastAsia="Times New Roman" w:hAnsi="Times New Roman" w:cs="Times New Roman"/>
         </w:rPr>
-        <w:commentReference w:id="50"/>
+        <w:commentReference w:id="59"/>
       </w:r>
       <w:r>
         <w:rPr>
@@ -8626,20 +8736,20 @@
         </w:rPr>
         <w:t xml:space="preserve">Use depth buffering, texture mapping, and shading to render a 3d battleground with a </w:t>
       </w:r>
-      <w:commentRangeStart w:id="51"/>
+      <w:commentRangeStart w:id="60"/>
       <w:r>
         <w:rPr>
           <w:rFonts w:ascii="Arial" w:hAnsi="Arial" w:cs="Arial"/>
         </w:rPr>
         <w:t xml:space="preserve">curser </w:t>
       </w:r>
-      <w:commentRangeEnd w:id="51"/>
+      <w:commentRangeEnd w:id="60"/>
       <w:r>
         <w:rPr>
           <w:rStyle w:val="CommentReference"/>
           <w:rFonts w:ascii="Times New Roman" w:eastAsia="Times New Roman" w:hAnsi="Times New Roman" w:cs="Times New Roman"/>
         </w:rPr>
-        <w:commentReference w:id="51"/>
+        <w:commentReference w:id="60"/>
       </w:r>
       <w:r>
         <w:rPr>
@@ -8751,7 +8861,7 @@
       <w:pPr>
         <w:pStyle w:val="Heading3"/>
       </w:pPr>
-      <w:bookmarkStart w:id="52" w:name="_Toc255778031"/>
+      <w:bookmarkStart w:id="61" w:name="_Toc255778031"/>
       <w:r>
         <w:rPr>
           <w:rFonts w:cs="Arial"/>
@@ -8760,7 +8870,7 @@
         </w:rPr>
         <w:t>5.4.7 Processing narrative (PSPEC) for executeCommand(int com, int x, int y)</w:t>
       </w:r>
-      <w:bookmarkEnd w:id="52"/>
+      <w:bookmarkEnd w:id="61"/>
     </w:p>
     <w:p>
       <w:pPr>
@@ -8961,7 +9071,7 @@
       <w:pPr>
         <w:pStyle w:val="Heading3"/>
       </w:pPr>
-      <w:bookmarkStart w:id="53" w:name="_Toc255778032"/>
+      <w:bookmarkStart w:id="62" w:name="_Toc255778032"/>
       <w:r>
         <w:rPr>
           <w:rFonts w:cs="Arial"/>
@@ -8970,7 +9080,7 @@
         </w:rPr>
         <w:t>5.5.1 Processing narrative (PSPEC) for selectTarget()</w:t>
       </w:r>
-      <w:bookmarkEnd w:id="53"/>
+      <w:bookmarkEnd w:id="62"/>
     </w:p>
     <w:p>
       <w:pPr>
@@ -9183,7 +9293,7 @@
       <w:pPr>
         <w:pStyle w:val="Heading3"/>
       </w:pPr>
-      <w:bookmarkStart w:id="54" w:name="_Toc255778033"/>
+      <w:bookmarkStart w:id="63" w:name="_Toc255778033"/>
       <w:r>
         <w:rPr>
           <w:rFonts w:cs="Arial"/>
@@ -9192,7 +9302,7 @@
         </w:rPr>
         <w:t>5.5.2 Processing narrative (PSPEC) for findClosePoint()</w:t>
       </w:r>
-      <w:bookmarkEnd w:id="54"/>
+      <w:bookmarkEnd w:id="63"/>
     </w:p>
     <w:p>
       <w:pPr>
@@ -9282,20 +9392,20 @@
         <w:pStyle w:val="NormalWeb"/>
         <w:ind w:left="2160"/>
       </w:pPr>
-      <w:commentRangeStart w:id="55"/>
+      <w:commentRangeStart w:id="64"/>
       <w:r>
         <w:rPr>
           <w:rFonts w:ascii="Arial" w:hAnsi="Arial" w:cs="Arial"/>
         </w:rPr>
         <w:t xml:space="preserve">Using the range attribute of the active unit, count horizontally until lined up with the target’s x position, and then vertically until lined up with the target’s y position until the number of spaces is equal to the range attribute.  </w:t>
       </w:r>
-      <w:commentRangeEnd w:id="55"/>
+      <w:commentRangeEnd w:id="64"/>
       <w:r>
         <w:rPr>
           <w:rStyle w:val="CommentReference"/>
           <w:rFonts w:ascii="Times New Roman" w:eastAsia="Times New Roman" w:hAnsi="Times New Roman" w:cs="Times New Roman"/>
         </w:rPr>
-        <w:commentReference w:id="55"/>
+        <w:commentReference w:id="64"/>
       </w:r>
       <w:r>
         <w:rPr>
@@ -9407,7 +9517,7 @@
       <w:pPr>
         <w:pStyle w:val="Heading3"/>
       </w:pPr>
-      <w:bookmarkStart w:id="56" w:name="_Toc255778034"/>
+      <w:bookmarkStart w:id="65" w:name="_Toc255778034"/>
       <w:r>
         <w:rPr>
           <w:rFonts w:cs="Arial"/>
@@ -9416,7 +9526,7 @@
         </w:rPr>
         <w:t>5.5.3 Processing narrative (PSPEC) for chooseCommand()</w:t>
       </w:r>
-      <w:bookmarkEnd w:id="56"/>
+      <w:bookmarkEnd w:id="65"/>
     </w:p>
     <w:p>
       <w:pPr>
@@ -9620,7 +9730,7 @@
       <w:pPr>
         <w:pStyle w:val="Heading3"/>
       </w:pPr>
-      <w:bookmarkStart w:id="57" w:name="_Toc255778035"/>
+      <w:bookmarkStart w:id="66" w:name="_Toc255778035"/>
       <w:r>
         <w:rPr>
           <w:rFonts w:cs="Arial"/>
@@ -9629,7 +9739,7 @@
         </w:rPr>
         <w:t>5.6.1 Processing narrative (PSPEC) for drawFrame4()</w:t>
       </w:r>
-      <w:bookmarkEnd w:id="57"/>
+      <w:bookmarkEnd w:id="66"/>
     </w:p>
     <w:p>
       <w:pPr>
@@ -9668,20 +9778,20 @@
         </w:rPr>
         <w:t xml:space="preserve">No input parameter. </w:t>
       </w:r>
-      <w:commentRangeStart w:id="58"/>
+      <w:commentRangeStart w:id="67"/>
       <w:r>
         <w:rPr>
           <w:rFonts w:ascii="Arial" w:hAnsi="Arial" w:cs="Arial"/>
         </w:rPr>
         <w:t>n</w:t>
       </w:r>
-      <w:commentRangeEnd w:id="58"/>
+      <w:commentRangeEnd w:id="67"/>
       <w:r>
         <w:rPr>
           <w:rStyle w:val="CommentReference"/>
           <w:rFonts w:ascii="Times New Roman" w:eastAsia="Times New Roman" w:hAnsi="Times New Roman" w:cs="Times New Roman"/>
         </w:rPr>
-        <w:commentReference w:id="58"/>
+        <w:commentReference w:id="67"/>
       </w:r>
       <w:r>
         <w:rPr>
@@ -9746,20 +9856,20 @@
         </w:rPr>
         <w:t xml:space="preserve">Draw a </w:t>
       </w:r>
-      <w:commentRangeStart w:id="59"/>
+      <w:commentRangeStart w:id="68"/>
       <w:r>
         <w:rPr>
           <w:rFonts w:ascii="Arial" w:hAnsi="Arial" w:cs="Arial"/>
         </w:rPr>
         <w:t xml:space="preserve">‘win’ or ‘lose’ or ‘forfeit’ </w:t>
       </w:r>
-      <w:commentRangeEnd w:id="59"/>
+      <w:commentRangeEnd w:id="68"/>
       <w:r>
         <w:rPr>
           <w:rStyle w:val="CommentReference"/>
           <w:rFonts w:ascii="Times New Roman" w:eastAsia="Times New Roman" w:hAnsi="Times New Roman" w:cs="Times New Roman"/>
         </w:rPr>
-        <w:commentReference w:id="59"/>
+        <w:commentReference w:id="68"/>
       </w:r>
       <w:r>
         <w:rPr>
@@ -9872,7 +9982,7 @@
       <w:pPr>
         <w:pStyle w:val="Heading3"/>
       </w:pPr>
-      <w:bookmarkStart w:id="60" w:name="_Toc255778036"/>
+      <w:bookmarkStart w:id="69" w:name="_Toc255778036"/>
       <w:r>
         <w:rPr>
           <w:rFonts w:cs="Arial"/>
@@ -9881,7 +9991,7 @@
         </w:rPr>
         <w:t>5.6.2 Processing narrative (PSPEC) for exitGame()</w:t>
       </w:r>
-      <w:bookmarkEnd w:id="60"/>
+      <w:bookmarkEnd w:id="69"/>
     </w:p>
     <w:p>
       <w:pPr>
@@ -10090,7 +10200,7 @@
       <w:pPr>
         <w:pStyle w:val="Heading2"/>
       </w:pPr>
-      <w:bookmarkStart w:id="61" w:name="_Toc255778037"/>
+      <w:bookmarkStart w:id="70" w:name="_Toc255778037"/>
       <w:r>
         <w:rPr>
           <w:rFonts w:cs="Arial"/>
@@ -10100,7 +10210,7 @@
         <w:lastRenderedPageBreak/>
         <w:t>6.0 User interface design</w:t>
       </w:r>
-      <w:bookmarkEnd w:id="61"/>
+      <w:bookmarkEnd w:id="70"/>
     </w:p>
     <w:p>
       <w:pPr>
@@ -10117,7 +10227,7 @@
       <w:pPr>
         <w:pStyle w:val="Heading3"/>
       </w:pPr>
-      <w:bookmarkStart w:id="62" w:name="_Toc255778038"/>
+      <w:bookmarkStart w:id="71" w:name="_Toc255778038"/>
       <w:r>
         <w:rPr>
           <w:rFonts w:cs="Arial"/>
@@ -10126,7 +10236,7 @@
         </w:rPr>
         <w:t>6.1 Description of the user interface</w:t>
       </w:r>
-      <w:bookmarkEnd w:id="62"/>
+      <w:bookmarkEnd w:id="71"/>
     </w:p>
     <w:p>
       <w:pPr>
@@ -10185,20 +10295,20 @@
         </w:rPr>
         <w:t xml:space="preserve"> to the Mountain Lair.  The board will feature rendered tiles in which units may be positioned to attack the </w:t>
       </w:r>
-      <w:commentRangeStart w:id="63"/>
+      <w:commentRangeStart w:id="72"/>
       <w:r>
         <w:rPr>
           <w:rFonts w:ascii="Arial" w:hAnsi="Arial" w:cs="Arial"/>
         </w:rPr>
         <w:t>AI units</w:t>
       </w:r>
-      <w:commentRangeEnd w:id="63"/>
+      <w:commentRangeEnd w:id="72"/>
       <w:r>
         <w:rPr>
           <w:rStyle w:val="CommentReference"/>
           <w:rFonts w:ascii="Times New Roman" w:eastAsia="Times New Roman" w:hAnsi="Times New Roman" w:cs="Times New Roman"/>
         </w:rPr>
-        <w:commentReference w:id="63"/>
+        <w:commentReference w:id="72"/>
       </w:r>
       <w:r>
         <w:rPr>
@@ -10504,20 +10614,20 @@
         </w:rPr>
         <w:t xml:space="preserve"> – This screen will feature a window that shows the games title, a logo for the Pillowpants Software </w:t>
       </w:r>
-      <w:commentRangeStart w:id="64"/>
+      <w:commentRangeStart w:id="73"/>
       <w:r>
         <w:rPr>
           <w:rFonts w:ascii="Arial" w:hAnsi="Arial" w:cs="Arial"/>
         </w:rPr>
         <w:t>Team</w:t>
       </w:r>
-      <w:commentRangeEnd w:id="64"/>
+      <w:commentRangeEnd w:id="73"/>
       <w:r>
         <w:rPr>
           <w:rStyle w:val="CommentReference"/>
           <w:rFonts w:ascii="Times New Roman" w:eastAsia="Times New Roman" w:hAnsi="Times New Roman" w:cs="Times New Roman"/>
         </w:rPr>
-        <w:commentReference w:id="64"/>
+        <w:commentReference w:id="73"/>
       </w:r>
       <w:r>
         <w:rPr>
@@ -10547,20 +10657,20 @@
         </w:rPr>
         <w:t xml:space="preserve"> – This screen will be a four paned window that will act as a mechanism for the user to </w:t>
       </w:r>
-      <w:commentRangeStart w:id="65"/>
+      <w:commentRangeStart w:id="74"/>
       <w:r>
         <w:rPr>
           <w:rFonts w:ascii="Arial" w:hAnsi="Arial" w:cs="Arial"/>
         </w:rPr>
         <w:t>chose</w:t>
       </w:r>
-      <w:commentRangeEnd w:id="65"/>
+      <w:commentRangeEnd w:id="74"/>
       <w:r>
         <w:rPr>
           <w:rStyle w:val="CommentReference"/>
           <w:rFonts w:ascii="Times New Roman" w:eastAsia="Times New Roman" w:hAnsi="Times New Roman" w:cs="Times New Roman"/>
         </w:rPr>
-        <w:commentReference w:id="65"/>
+        <w:commentReference w:id="74"/>
       </w:r>
       <w:r>
         <w:rPr>
@@ -10568,20 +10678,20 @@
         </w:rPr>
         <w:t xml:space="preserve"> which units to select for battle, which units have already been selected, the highlighted units </w:t>
       </w:r>
-      <w:commentRangeStart w:id="66"/>
+      <w:commentRangeStart w:id="75"/>
       <w:r>
         <w:rPr>
           <w:rFonts w:ascii="Arial" w:hAnsi="Arial" w:cs="Arial"/>
         </w:rPr>
         <w:t>attributes</w:t>
       </w:r>
-      <w:commentRangeEnd w:id="66"/>
+      <w:commentRangeEnd w:id="75"/>
       <w:r>
         <w:rPr>
           <w:rStyle w:val="CommentReference"/>
           <w:rFonts w:ascii="Times New Roman" w:eastAsia="Times New Roman" w:hAnsi="Times New Roman" w:cs="Times New Roman"/>
         </w:rPr>
-        <w:commentReference w:id="66"/>
+        <w:commentReference w:id="75"/>
       </w:r>
       <w:r>
         <w:rPr>
@@ -10589,7 +10699,7 @@
         </w:rPr>
         <w:t xml:space="preserve"> and then a pane that allows the user to deploy their team to load on the following screen for the game board.  </w:t>
       </w:r>
-      <w:commentRangeStart w:id="67"/>
+      <w:commentRangeStart w:id="76"/>
       <w:r>
         <w:rPr>
           <w:rFonts w:ascii="Arial" w:hAnsi="Arial" w:cs="Arial"/>
@@ -10603,13 +10713,13 @@
         <w:lastRenderedPageBreak/>
         <w:t>object to load the board and the game play screen once the deploy command has been selected.</w:t>
       </w:r>
-      <w:commentRangeEnd w:id="67"/>
+      <w:commentRangeEnd w:id="76"/>
       <w:r>
         <w:rPr>
           <w:rStyle w:val="CommentReference"/>
           <w:rFonts w:ascii="Times New Roman" w:eastAsia="Times New Roman" w:hAnsi="Times New Roman" w:cs="Times New Roman"/>
         </w:rPr>
-        <w:commentReference w:id="67"/>
+        <w:commentReference w:id="76"/>
       </w:r>
     </w:p>
     <w:p>
@@ -10635,7 +10745,7 @@
       <w:pPr>
         <w:pStyle w:val="Heading3"/>
       </w:pPr>
-      <w:bookmarkStart w:id="68" w:name="_Toc255778039"/>
+      <w:bookmarkStart w:id="77" w:name="_Toc255778039"/>
       <w:r>
         <w:rPr>
           <w:rFonts w:cs="Arial"/>
@@ -10644,7 +10754,7 @@
         </w:rPr>
         <w:t>6.2 Interface design rules</w:t>
       </w:r>
-      <w:bookmarkEnd w:id="68"/>
+      <w:bookmarkEnd w:id="77"/>
     </w:p>
     <w:p>
       <w:pPr>
@@ -10660,20 +10770,20 @@
         </w:rPr>
         <w:t xml:space="preserve">Before the game begins the user will be presented with a menu where they will be prompted to select a set number of units which will make up their army.  After they have selected their army, the game will begin and </w:t>
       </w:r>
-      <w:commentRangeStart w:id="69"/>
+      <w:commentRangeStart w:id="78"/>
       <w:r>
         <w:rPr>
           <w:rFonts w:ascii="Arial" w:hAnsi="Arial" w:cs="Arial"/>
         </w:rPr>
         <w:t xml:space="preserve">we will </w:t>
       </w:r>
-      <w:commentRangeEnd w:id="69"/>
+      <w:commentRangeEnd w:id="78"/>
       <w:r>
         <w:rPr>
           <w:rStyle w:val="CommentReference"/>
           <w:rFonts w:ascii="Times New Roman" w:eastAsia="Times New Roman" w:hAnsi="Times New Roman" w:cs="Times New Roman"/>
         </w:rPr>
-        <w:commentReference w:id="69"/>
+        <w:commentReference w:id="78"/>
       </w:r>
       <w:r>
         <w:rPr>
@@ -10701,7 +10811,7 @@
       <w:pPr>
         <w:pStyle w:val="Heading2"/>
       </w:pPr>
-      <w:bookmarkStart w:id="70" w:name="_Toc255778040"/>
+      <w:bookmarkStart w:id="79" w:name="_Toc255778040"/>
       <w:r>
         <w:rPr>
           <w:rFonts w:cs="Arial"/>
@@ -10710,7 +10820,7 @@
         </w:rPr>
         <w:t>7.0 Restrictions, limitations, and constraints</w:t>
       </w:r>
-      <w:bookmarkEnd w:id="70"/>
+      <w:bookmarkEnd w:id="79"/>
     </w:p>
     <w:p>
       <w:pPr>
@@ -10726,20 +10836,20 @@
         </w:rPr>
         <w:t xml:space="preserve">With the design of this product, there are no operating system or hardware dependent issues to consider </w:t>
       </w:r>
-      <w:commentRangeStart w:id="71"/>
+      <w:commentRangeStart w:id="80"/>
       <w:r>
         <w:rPr>
           <w:rFonts w:ascii="Arial" w:hAnsi="Arial" w:cs="Arial"/>
         </w:rPr>
         <w:t>when looking at the design</w:t>
       </w:r>
-      <w:commentRangeEnd w:id="71"/>
+      <w:commentRangeEnd w:id="80"/>
       <w:r>
         <w:rPr>
           <w:rStyle w:val="CommentReference"/>
           <w:rFonts w:ascii="Times New Roman" w:eastAsia="Times New Roman" w:hAnsi="Times New Roman" w:cs="Times New Roman"/>
         </w:rPr>
-        <w:commentReference w:id="71"/>
+        <w:commentReference w:id="80"/>
       </w:r>
       <w:r>
         <w:rPr>
@@ -10747,20 +10857,20 @@
         </w:rPr>
         <w:t xml:space="preserve">.  In addition to any of these possibilities, </w:t>
       </w:r>
-      <w:commentRangeStart w:id="72"/>
+      <w:commentRangeStart w:id="81"/>
       <w:r>
         <w:rPr>
           <w:rFonts w:ascii="Arial" w:hAnsi="Arial" w:cs="Arial"/>
         </w:rPr>
         <w:t xml:space="preserve">there is no limitation on the breadth of the design based upon the above discussed aspects of the software itself.  </w:t>
       </w:r>
-      <w:commentRangeEnd w:id="72"/>
+      <w:commentRangeEnd w:id="81"/>
       <w:r>
         <w:rPr>
           <w:rStyle w:val="CommentReference"/>
           <w:rFonts w:ascii="Times New Roman" w:eastAsia="Times New Roman" w:hAnsi="Times New Roman" w:cs="Times New Roman"/>
         </w:rPr>
-        <w:commentReference w:id="72"/>
+        <w:commentReference w:id="81"/>
       </w:r>
     </w:p>
     <w:p>
@@ -10768,20 +10878,20 @@
         <w:pStyle w:val="NormalWeb"/>
         <w:ind w:left="720"/>
       </w:pPr>
-      <w:commentRangeStart w:id="73"/>
+      <w:commentRangeStart w:id="82"/>
       <w:r>
         <w:rPr>
           <w:rFonts w:ascii="Arial" w:hAnsi="Arial" w:cs="Arial"/>
         </w:rPr>
         <w:t>In terms of constraints, the time frame in which design</w:t>
       </w:r>
-      <w:commentRangeEnd w:id="73"/>
+      <w:commentRangeEnd w:id="82"/>
       <w:r>
         <w:rPr>
           <w:rStyle w:val="CommentReference"/>
           <w:rFonts w:ascii="Times New Roman" w:eastAsia="Times New Roman" w:hAnsi="Times New Roman" w:cs="Times New Roman"/>
         </w:rPr>
-        <w:commentReference w:id="73"/>
+        <w:commentReference w:id="82"/>
       </w:r>
       <w:r>
         <w:rPr>
@@ -10789,20 +10899,20 @@
         </w:rPr>
         <w:t>, development, testing</w:t>
       </w:r>
-      <w:commentRangeStart w:id="74"/>
+      <w:commentRangeStart w:id="83"/>
       <w:r>
         <w:rPr>
           <w:rFonts w:ascii="Arial" w:hAnsi="Arial" w:cs="Arial"/>
         </w:rPr>
         <w:t xml:space="preserve"> </w:t>
       </w:r>
-      <w:commentRangeEnd w:id="74"/>
+      <w:commentRangeEnd w:id="83"/>
       <w:r>
         <w:rPr>
           <w:rStyle w:val="CommentReference"/>
           <w:rFonts w:ascii="Times New Roman" w:eastAsia="Times New Roman" w:hAnsi="Times New Roman" w:cs="Times New Roman"/>
         </w:rPr>
-        <w:commentReference w:id="74"/>
+        <w:commentReference w:id="83"/>
       </w:r>
       <w:r>
         <w:rPr>
@@ -10810,20 +10920,20 @@
         </w:rPr>
         <w:t>and implementation must occur for the product to be implemented in a “real world” setting does put a limit on the scope and brevity of the software’s design</w:t>
       </w:r>
-      <w:commentRangeStart w:id="75"/>
+      <w:commentRangeStart w:id="84"/>
       <w:r>
         <w:rPr>
           <w:rFonts w:ascii="Arial" w:hAnsi="Arial" w:cs="Arial"/>
         </w:rPr>
         <w:t>.  Unlike other software development projects, this design must be completed by the specified dead line and there are no instances of time extension for deliverables.</w:t>
       </w:r>
-      <w:commentRangeEnd w:id="75"/>
+      <w:commentRangeEnd w:id="84"/>
       <w:r>
         <w:rPr>
           <w:rStyle w:val="CommentReference"/>
           <w:rFonts w:ascii="Times New Roman" w:eastAsia="Times New Roman" w:hAnsi="Times New Roman" w:cs="Times New Roman"/>
         </w:rPr>
-        <w:commentReference w:id="75"/>
+        <w:commentReference w:id="84"/>
       </w:r>
     </w:p>
     <w:p>
@@ -10838,7 +10948,7 @@
       <w:pPr>
         <w:pStyle w:val="Heading2"/>
       </w:pPr>
-      <w:bookmarkStart w:id="76" w:name="_Toc255778041"/>
+      <w:bookmarkStart w:id="85" w:name="_Toc255778041"/>
       <w:r>
         <w:rPr>
           <w:rFonts w:cs="Arial"/>
@@ -10847,7 +10957,7 @@
         </w:rPr>
         <w:t>8.0 Appendices</w:t>
       </w:r>
-      <w:bookmarkEnd w:id="76"/>
+      <w:bookmarkEnd w:id="85"/>
     </w:p>
     <w:p>
       <w:pPr>
@@ -10858,7 +10968,7 @@
           <w:bCs w:val="0"/>
         </w:rPr>
       </w:pPr>
-      <w:bookmarkStart w:id="77" w:name="_Toc255778042"/>
+      <w:bookmarkStart w:id="86" w:name="_Toc255778042"/>
       <w:r>
         <w:rPr>
           <w:rFonts w:cs="Arial"/>
@@ -10867,7 +10977,7 @@
         </w:rPr>
         <w:t>8.1 Packaging and installation issues</w:t>
       </w:r>
-      <w:bookmarkEnd w:id="77"/>
+      <w:bookmarkEnd w:id="86"/>
     </w:p>
     <w:p>
       <w:pPr>
@@ -10921,7 +11031,7 @@
           <w:bCs w:val="0"/>
         </w:rPr>
       </w:pPr>
-      <w:bookmarkStart w:id="78" w:name="_Toc255778043"/>
+      <w:bookmarkStart w:id="87" w:name="_Toc255778043"/>
       <w:r>
         <w:rPr>
           <w:rFonts w:cs="Arial"/>
@@ -10930,7 +11040,7 @@
         </w:rPr>
         <w:t>8.2 Software Risk Table</w:t>
       </w:r>
-      <w:bookmarkEnd w:id="78"/>
+      <w:bookmarkEnd w:id="87"/>
     </w:p>
     <w:p>
       <w:pPr>
@@ -11208,19 +11318,19 @@
                 <w:sz w:val="22"/>
               </w:rPr>
             </w:pPr>
-            <w:commentRangeStart w:id="79"/>
+            <w:commentRangeStart w:id="88"/>
             <w:r>
               <w:rPr>
                 <w:sz w:val="22"/>
               </w:rPr>
               <w:t>R-02</w:t>
             </w:r>
-            <w:commentRangeEnd w:id="79"/>
+            <w:commentRangeEnd w:id="88"/>
             <w:r>
               <w:rPr>
                 <w:rStyle w:val="CommentReference"/>
               </w:rPr>
-              <w:commentReference w:id="79"/>
+              <w:commentReference w:id="88"/>
             </w:r>
           </w:p>
         </w:tc>
@@ -11368,19 +11478,19 @@
                 <w:sz w:val="22"/>
               </w:rPr>
             </w:pPr>
-            <w:commentRangeStart w:id="80"/>
+            <w:commentRangeStart w:id="89"/>
             <w:r>
               <w:rPr>
                 <w:sz w:val="22"/>
               </w:rPr>
               <w:t>R-04</w:t>
             </w:r>
-            <w:commentRangeEnd w:id="80"/>
+            <w:commentRangeEnd w:id="89"/>
             <w:r>
               <w:rPr>
                 <w:rStyle w:val="CommentReference"/>
               </w:rPr>
-              <w:commentReference w:id="80"/>
+              <w:commentReference w:id="89"/>
             </w:r>
           </w:p>
         </w:tc>
@@ -11550,19 +11660,19 @@
                 <w:sz w:val="22"/>
               </w:rPr>
             </w:pPr>
-            <w:commentRangeStart w:id="81"/>
+            <w:commentRangeStart w:id="90"/>
             <w:r>
               <w:rPr>
                 <w:sz w:val="22"/>
               </w:rPr>
               <w:t>R-06</w:t>
             </w:r>
-            <w:commentRangeEnd w:id="81"/>
+            <w:commentRangeEnd w:id="90"/>
             <w:r>
               <w:rPr>
                 <w:rStyle w:val="CommentReference"/>
               </w:rPr>
-              <w:commentReference w:id="81"/>
+              <w:commentReference w:id="90"/>
             </w:r>
           </w:p>
         </w:tc>
@@ -11741,19 +11851,19 @@
                 <w:sz w:val="22"/>
               </w:rPr>
             </w:pPr>
-            <w:commentRangeStart w:id="82"/>
+            <w:commentRangeStart w:id="91"/>
             <w:r>
               <w:rPr>
                 <w:sz w:val="22"/>
               </w:rPr>
               <w:t>R-09</w:t>
             </w:r>
-            <w:commentRangeEnd w:id="82"/>
+            <w:commentRangeEnd w:id="91"/>
             <w:r>
               <w:rPr>
                 <w:rStyle w:val="CommentReference"/>
               </w:rPr>
-              <w:commentReference w:id="82"/>
+              <w:commentReference w:id="91"/>
             </w:r>
           </w:p>
         </w:tc>
@@ -11899,7 +12009,7 @@
                 <w:sz w:val="22"/>
               </w:rPr>
             </w:pPr>
-            <w:commentRangeStart w:id="83"/>
+            <w:commentRangeStart w:id="92"/>
             <w:r>
               <w:rPr>
                 <w:sz w:val="22"/>
@@ -11907,12 +12017,12 @@
               <w:lastRenderedPageBreak/>
               <w:t>R-11</w:t>
             </w:r>
-            <w:commentRangeEnd w:id="83"/>
+            <w:commentRangeEnd w:id="92"/>
             <w:r>
               <w:rPr>
                 <w:rStyle w:val="CommentReference"/>
               </w:rPr>
-              <w:commentReference w:id="83"/>
+              <w:commentReference w:id="92"/>
             </w:r>
           </w:p>
         </w:tc>
@@ -12058,20 +12168,20 @@
                 <w:sz w:val="22"/>
               </w:rPr>
             </w:pPr>
-            <w:commentRangeStart w:id="84"/>
-            <w:ins w:id="85" w:author="Nick" w:date="2010-03-12T20:34:00Z">
+            <w:commentRangeStart w:id="93"/>
+            <w:ins w:id="94" w:author="Nick" w:date="2010-03-12T20:34:00Z">
               <w:r>
                 <w:rPr>
                   <w:sz w:val="22"/>
                 </w:rPr>
                 <w:t xml:space="preserve"> </w:t>
               </w:r>
-              <w:commentRangeEnd w:id="84"/>
+              <w:commentRangeEnd w:id="93"/>
               <w:r>
                 <w:rPr>
                   <w:rStyle w:val="CommentReference"/>
                 </w:rPr>
-                <w:commentReference w:id="84"/>
+                <w:commentReference w:id="93"/>
               </w:r>
             </w:ins>
           </w:p>
@@ -12817,7 +12927,7 @@
       </w:r>
     </w:p>
   </w:comment>
-  <w:comment w:id="30" w:author="----------" w:date="2010-03-13T20:59:00Z" w:initials="-">
+  <w:comment w:id="27" w:author="Kerm" w:date="2010-03-14T00:56:00Z" w:initials="K">
     <w:p>
       <w:pPr>
         <w:pStyle w:val="CommentText"/>
@@ -12829,11 +12939,91 @@
         <w:annotationRef/>
       </w:r>
       <w:r>
+        <w:t>begins</w:t>
+      </w:r>
+    </w:p>
+  </w:comment>
+  <w:comment w:id="29" w:author="Kerm" w:date="2010-03-14T03:26:00Z" w:initials="K">
+    <w:p>
+      <w:pPr>
+        <w:pStyle w:val="CommentText"/>
+      </w:pPr>
+      <w:r>
+        <w:rPr>
+          <w:rStyle w:val="CommentReference"/>
+        </w:rPr>
+        <w:annotationRef/>
+      </w:r>
+      <w:r>
+        <w:t>If you update the variables that control movement, rendering etc. with respect to time, you can control the frame rate and it will be uniform on virtually all machines.</w:t>
+      </w:r>
+    </w:p>
+  </w:comment>
+  <w:comment w:id="31" w:author="Kerm" w:date="2010-03-14T03:26:00Z" w:initials="K">
+    <w:p>
+      <w:pPr>
+        <w:pStyle w:val="CommentText"/>
+      </w:pPr>
+      <w:r>
+        <w:rPr>
+          <w:rStyle w:val="CommentReference"/>
+        </w:rPr>
+        <w:annotationRef/>
+      </w:r>
+      <w:r>
+        <w:t>As</w:t>
+      </w:r>
+    </w:p>
+  </w:comment>
+  <w:comment w:id="32" w:author="Kerm" w:date="2010-03-14T03:27:00Z" w:initials="K">
+    <w:p>
+      <w:pPr>
+        <w:pStyle w:val="CommentText"/>
+      </w:pPr>
+      <w:r>
+        <w:rPr>
+          <w:rStyle w:val="CommentReference"/>
+        </w:rPr>
+        <w:annotationRef/>
+      </w:r>
+      <w:r>
+        <w:t>Switching between present and past tense</w:t>
+      </w:r>
+    </w:p>
+  </w:comment>
+  <w:comment w:id="34" w:author="Kerm" w:date="2010-03-14T03:29:00Z" w:initials="K">
+    <w:p>
+      <w:pPr>
+        <w:pStyle w:val="CommentText"/>
+      </w:pPr>
+      <w:r>
+        <w:rPr>
+          <w:rStyle w:val="CommentReference"/>
+        </w:rPr>
+        <w:annotationRef/>
+      </w:r>
+      <w:r>
+        <w:t>Nice flowchart!</w:t>
+      </w:r>
+    </w:p>
+  </w:comment>
+  <w:comment w:id="36" w:author="----------" w:date="2010-03-13T20:59:00Z" w:initials="-">
+    <w:p>
+      <w:pPr>
+        <w:pStyle w:val="CommentText"/>
+      </w:pPr>
+      <w:r>
+        <w:rPr>
+          <w:rStyle w:val="CommentReference"/>
+        </w:rPr>
+        <w:annotationRef/>
+      </w:r>
+      <w:r>
         <w:t>three</w:t>
       </w:r>
     </w:p>
   </w:comment>
-  <w:comment w:id="40" w:author="----------" w:date="2010-03-13T21:31:00Z" w:initials="-">
+  <w:comment w:id="38" w:author="Kerm" w:date="2010-03-14T03:40:00Z" w:initials="K">
     <w:p>
       <w:pPr>
         <w:pStyle w:val="CommentText"/>
@@ -12845,11 +13035,59 @@
         <w:annotationRef/>
       </w:r>
       <w:r>
+        <w:t>Same as before, consider time-based animation to control the frame rate.</w:t>
+      </w:r>
+    </w:p>
+  </w:comment>
+  <w:comment w:id="43" w:author="Kerm" w:date="2010-03-14T03:42:00Z" w:initials="K">
+    <w:p>
+      <w:pPr>
+        <w:pStyle w:val="CommentText"/>
+      </w:pPr>
+      <w:r>
+        <w:rPr>
+          <w:rStyle w:val="CommentReference"/>
+        </w:rPr>
+        <w:annotationRef/>
+      </w:r>
+      <w:r>
+        <w:t>Most of the paper is in complete sentences, so this probably should be too.</w:t>
+      </w:r>
+    </w:p>
+  </w:comment>
+  <w:comment w:id="44" w:author="Kerm" w:date="2010-03-14T03:43:00Z" w:initials="K">
+    <w:p>
+      <w:pPr>
+        <w:pStyle w:val="CommentText"/>
+      </w:pPr>
+      <w:r>
+        <w:rPr>
+          <w:rStyle w:val="CommentReference"/>
+        </w:rPr>
+        <w:annotationRef/>
+      </w:r>
+      <w:r>
+        <w:t>Frame rate will present problems if you don’t use time-based variable updating.</w:t>
+      </w:r>
+    </w:p>
+  </w:comment>
+  <w:comment w:id="49" w:author="----------" w:date="2010-03-13T21:31:00Z" w:initials="-">
+    <w:p>
+      <w:pPr>
+        <w:pStyle w:val="CommentText"/>
+      </w:pPr>
+      <w:r>
+        <w:rPr>
+          <w:rStyle w:val="CommentReference"/>
+        </w:rPr>
+        <w:annotationRef/>
+      </w:r>
+      <w:r>
         <w:t>changeColumn</w:t>
       </w:r>
     </w:p>
   </w:comment>
-  <w:comment w:id="41" w:author="----------" w:date="2010-03-13T21:32:00Z" w:initials="-">
+  <w:comment w:id="50" w:author="----------" w:date="2010-03-13T21:32:00Z" w:initials="-">
     <w:p>
       <w:pPr>
         <w:pStyle w:val="CommentText"/>
@@ -12865,7 +13103,7 @@
       </w:r>
     </w:p>
   </w:comment>
-  <w:comment w:id="44" w:author="----------" w:date="2010-03-13T21:33:00Z" w:initials="-">
+  <w:comment w:id="53" w:author="----------" w:date="2010-03-13T21:33:00Z" w:initials="-">
     <w:p>
       <w:pPr>
         <w:pStyle w:val="CommentText"/>
@@ -12881,7 +13119,7 @@
       </w:r>
     </w:p>
   </w:comment>
-  <w:comment w:id="48" w:author="----------" w:date="2010-03-13T21:35:00Z" w:initials="-">
+  <w:comment w:id="57" w:author="----------" w:date="2010-03-13T21:35:00Z" w:initials="-">
     <w:p>
       <w:pPr>
         <w:pStyle w:val="CommentText"/>
@@ -12897,7 +13135,7 @@
       </w:r>
     </w:p>
   </w:comment>
-  <w:comment w:id="50" w:author="----------" w:date="2010-03-13T21:36:00Z" w:initials="-">
+  <w:comment w:id="59" w:author="----------" w:date="2010-03-13T21:36:00Z" w:initials="-">
     <w:p>
       <w:pPr>
         <w:pStyle w:val="CommentText"/>
@@ -12913,7 +13151,7 @@
       </w:r>
     </w:p>
   </w:comment>
-  <w:comment w:id="51" w:author="----------" w:date="2010-03-13T21:36:00Z" w:initials="-">
+  <w:comment w:id="60" w:author="----------" w:date="2010-03-13T21:36:00Z" w:initials="-">
     <w:p>
       <w:pPr>
         <w:pStyle w:val="CommentText"/>
@@ -12929,7 +13167,7 @@
       </w:r>
     </w:p>
   </w:comment>
-  <w:comment w:id="55" w:author="----------" w:date="2010-03-13T21:38:00Z" w:initials="-">
+  <w:comment w:id="64" w:author="----------" w:date="2010-03-13T21:38:00Z" w:initials="-">
     <w:p>
       <w:pPr>
         <w:pStyle w:val="CommentText"/>
@@ -12945,7 +13183,7 @@
       </w:r>
     </w:p>
   </w:comment>
-  <w:comment w:id="58" w:author="----------" w:date="2010-03-13T21:40:00Z" w:initials="-">
+  <w:comment w:id="67" w:author="----------" w:date="2010-03-13T21:40:00Z" w:initials="-">
     <w:p>
       <w:pPr>
         <w:pStyle w:val="CommentText"/>
@@ -12961,7 +13199,7 @@
       </w:r>
     </w:p>
   </w:comment>
-  <w:comment w:id="59" w:author="----------" w:date="2010-03-13T21:42:00Z" w:initials="-">
+  <w:comment w:id="68" w:author="----------" w:date="2010-03-13T21:42:00Z" w:initials="-">
     <w:p>
       <w:pPr>
         <w:pStyle w:val="CommentText"/>
@@ -12974,118 +13212,6 @@
       </w:r>
       <w:r>
         <w:t>Consider using commas</w:t>
-      </w:r>
-    </w:p>
-  </w:comment>
-  <w:comment w:id="63" w:author="Nick" w:date="2010-03-12T20:34:00Z" w:initials="N">
-    <w:p>
-      <w:pPr>
-        <w:pStyle w:val="CommentText"/>
-      </w:pPr>
-      <w:r>
-        <w:rPr>
-          <w:rStyle w:val="CommentReference"/>
-        </w:rPr>
-        <w:annotationRef/>
-      </w:r>
-      <w:r>
-        <w:t>Maybe call AI units computer players or something like that?</w:t>
-      </w:r>
-    </w:p>
-  </w:comment>
-  <w:comment w:id="64" w:author="Nick" w:date="2010-03-12T20:34:00Z" w:initials="N">
-    <w:p>
-      <w:pPr>
-        <w:pStyle w:val="CommentText"/>
-      </w:pPr>
-      <w:r>
-        <w:rPr>
-          <w:rStyle w:val="CommentReference"/>
-        </w:rPr>
-        <w:annotationRef/>
-      </w:r>
-      <w:r>
-        <w:t>Put comma after Team</w:t>
-      </w:r>
-    </w:p>
-  </w:comment>
-  <w:comment w:id="65" w:author="Nick" w:date="2010-03-12T20:34:00Z" w:initials="N">
-    <w:p>
-      <w:pPr>
-        <w:pStyle w:val="CommentText"/>
-      </w:pPr>
-      <w:r>
-        <w:rPr>
-          <w:rStyle w:val="CommentReference"/>
-        </w:rPr>
-        <w:annotationRef/>
-      </w:r>
-      <w:r>
-        <w:t>choose</w:t>
-      </w:r>
-    </w:p>
-  </w:comment>
-  <w:comment w:id="66" w:author="Nick" w:date="2010-03-12T20:34:00Z" w:initials="N">
-    <w:p>
-      <w:pPr>
-        <w:pStyle w:val="CommentText"/>
-      </w:pPr>
-      <w:r>
-        <w:rPr>
-          <w:rStyle w:val="CommentReference"/>
-        </w:rPr>
-        <w:annotationRef/>
-      </w:r>
-      <w:r>
-        <w:t>need comma after attributes</w:t>
-      </w:r>
-    </w:p>
-  </w:comment>
-  <w:comment w:id="67" w:author="Nick" w:date="2010-03-12T20:34:00Z" w:initials="N">
-    <w:p>
-      <w:pPr>
-        <w:pStyle w:val="CommentText"/>
-      </w:pPr>
-      <w:r>
-        <w:rPr>
-          <w:rStyle w:val="CommentReference"/>
-        </w:rPr>
-        <w:annotationRef/>
-      </w:r>
-      <w:r>
-        <w:t>A lot going on in this sentence, maybe break it up and simplify the flow.</w:t>
-      </w:r>
-    </w:p>
-  </w:comment>
-  <w:comment w:id="69" w:author="Nick" w:date="2010-03-12T20:34:00Z" w:initials="N">
-    <w:p>
-      <w:pPr>
-        <w:pStyle w:val="CommentText"/>
-      </w:pPr>
-      <w:r>
-        <w:rPr>
-          <w:rStyle w:val="CommentReference"/>
-        </w:rPr>
-        <w:annotationRef/>
-      </w:r>
-      <w:r>
-        <w:t>The system will move</w:t>
-      </w:r>
-    </w:p>
-  </w:comment>
-  <w:comment w:id="71" w:author="Nick" w:date="2010-03-12T20:34:00Z" w:initials="N">
-    <w:p>
-      <w:pPr>
-        <w:pStyle w:val="CommentText"/>
-      </w:pPr>
-      <w:r>
-        <w:rPr>
-          <w:rStyle w:val="CommentReference"/>
-        </w:rPr>
-        <w:annotationRef/>
-      </w:r>
-      <w:r>
-        <w:t>Not needed.</w:t>
       </w:r>
     </w:p>
   </w:comment>
@@ -13101,7 +13227,7 @@
         <w:annotationRef/>
       </w:r>
       <w:r>
-        <w:t>Rework this sentence</w:t>
+        <w:t>Maybe call AI units computer players or something like that?</w:t>
       </w:r>
     </w:p>
   </w:comment>
@@ -13117,7 +13243,7 @@
         <w:annotationRef/>
       </w:r>
       <w:r>
-        <w:t>Rework this sentence</w:t>
+        <w:t>Put comma after Team</w:t>
       </w:r>
     </w:p>
   </w:comment>
@@ -13133,7 +13259,7 @@
         <w:annotationRef/>
       </w:r>
       <w:r>
-        <w:t>Need comma</w:t>
+        <w:t>choose</w:t>
       </w:r>
     </w:p>
   </w:comment>
@@ -13149,11 +13275,11 @@
         <w:annotationRef/>
       </w:r>
       <w:r>
-        <w:t>I think this is the case for just about all software development projects</w:t>
+        <w:t>need comma after attributes</w:t>
       </w:r>
     </w:p>
   </w:comment>
-  <w:comment w:id="79" w:author="Nick" w:date="2010-03-12T20:34:00Z" w:initials="N">
+  <w:comment w:id="76" w:author="Nick" w:date="2010-03-12T20:34:00Z" w:initials="N">
     <w:p>
       <w:pPr>
         <w:pStyle w:val="CommentText"/>
@@ -13165,7 +13291,23 @@
         <w:annotationRef/>
       </w:r>
       <w:r>
-        <w:t>R-01</w:t>
+        <w:t>A lot going on in this sentence, maybe break it up and simplify the flow.</w:t>
+      </w:r>
+    </w:p>
+  </w:comment>
+  <w:comment w:id="78" w:author="Nick" w:date="2010-03-12T20:34:00Z" w:initials="N">
+    <w:p>
+      <w:pPr>
+        <w:pStyle w:val="CommentText"/>
+      </w:pPr>
+      <w:r>
+        <w:rPr>
+          <w:rStyle w:val="CommentReference"/>
+        </w:rPr>
+        <w:annotationRef/>
+      </w:r>
+      <w:r>
+        <w:t>The system will move</w:t>
       </w:r>
     </w:p>
   </w:comment>
@@ -13181,7 +13323,7 @@
         <w:annotationRef/>
       </w:r>
       <w:r>
-        <w:t>R-02</w:t>
+        <w:t>Not needed.</w:t>
       </w:r>
     </w:p>
   </w:comment>
@@ -13197,7 +13339,7 @@
         <w:annotationRef/>
       </w:r>
       <w:r>
-        <w:t>R-03</w:t>
+        <w:t>Rework this sentence</w:t>
       </w:r>
     </w:p>
   </w:comment>
@@ -13213,7 +13355,7 @@
         <w:annotationRef/>
       </w:r>
       <w:r>
-        <w:t>R-04</w:t>
+        <w:t>Rework this sentence</w:t>
       </w:r>
     </w:p>
   </w:comment>
@@ -13229,11 +13371,107 @@
         <w:annotationRef/>
       </w:r>
       <w:r>
-        <w:t>R-05</w:t>
+        <w:t>Need comma</w:t>
       </w:r>
     </w:p>
   </w:comment>
   <w:comment w:id="84" w:author="Nick" w:date="2010-03-12T20:34:00Z" w:initials="N">
+    <w:p>
+      <w:pPr>
+        <w:pStyle w:val="CommentText"/>
+      </w:pPr>
+      <w:r>
+        <w:rPr>
+          <w:rStyle w:val="CommentReference"/>
+        </w:rPr>
+        <w:annotationRef/>
+      </w:r>
+      <w:r>
+        <w:t>I think this is the case for just about all software development projects</w:t>
+      </w:r>
+    </w:p>
+  </w:comment>
+  <w:comment w:id="88" w:author="Nick" w:date="2010-03-12T20:34:00Z" w:initials="N">
+    <w:p>
+      <w:pPr>
+        <w:pStyle w:val="CommentText"/>
+      </w:pPr>
+      <w:r>
+        <w:rPr>
+          <w:rStyle w:val="CommentReference"/>
+        </w:rPr>
+        <w:annotationRef/>
+      </w:r>
+      <w:r>
+        <w:t>R-01</w:t>
+      </w:r>
+    </w:p>
+  </w:comment>
+  <w:comment w:id="89" w:author="Nick" w:date="2010-03-12T20:34:00Z" w:initials="N">
+    <w:p>
+      <w:pPr>
+        <w:pStyle w:val="CommentText"/>
+      </w:pPr>
+      <w:r>
+        <w:rPr>
+          <w:rStyle w:val="CommentReference"/>
+        </w:rPr>
+        <w:annotationRef/>
+      </w:r>
+      <w:r>
+        <w:t>R-02</w:t>
+      </w:r>
+    </w:p>
+  </w:comment>
+  <w:comment w:id="90" w:author="Nick" w:date="2010-03-12T20:34:00Z" w:initials="N">
+    <w:p>
+      <w:pPr>
+        <w:pStyle w:val="CommentText"/>
+      </w:pPr>
+      <w:r>
+        <w:rPr>
+          <w:rStyle w:val="CommentReference"/>
+        </w:rPr>
+        <w:annotationRef/>
+      </w:r>
+      <w:r>
+        <w:t>R-03</w:t>
+      </w:r>
+    </w:p>
+  </w:comment>
+  <w:comment w:id="91" w:author="Nick" w:date="2010-03-12T20:34:00Z" w:initials="N">
+    <w:p>
+      <w:pPr>
+        <w:pStyle w:val="CommentText"/>
+      </w:pPr>
+      <w:r>
+        <w:rPr>
+          <w:rStyle w:val="CommentReference"/>
+        </w:rPr>
+        <w:annotationRef/>
+      </w:r>
+      <w:r>
+        <w:t>R-04</w:t>
+      </w:r>
+    </w:p>
+  </w:comment>
+  <w:comment w:id="92" w:author="Nick" w:date="2010-03-12T20:34:00Z" w:initials="N">
+    <w:p>
+      <w:pPr>
+        <w:pStyle w:val="CommentText"/>
+      </w:pPr>
+      <w:r>
+        <w:rPr>
+          <w:rStyle w:val="CommentReference"/>
+        </w:rPr>
+        <w:annotationRef/>
+      </w:r>
+      <w:r>
+        <w:t>R-05</w:t>
+      </w:r>
+    </w:p>
+  </w:comment>
+  <w:comment w:id="93" w:author="Nick" w:date="2010-03-12T20:34:00Z" w:initials="N">
     <w:p>
       <w:pPr>
         <w:pStyle w:val="CommentText"/>
@@ -13289,7 +13527,7 @@
           <w:b/>
           <w:noProof/>
         </w:rPr>
-        <w:t>7</w:t>
+        <w:t>33</w:t>
       </w:r>
     </w:fldSimple>
     <w:r>
@@ -15459,24 +15697,24 @@
   </dgm:ptLst>
   <dgm:cxnLst>
     <dgm:cxn modelId="{6CD6FBB5-B974-4121-8DB4-53A0FB2918D5}" srcId="{5E0ABF58-0D87-4E5A-8127-A72A71C2E324}" destId="{209A988B-EF55-46B3-B7DF-61C6F714038C}" srcOrd="2" destOrd="0" parTransId="{6F20CEDC-86FB-4F01-850D-15C13013CE4E}" sibTransId="{955E099C-9548-42B2-A22D-445BD57C3FB6}"/>
-    <dgm:cxn modelId="{5B9E091E-358E-4B97-85C2-D1AC1182299C}" type="presOf" srcId="{5E0ABF58-0D87-4E5A-8127-A72A71C2E324}" destId="{E8CB415B-FEE2-4F17-9505-BAEAA84A1E88}" srcOrd="0" destOrd="0" presId="urn:microsoft.com/office/officeart/2005/8/layout/pyramid2"/>
+    <dgm:cxn modelId="{A7FE9957-581F-4043-8A22-25BA25CB9DCC}" type="presOf" srcId="{4C453B86-1146-4E89-8CBA-CA83E5C990CE}" destId="{32459F88-445A-422E-820C-1863D13D7C31}" srcOrd="0" destOrd="0" presId="urn:microsoft.com/office/officeart/2005/8/layout/pyramid2"/>
     <dgm:cxn modelId="{DE9C553B-90C0-4228-AEC3-B569BE65A70B}" srcId="{5E0ABF58-0D87-4E5A-8127-A72A71C2E324}" destId="{AA48101D-5A69-4126-BBED-263904997B6B}" srcOrd="0" destOrd="0" parTransId="{C14693F9-25AC-4F7E-8D85-972AEC815F36}" sibTransId="{F607A00A-3F0E-4337-9A2C-E884D16061B6}"/>
-    <dgm:cxn modelId="{37079901-91C5-4B5A-8ABD-93859BA9CC46}" type="presOf" srcId="{209A988B-EF55-46B3-B7DF-61C6F714038C}" destId="{540EBF6A-D2E0-43A0-A325-97998D476155}" srcOrd="0" destOrd="0" presId="urn:microsoft.com/office/officeart/2005/8/layout/pyramid2"/>
     <dgm:cxn modelId="{94D61C1C-FF3B-4116-AEB9-852F73EE7787}" srcId="{5E0ABF58-0D87-4E5A-8127-A72A71C2E324}" destId="{4C453B86-1146-4E89-8CBA-CA83E5C990CE}" srcOrd="3" destOrd="0" parTransId="{2E73BB10-40C2-451F-939A-A3CCC5F3AFB2}" sibTransId="{DED4925A-630C-4184-B4A3-9D3A608481EA}"/>
-    <dgm:cxn modelId="{E17B4521-411F-41B4-95DA-F21BA1053BC6}" type="presOf" srcId="{AA48101D-5A69-4126-BBED-263904997B6B}" destId="{3452481E-AAB2-4CD9-BCC4-7560434FDC83}" srcOrd="0" destOrd="0" presId="urn:microsoft.com/office/officeart/2005/8/layout/pyramid2"/>
-    <dgm:cxn modelId="{A40AABFC-A950-47E6-9FF5-86DBCFD3B1C9}" type="presOf" srcId="{4C453B86-1146-4E89-8CBA-CA83E5C990CE}" destId="{32459F88-445A-422E-820C-1863D13D7C31}" srcOrd="0" destOrd="0" presId="urn:microsoft.com/office/officeart/2005/8/layout/pyramid2"/>
-    <dgm:cxn modelId="{7BEB0626-2112-4A62-8FB0-0AC78C5728B9}" type="presOf" srcId="{0FA605FB-2041-4DE6-9799-3B3722B53145}" destId="{AE320FBF-7BAF-44B5-A59B-31D2E4D92BBB}" srcOrd="0" destOrd="0" presId="urn:microsoft.com/office/officeart/2005/8/layout/pyramid2"/>
+    <dgm:cxn modelId="{13A57CA9-148E-4C0D-9F7E-979EF31AF2C9}" type="presOf" srcId="{0FA605FB-2041-4DE6-9799-3B3722B53145}" destId="{AE320FBF-7BAF-44B5-A59B-31D2E4D92BBB}" srcOrd="0" destOrd="0" presId="urn:microsoft.com/office/officeart/2005/8/layout/pyramid2"/>
+    <dgm:cxn modelId="{B2BA05E6-9FF5-4F15-AF1B-51FEE8A1FDCA}" type="presOf" srcId="{AA48101D-5A69-4126-BBED-263904997B6B}" destId="{3452481E-AAB2-4CD9-BCC4-7560434FDC83}" srcOrd="0" destOrd="0" presId="urn:microsoft.com/office/officeart/2005/8/layout/pyramid2"/>
+    <dgm:cxn modelId="{5B88CF65-CB98-4F25-A3D2-F648E73EF8A4}" type="presOf" srcId="{209A988B-EF55-46B3-B7DF-61C6F714038C}" destId="{540EBF6A-D2E0-43A0-A325-97998D476155}" srcOrd="0" destOrd="0" presId="urn:microsoft.com/office/officeart/2005/8/layout/pyramid2"/>
+    <dgm:cxn modelId="{3ED915ED-6ADC-4F41-8F54-6CD4BC3556C1}" type="presOf" srcId="{5E0ABF58-0D87-4E5A-8127-A72A71C2E324}" destId="{E8CB415B-FEE2-4F17-9505-BAEAA84A1E88}" srcOrd="0" destOrd="0" presId="urn:microsoft.com/office/officeart/2005/8/layout/pyramid2"/>
     <dgm:cxn modelId="{A6B87E3D-63AB-4ED3-B3F4-71C853B4AE55}" srcId="{5E0ABF58-0D87-4E5A-8127-A72A71C2E324}" destId="{0FA605FB-2041-4DE6-9799-3B3722B53145}" srcOrd="1" destOrd="0" parTransId="{060A2E7D-A4C7-4BB9-9CF6-1E0E305AF138}" sibTransId="{7D6AB4BB-583E-47A1-8CA0-CC89D14433DE}"/>
-    <dgm:cxn modelId="{FB3B2D82-2C8F-4819-BD4F-DD9F8F259C72}" type="presParOf" srcId="{E8CB415B-FEE2-4F17-9505-BAEAA84A1E88}" destId="{C75A13AF-1491-4AA2-A7C7-2EE08E32F539}" srcOrd="0" destOrd="0" presId="urn:microsoft.com/office/officeart/2005/8/layout/pyramid2"/>
-    <dgm:cxn modelId="{C9375AB0-B049-400A-890D-3928A1C3C570}" type="presParOf" srcId="{E8CB415B-FEE2-4F17-9505-BAEAA84A1E88}" destId="{FAE8ED1C-CC97-4407-9968-447AF1132D6F}" srcOrd="1" destOrd="0" presId="urn:microsoft.com/office/officeart/2005/8/layout/pyramid2"/>
-    <dgm:cxn modelId="{19B15596-7157-4D75-9293-74BEAC97E84E}" type="presParOf" srcId="{FAE8ED1C-CC97-4407-9968-447AF1132D6F}" destId="{3452481E-AAB2-4CD9-BCC4-7560434FDC83}" srcOrd="0" destOrd="0" presId="urn:microsoft.com/office/officeart/2005/8/layout/pyramid2"/>
-    <dgm:cxn modelId="{A3422F37-BFFD-469E-B760-89C02BADDCE7}" type="presParOf" srcId="{FAE8ED1C-CC97-4407-9968-447AF1132D6F}" destId="{1E947D9E-343C-48EF-8650-8BD962E8BBB3}" srcOrd="1" destOrd="0" presId="urn:microsoft.com/office/officeart/2005/8/layout/pyramid2"/>
-    <dgm:cxn modelId="{CE0B0A0D-6345-4AD0-BD56-BD679B146698}" type="presParOf" srcId="{FAE8ED1C-CC97-4407-9968-447AF1132D6F}" destId="{AE320FBF-7BAF-44B5-A59B-31D2E4D92BBB}" srcOrd="2" destOrd="0" presId="urn:microsoft.com/office/officeart/2005/8/layout/pyramid2"/>
-    <dgm:cxn modelId="{D6044EB1-73AA-4A23-98EB-2BB652B11CAC}" type="presParOf" srcId="{FAE8ED1C-CC97-4407-9968-447AF1132D6F}" destId="{2D1B98CC-42BC-47D0-909F-BB42DF557A14}" srcOrd="3" destOrd="0" presId="urn:microsoft.com/office/officeart/2005/8/layout/pyramid2"/>
-    <dgm:cxn modelId="{D501744A-0BE0-4B97-85F0-93E6580503B5}" type="presParOf" srcId="{FAE8ED1C-CC97-4407-9968-447AF1132D6F}" destId="{540EBF6A-D2E0-43A0-A325-97998D476155}" srcOrd="4" destOrd="0" presId="urn:microsoft.com/office/officeart/2005/8/layout/pyramid2"/>
-    <dgm:cxn modelId="{1AB9839A-3014-42FA-98A3-E0D8AB44F9BD}" type="presParOf" srcId="{FAE8ED1C-CC97-4407-9968-447AF1132D6F}" destId="{A7B288EE-C63E-4FF9-8C76-9FBA40BAD9A7}" srcOrd="5" destOrd="0" presId="urn:microsoft.com/office/officeart/2005/8/layout/pyramid2"/>
-    <dgm:cxn modelId="{564180D3-486C-4832-B520-43E1947DE5B8}" type="presParOf" srcId="{FAE8ED1C-CC97-4407-9968-447AF1132D6F}" destId="{32459F88-445A-422E-820C-1863D13D7C31}" srcOrd="6" destOrd="0" presId="urn:microsoft.com/office/officeart/2005/8/layout/pyramid2"/>
-    <dgm:cxn modelId="{EF6F14CD-BF3A-4B18-9ED1-A66190ED24E3}" type="presParOf" srcId="{FAE8ED1C-CC97-4407-9968-447AF1132D6F}" destId="{EFDBF7B4-76D2-4C5C-A2E6-47E1C3D43131}" srcOrd="7" destOrd="0" presId="urn:microsoft.com/office/officeart/2005/8/layout/pyramid2"/>
+    <dgm:cxn modelId="{97B6644A-B120-4719-903E-2AAF311FDECA}" type="presParOf" srcId="{E8CB415B-FEE2-4F17-9505-BAEAA84A1E88}" destId="{C75A13AF-1491-4AA2-A7C7-2EE08E32F539}" srcOrd="0" destOrd="0" presId="urn:microsoft.com/office/officeart/2005/8/layout/pyramid2"/>
+    <dgm:cxn modelId="{2C0052F4-A6DB-45F7-B891-20BDF4CD8DC6}" type="presParOf" srcId="{E8CB415B-FEE2-4F17-9505-BAEAA84A1E88}" destId="{FAE8ED1C-CC97-4407-9968-447AF1132D6F}" srcOrd="1" destOrd="0" presId="urn:microsoft.com/office/officeart/2005/8/layout/pyramid2"/>
+    <dgm:cxn modelId="{87BACC51-1118-46D7-B132-AC0206A78955}" type="presParOf" srcId="{FAE8ED1C-CC97-4407-9968-447AF1132D6F}" destId="{3452481E-AAB2-4CD9-BCC4-7560434FDC83}" srcOrd="0" destOrd="0" presId="urn:microsoft.com/office/officeart/2005/8/layout/pyramid2"/>
+    <dgm:cxn modelId="{07913061-5DD5-4FF7-884F-DB2DFF80E88E}" type="presParOf" srcId="{FAE8ED1C-CC97-4407-9968-447AF1132D6F}" destId="{1E947D9E-343C-48EF-8650-8BD962E8BBB3}" srcOrd="1" destOrd="0" presId="urn:microsoft.com/office/officeart/2005/8/layout/pyramid2"/>
+    <dgm:cxn modelId="{A036316A-5612-4B58-B89F-C4B97FB7C1FC}" type="presParOf" srcId="{FAE8ED1C-CC97-4407-9968-447AF1132D6F}" destId="{AE320FBF-7BAF-44B5-A59B-31D2E4D92BBB}" srcOrd="2" destOrd="0" presId="urn:microsoft.com/office/officeart/2005/8/layout/pyramid2"/>
+    <dgm:cxn modelId="{D899EB56-EC7C-4705-A582-058F754BD31D}" type="presParOf" srcId="{FAE8ED1C-CC97-4407-9968-447AF1132D6F}" destId="{2D1B98CC-42BC-47D0-909F-BB42DF557A14}" srcOrd="3" destOrd="0" presId="urn:microsoft.com/office/officeart/2005/8/layout/pyramid2"/>
+    <dgm:cxn modelId="{A6E09B33-4393-4372-B0CF-2D4D431F438C}" type="presParOf" srcId="{FAE8ED1C-CC97-4407-9968-447AF1132D6F}" destId="{540EBF6A-D2E0-43A0-A325-97998D476155}" srcOrd="4" destOrd="0" presId="urn:microsoft.com/office/officeart/2005/8/layout/pyramid2"/>
+    <dgm:cxn modelId="{02E41476-E750-435F-BA1F-51D3D6BA682C}" type="presParOf" srcId="{FAE8ED1C-CC97-4407-9968-447AF1132D6F}" destId="{A7B288EE-C63E-4FF9-8C76-9FBA40BAD9A7}" srcOrd="5" destOrd="0" presId="urn:microsoft.com/office/officeart/2005/8/layout/pyramid2"/>
+    <dgm:cxn modelId="{45C727F4-763F-41E8-B16C-13555324633B}" type="presParOf" srcId="{FAE8ED1C-CC97-4407-9968-447AF1132D6F}" destId="{32459F88-445A-422E-820C-1863D13D7C31}" srcOrd="6" destOrd="0" presId="urn:microsoft.com/office/officeart/2005/8/layout/pyramid2"/>
+    <dgm:cxn modelId="{8B32A769-4B92-46CB-90EF-A5DFBAFA86BC}" type="presParOf" srcId="{FAE8ED1C-CC97-4407-9968-447AF1132D6F}" destId="{EFDBF7B4-76D2-4C5C-A2E6-47E1C3D43131}" srcOrd="7" destOrd="0" presId="urn:microsoft.com/office/officeart/2005/8/layout/pyramid2"/>
   </dgm:cxnLst>
   <dgm:bg/>
   <dgm:whole/>

</xml_diff>